<commit_message>
Week 5 Standup drafted
</commit_message>
<xml_diff>
--- a/02_WorkingDocs/CMMCFledge_Standup_Log.docx
+++ b/02_WorkingDocs/CMMCFledge_Standup_Log.docx
@@ -1830,25 +1830,19 @@
         <w:rPr>
           <w:rFonts w:ascii="Times New Roman" w:eastAsia="Times New Roman" w:hAnsi="Times New Roman" w:cs="Times New Roman"/>
         </w:rPr>
-        <w:t>General Writeups</w:t>
-      </w:r>
-      <w:r>
-        <w:rPr>
-          <w:rFonts w:ascii="Times New Roman" w:eastAsia="Times New Roman" w:hAnsi="Times New Roman" w:cs="Times New Roman"/>
-        </w:rPr>
-        <w:t xml:space="preserve"> (</w:t>
-      </w:r>
-      <w:r>
-        <w:rPr>
-          <w:rFonts w:ascii="Times New Roman" w:eastAsia="Times New Roman" w:hAnsi="Times New Roman" w:cs="Times New Roman"/>
-        </w:rPr>
-        <w:t>4 +</w:t>
-      </w:r>
-      <w:r>
-        <w:rPr>
-          <w:rFonts w:ascii="Times New Roman" w:eastAsia="Times New Roman" w:hAnsi="Times New Roman" w:cs="Times New Roman"/>
-        </w:rPr>
-        <w:t>hours)</w:t>
+        <w:t>General Writeups (</w:t>
+      </w:r>
+      <w:r>
+        <w:rPr>
+          <w:rFonts w:ascii="Times New Roman" w:eastAsia="Times New Roman" w:hAnsi="Times New Roman" w:cs="Times New Roman"/>
+        </w:rPr>
+        <w:t>4</w:t>
+      </w:r>
+      <w:r>
+        <w:rPr>
+          <w:rFonts w:ascii="Times New Roman" w:eastAsia="Times New Roman" w:hAnsi="Times New Roman" w:cs="Times New Roman"/>
+        </w:rPr>
+        <w:t xml:space="preserve"> hours)</w:t>
       </w:r>
     </w:p>
     <w:p>
@@ -1866,19 +1860,7 @@
         <w:rPr>
           <w:rFonts w:ascii="Times New Roman" w:eastAsia="Times New Roman" w:hAnsi="Times New Roman" w:cs="Times New Roman"/>
         </w:rPr>
-        <w:t>Application Storyboards (</w:t>
-      </w:r>
-      <w:r>
-        <w:rPr>
-          <w:rFonts w:ascii="Times New Roman" w:eastAsia="Times New Roman" w:hAnsi="Times New Roman" w:cs="Times New Roman"/>
-        </w:rPr>
-        <w:t xml:space="preserve">4 + </w:t>
-      </w:r>
-      <w:r>
-        <w:rPr>
-          <w:rFonts w:ascii="Times New Roman" w:eastAsia="Times New Roman" w:hAnsi="Times New Roman" w:cs="Times New Roman"/>
-        </w:rPr>
-        <w:t>hours)</w:t>
+        <w:t>Application Storyboards (4 + hours)</w:t>
       </w:r>
     </w:p>
     <w:p>
@@ -1896,19 +1878,7 @@
         <w:rPr>
           <w:rFonts w:ascii="Times New Roman" w:eastAsia="Times New Roman" w:hAnsi="Times New Roman" w:cs="Times New Roman"/>
         </w:rPr>
-        <w:t>System diagrams (</w:t>
-      </w:r>
-      <w:r>
-        <w:rPr>
-          <w:rFonts w:ascii="Times New Roman" w:eastAsia="Times New Roman" w:hAnsi="Times New Roman" w:cs="Times New Roman"/>
-        </w:rPr>
-        <w:t>2</w:t>
-      </w:r>
-      <w:r>
-        <w:rPr>
-          <w:rFonts w:ascii="Times New Roman" w:eastAsia="Times New Roman" w:hAnsi="Times New Roman" w:cs="Times New Roman"/>
-        </w:rPr>
-        <w:t xml:space="preserve"> hours)</w:t>
+        <w:t>System diagrams (2 hours)</w:t>
       </w:r>
     </w:p>
     <w:p>
@@ -1926,31 +1896,7 @@
         <w:rPr>
           <w:rFonts w:ascii="Times New Roman" w:eastAsia="Times New Roman" w:hAnsi="Times New Roman" w:cs="Times New Roman"/>
         </w:rPr>
-        <w:t>ERD (</w:t>
-      </w:r>
-      <w:r>
-        <w:rPr>
-          <w:rFonts w:ascii="Times New Roman" w:eastAsia="Times New Roman" w:hAnsi="Times New Roman" w:cs="Times New Roman"/>
-        </w:rPr>
-        <w:t>1.5</w:t>
-      </w:r>
-      <w:r>
-        <w:rPr>
-          <w:rFonts w:ascii="Times New Roman" w:eastAsia="Times New Roman" w:hAnsi="Times New Roman" w:cs="Times New Roman"/>
-        </w:rPr>
-        <w:t xml:space="preserve"> hour</w:t>
-      </w:r>
-      <w:r>
-        <w:rPr>
-          <w:rFonts w:ascii="Times New Roman" w:eastAsia="Times New Roman" w:hAnsi="Times New Roman" w:cs="Times New Roman"/>
-        </w:rPr>
-        <w:t>s</w:t>
-      </w:r>
-      <w:r>
-        <w:rPr>
-          <w:rFonts w:ascii="Times New Roman" w:eastAsia="Times New Roman" w:hAnsi="Times New Roman" w:cs="Times New Roman"/>
-        </w:rPr>
-        <w:t>)</w:t>
+        <w:t>ERD (1.5 hours)</w:t>
       </w:r>
     </w:p>
     <w:p>
@@ -1968,19 +1914,7 @@
         <w:rPr>
           <w:rFonts w:ascii="Times New Roman" w:eastAsia="Times New Roman" w:hAnsi="Times New Roman" w:cs="Times New Roman"/>
         </w:rPr>
-        <w:t>Build environment</w:t>
-      </w:r>
-      <w:r>
-        <w:rPr>
-          <w:rFonts w:ascii="Times New Roman" w:eastAsia="Times New Roman" w:hAnsi="Times New Roman" w:cs="Times New Roman"/>
-        </w:rPr>
-        <w:t xml:space="preserve"> technologies</w:t>
-      </w:r>
-      <w:r>
-        <w:rPr>
-          <w:rFonts w:ascii="Times New Roman" w:eastAsia="Times New Roman" w:hAnsi="Times New Roman" w:cs="Times New Roman"/>
-        </w:rPr>
-        <w:t xml:space="preserve"> (30 mins)</w:t>
+        <w:t>Build environment technologies (30 mins)</w:t>
       </w:r>
     </w:p>
     <w:p>
@@ -1998,19 +1932,7 @@
         <w:rPr>
           <w:rFonts w:ascii="Times New Roman" w:eastAsia="Times New Roman" w:hAnsi="Times New Roman" w:cs="Times New Roman"/>
         </w:rPr>
-        <w:t>Creating Milestone #1 presentation (2</w:t>
-      </w:r>
-      <w:r>
-        <w:rPr>
-          <w:rFonts w:ascii="Times New Roman" w:eastAsia="Times New Roman" w:hAnsi="Times New Roman" w:cs="Times New Roman"/>
-        </w:rPr>
-        <w:t xml:space="preserve"> +</w:t>
-      </w:r>
-      <w:r>
-        <w:rPr>
-          <w:rFonts w:ascii="Times New Roman" w:eastAsia="Times New Roman" w:hAnsi="Times New Roman" w:cs="Times New Roman"/>
-        </w:rPr>
-        <w:t xml:space="preserve"> hours)</w:t>
+        <w:t>Creating Milestone #1 presentation (2 + hours)</w:t>
       </w:r>
     </w:p>
     <w:p>
@@ -2082,7 +2004,13 @@
         <w:rPr>
           <w:rFonts w:ascii="Times New Roman" w:eastAsia="Times New Roman" w:hAnsi="Times New Roman" w:cs="Times New Roman"/>
         </w:rPr>
-        <w:t>Tasks for the upcoming week:</w:t>
+        <w:t>Tasks for the upcoming wee</w:t>
+      </w:r>
+      <w:r>
+        <w:rPr>
+          <w:rFonts w:ascii="Times New Roman" w:eastAsia="Times New Roman" w:hAnsi="Times New Roman" w:cs="Times New Roman"/>
+        </w:rPr>
+        <w:t>k</w:t>
       </w:r>
     </w:p>
     <w:p>
@@ -2100,7 +2028,7 @@
         <w:rPr>
           <w:rFonts w:ascii="Times New Roman" w:eastAsia="Times New Roman" w:hAnsi="Times New Roman" w:cs="Times New Roman"/>
         </w:rPr>
-        <w:t>Weekly Standup (1 hour)</w:t>
+        <w:t>Writing additional Statements as needed (1 hour)</w:t>
       </w:r>
     </w:p>
     <w:p>
@@ -2118,7 +2046,7 @@
         <w:rPr>
           <w:rFonts w:ascii="Times New Roman" w:eastAsia="Times New Roman" w:hAnsi="Times New Roman" w:cs="Times New Roman"/>
         </w:rPr>
-        <w:t>Milestone #1 Presentation Delivered (2 hours)</w:t>
+        <w:t>Building additional storyboards as needed (1 hour)</w:t>
       </w:r>
     </w:p>
     <w:p>
@@ -2136,7 +2064,19 @@
         <w:rPr>
           <w:rFonts w:ascii="Times New Roman" w:eastAsia="Times New Roman" w:hAnsi="Times New Roman" w:cs="Times New Roman"/>
         </w:rPr>
-        <w:t>Finalizing Research Implementation Statements (5 hours)</w:t>
+        <w:t>Standup Development Environment (XAMPP) (</w:t>
+      </w:r>
+      <w:r>
+        <w:rPr>
+          <w:rFonts w:ascii="Times New Roman" w:eastAsia="Times New Roman" w:hAnsi="Times New Roman" w:cs="Times New Roman"/>
+        </w:rPr>
+        <w:t>2</w:t>
+      </w:r>
+      <w:r>
+        <w:rPr>
+          <w:rFonts w:ascii="Times New Roman" w:eastAsia="Times New Roman" w:hAnsi="Times New Roman" w:cs="Times New Roman"/>
+        </w:rPr>
+        <w:t xml:space="preserve"> hours)</w:t>
       </w:r>
     </w:p>
     <w:p>
@@ -2154,7 +2094,7 @@
         <w:rPr>
           <w:rFonts w:ascii="Times New Roman" w:eastAsia="Times New Roman" w:hAnsi="Times New Roman" w:cs="Times New Roman"/>
         </w:rPr>
-        <w:t>Standup Development Environment (XAMPP) (3 hours)</w:t>
+        <w:t>Implement database (2 hours)</w:t>
       </w:r>
     </w:p>
     <w:p>
@@ -2172,7 +2112,7 @@
         <w:rPr>
           <w:rFonts w:ascii="Times New Roman" w:eastAsia="Times New Roman" w:hAnsi="Times New Roman" w:cs="Times New Roman"/>
         </w:rPr>
-        <w:t>Start Web Application Outline Implementation (4 hours)</w:t>
+        <w:t>Add Controls and CUI types to database (4 hours)</w:t>
       </w:r>
     </w:p>
     <w:p>
@@ -2186,10 +2126,29 @@
           <w:rFonts w:ascii="Times New Roman" w:eastAsia="Times New Roman" w:hAnsi="Times New Roman" w:cs="Times New Roman"/>
         </w:rPr>
       </w:pPr>
-    </w:p>
-    <w:p>
-      <w:pPr>
-        <w:shd w:val="clear" w:color="auto" w:fill="FFFFFF"/>
+      <w:r>
+        <w:rPr>
+          <w:rFonts w:ascii="Times New Roman" w:eastAsia="Times New Roman" w:hAnsi="Times New Roman" w:cs="Times New Roman"/>
+        </w:rPr>
+        <w:t>Start initial files and Outline for Website (</w:t>
+      </w:r>
+      <w:r>
+        <w:rPr>
+          <w:rFonts w:ascii="Times New Roman" w:eastAsia="Times New Roman" w:hAnsi="Times New Roman" w:cs="Times New Roman"/>
+        </w:rPr>
+        <w:t>3</w:t>
+      </w:r>
+      <w:r>
+        <w:rPr>
+          <w:rFonts w:ascii="Times New Roman" w:eastAsia="Times New Roman" w:hAnsi="Times New Roman" w:cs="Times New Roman"/>
+        </w:rPr>
+        <w:t xml:space="preserve"> hours)</w:t>
+      </w:r>
+    </w:p>
+    <w:p>
+      <w:pPr>
+        <w:shd w:val="clear" w:color="auto" w:fill="FFFFFF"/>
+        <w:ind w:left="360"/>
         <w:rPr>
           <w:rFonts w:ascii="Times New Roman" w:eastAsia="Times New Roman" w:hAnsi="Times New Roman" w:cs="Times New Roman"/>
         </w:rPr>
@@ -2283,16 +2242,114 @@
         </w:rPr>
       </w:pPr>
       <w:r>
-        <w:br w:type="page"/>
-      </w:r>
-    </w:p>
-    <w:p>
-      <w:pPr>
-        <w:pStyle w:val="Heading1"/>
-        <w:shd w:val="clear" w:color="auto" w:fill="FFFFFF"/>
-      </w:pPr>
+        <w:rPr>
+          <w:rFonts w:ascii="Times New Roman" w:eastAsia="Times New Roman" w:hAnsi="Times New Roman" w:cs="Times New Roman"/>
+        </w:rPr>
+        <w:t>Changes have been made to the CMMC Fledge System.</w:t>
+      </w:r>
+      <w:r>
+        <w:rPr>
+          <w:rFonts w:ascii="Times New Roman" w:eastAsia="Times New Roman" w:hAnsi="Times New Roman" w:cs="Times New Roman"/>
+        </w:rPr>
+        <w:t xml:space="preserve"> </w:t>
+      </w:r>
+      <w:r>
+        <w:rPr>
+          <w:rFonts w:ascii="Times New Roman" w:eastAsia="Times New Roman" w:hAnsi="Times New Roman" w:cs="Times New Roman"/>
+        </w:rPr>
+        <w:t>Originally,</w:t>
+      </w:r>
+      <w:r>
+        <w:rPr>
+          <w:rFonts w:ascii="Times New Roman" w:eastAsia="Times New Roman" w:hAnsi="Times New Roman" w:cs="Times New Roman"/>
+        </w:rPr>
+        <w:t xml:space="preserve"> </w:t>
+      </w:r>
+      <w:r>
+        <w:rPr>
+          <w:rFonts w:ascii="Times New Roman" w:eastAsia="Times New Roman" w:hAnsi="Times New Roman" w:cs="Times New Roman"/>
+        </w:rPr>
+        <w:t>Initial database development started next week (</w:t>
+      </w:r>
+      <w:r>
+        <w:rPr>
+          <w:rFonts w:ascii="Times New Roman" w:eastAsia="Times New Roman" w:hAnsi="Times New Roman" w:cs="Times New Roman"/>
+        </w:rPr>
+        <w:t>W</w:t>
+      </w:r>
+      <w:r>
+        <w:rPr>
+          <w:rFonts w:ascii="Times New Roman" w:eastAsia="Times New Roman" w:hAnsi="Times New Roman" w:cs="Times New Roman"/>
+        </w:rPr>
+        <w:t>eek 5)</w:t>
+      </w:r>
+      <w:r>
+        <w:rPr>
+          <w:rFonts w:ascii="Times New Roman" w:eastAsia="Times New Roman" w:hAnsi="Times New Roman" w:cs="Times New Roman"/>
+        </w:rPr>
+        <w:t xml:space="preserve">, this has been moved to this week (Week 4). </w:t>
+      </w:r>
       <w:bookmarkStart w:id="7" w:name="_ewd5zwae3i18" w:colFirst="0" w:colLast="0"/>
       <w:bookmarkEnd w:id="7"/>
+      <w:r>
+        <w:rPr>
+          <w:rFonts w:ascii="Times New Roman" w:eastAsia="Times New Roman" w:hAnsi="Times New Roman" w:cs="Times New Roman"/>
+        </w:rPr>
+        <w:t>Overall project scope, milestones, and tasks remain the same. These changes have been implemented in the proposal (CMMCFledge_Proposal_V1.0.</w:t>
+      </w:r>
+      <w:r>
+        <w:rPr>
+          <w:rFonts w:ascii="Times New Roman" w:eastAsia="Times New Roman" w:hAnsi="Times New Roman" w:cs="Times New Roman"/>
+        </w:rPr>
+        <w:t>4</w:t>
+      </w:r>
+      <w:r>
+        <w:rPr>
+          <w:rFonts w:ascii="Times New Roman" w:eastAsia="Times New Roman" w:hAnsi="Times New Roman" w:cs="Times New Roman"/>
+        </w:rPr>
+        <w:t xml:space="preserve">.docx), </w:t>
+      </w:r>
+      <w:r>
+        <w:rPr>
+          <w:rFonts w:ascii="Times New Roman" w:eastAsia="Times New Roman" w:hAnsi="Times New Roman" w:cs="Times New Roman"/>
+        </w:rPr>
+        <w:t>October</w:t>
+      </w:r>
+      <w:r>
+        <w:rPr>
+          <w:rFonts w:ascii="Times New Roman" w:eastAsia="Times New Roman" w:hAnsi="Times New Roman" w:cs="Times New Roman"/>
+        </w:rPr>
+        <w:t xml:space="preserve"> </w:t>
+      </w:r>
+      <w:r>
+        <w:rPr>
+          <w:rFonts w:ascii="Times New Roman" w:eastAsia="Times New Roman" w:hAnsi="Times New Roman" w:cs="Times New Roman"/>
+        </w:rPr>
+        <w:t>16</w:t>
+      </w:r>
+      <w:r>
+        <w:rPr>
+          <w:rFonts w:ascii="Times New Roman" w:eastAsia="Times New Roman" w:hAnsi="Times New Roman" w:cs="Times New Roman"/>
+        </w:rPr>
+        <w:t>, 2025.</w:t>
+      </w:r>
+    </w:p>
+    <w:p>
+      <w:pPr>
+        <w:rPr>
+          <w:sz w:val="40"/>
+          <w:szCs w:val="40"/>
+        </w:rPr>
+      </w:pPr>
+      <w:r>
+        <w:br w:type="page"/>
+      </w:r>
+    </w:p>
+    <w:p>
+      <w:pPr>
+        <w:pStyle w:val="Heading1"/>
+        <w:shd w:val="clear" w:color="auto" w:fill="FFFFFF"/>
+      </w:pPr>
       <w:r>
         <w:lastRenderedPageBreak/>
         <w:t>Week 5 (10/19/2025)</w:t>

</xml_diff>

<commit_message>
Week 4 Standup Submitted
</commit_message>
<xml_diff>
--- a/02_WorkingDocs/CMMCFledge_Standup_Log.docx
+++ b/02_WorkingDocs/CMMCFledge_Standup_Log.docx
@@ -21,14 +21,12 @@
       <w:sdtContent>
         <w:p>
           <w:pPr>
-            <w:widowControl w:val="0"/>
+            <w:pStyle w:val="TOC1"/>
             <w:tabs>
-              <w:tab w:val="right" w:pos="12000"/>
+              <w:tab w:val="right" w:pos="9350"/>
             </w:tabs>
-            <w:spacing w:before="60" w:line="240" w:lineRule="auto"/>
             <w:rPr>
-              <w:b/>
-              <w:color w:val="000000"/>
+              <w:noProof/>
             </w:rPr>
           </w:pPr>
           <w:r>
@@ -40,21 +38,619 @@
           <w:r>
             <w:fldChar w:fldCharType="separate"/>
           </w:r>
-          <w:hyperlink w:anchor="_hrkydoqe9n46">
-            <w:r>
-              <w:rPr>
-                <w:b/>
-                <w:color w:val="000000"/>
+          <w:hyperlink w:anchor="_Toc211503544" w:history="1">
+            <w:r>
+              <w:rPr>
+                <w:rStyle w:val="Hyperlink"/>
+                <w:noProof/>
               </w:rPr>
               <w:t>Week 1 (9/21/2025)</w:t>
             </w:r>
             <w:r>
               <w:rPr>
-                <w:b/>
-                <w:color w:val="000000"/>
+                <w:noProof/>
+                <w:webHidden/>
               </w:rPr>
               <w:tab/>
+            </w:r>
+            <w:r>
+              <w:rPr>
+                <w:noProof/>
+                <w:webHidden/>
+              </w:rPr>
+              <w:fldChar w:fldCharType="begin"/>
+            </w:r>
+            <w:r>
+              <w:rPr>
+                <w:noProof/>
+                <w:webHidden/>
+              </w:rPr>
+              <w:instrText xml:space="preserve"> PAGEREF _Toc211503544 \h </w:instrText>
+            </w:r>
+            <w:r>
+              <w:rPr>
+                <w:noProof/>
+                <w:webHidden/>
+              </w:rPr>
+            </w:r>
+            <w:r>
+              <w:rPr>
+                <w:noProof/>
+                <w:webHidden/>
+              </w:rPr>
+              <w:fldChar w:fldCharType="separate"/>
+            </w:r>
+            <w:r>
+              <w:rPr>
+                <w:noProof/>
+                <w:webHidden/>
+              </w:rPr>
               <w:t>2</w:t>
+            </w:r>
+            <w:r>
+              <w:rPr>
+                <w:noProof/>
+                <w:webHidden/>
+              </w:rPr>
+              <w:fldChar w:fldCharType="end"/>
+            </w:r>
+          </w:hyperlink>
+        </w:p>
+        <w:p>
+          <w:pPr>
+            <w:pStyle w:val="TOC1"/>
+            <w:tabs>
+              <w:tab w:val="right" w:pos="9350"/>
+            </w:tabs>
+            <w:rPr>
+              <w:noProof/>
+            </w:rPr>
+          </w:pPr>
+          <w:hyperlink w:anchor="_Toc211503545" w:history="1">
+            <w:r>
+              <w:rPr>
+                <w:rStyle w:val="Hyperlink"/>
+                <w:noProof/>
+              </w:rPr>
+              <w:t>Week 2 (9/28/2025)</w:t>
+            </w:r>
+            <w:r>
+              <w:rPr>
+                <w:noProof/>
+                <w:webHidden/>
+              </w:rPr>
+              <w:tab/>
+            </w:r>
+            <w:r>
+              <w:rPr>
+                <w:noProof/>
+                <w:webHidden/>
+              </w:rPr>
+              <w:fldChar w:fldCharType="begin"/>
+            </w:r>
+            <w:r>
+              <w:rPr>
+                <w:noProof/>
+                <w:webHidden/>
+              </w:rPr>
+              <w:instrText xml:space="preserve"> PAGEREF _Toc211503545 \h </w:instrText>
+            </w:r>
+            <w:r>
+              <w:rPr>
+                <w:noProof/>
+                <w:webHidden/>
+              </w:rPr>
+            </w:r>
+            <w:r>
+              <w:rPr>
+                <w:noProof/>
+                <w:webHidden/>
+              </w:rPr>
+              <w:fldChar w:fldCharType="separate"/>
+            </w:r>
+            <w:r>
+              <w:rPr>
+                <w:noProof/>
+                <w:webHidden/>
+              </w:rPr>
+              <w:t>3</w:t>
+            </w:r>
+            <w:r>
+              <w:rPr>
+                <w:noProof/>
+                <w:webHidden/>
+              </w:rPr>
+              <w:fldChar w:fldCharType="end"/>
+            </w:r>
+          </w:hyperlink>
+        </w:p>
+        <w:p>
+          <w:pPr>
+            <w:pStyle w:val="TOC1"/>
+            <w:tabs>
+              <w:tab w:val="right" w:pos="9350"/>
+            </w:tabs>
+            <w:rPr>
+              <w:noProof/>
+            </w:rPr>
+          </w:pPr>
+          <w:hyperlink w:anchor="_Toc211503546" w:history="1">
+            <w:r>
+              <w:rPr>
+                <w:rStyle w:val="Hyperlink"/>
+                <w:noProof/>
+              </w:rPr>
+              <w:t>Week 3 (10/5/2025)</w:t>
+            </w:r>
+            <w:r>
+              <w:rPr>
+                <w:noProof/>
+                <w:webHidden/>
+              </w:rPr>
+              <w:tab/>
+            </w:r>
+            <w:r>
+              <w:rPr>
+                <w:noProof/>
+                <w:webHidden/>
+              </w:rPr>
+              <w:fldChar w:fldCharType="begin"/>
+            </w:r>
+            <w:r>
+              <w:rPr>
+                <w:noProof/>
+                <w:webHidden/>
+              </w:rPr>
+              <w:instrText xml:space="preserve"> PAGEREF _Toc211503546 \h </w:instrText>
+            </w:r>
+            <w:r>
+              <w:rPr>
+                <w:noProof/>
+                <w:webHidden/>
+              </w:rPr>
+            </w:r>
+            <w:r>
+              <w:rPr>
+                <w:noProof/>
+                <w:webHidden/>
+              </w:rPr>
+              <w:fldChar w:fldCharType="separate"/>
+            </w:r>
+            <w:r>
+              <w:rPr>
+                <w:noProof/>
+                <w:webHidden/>
+              </w:rPr>
+              <w:t>4</w:t>
+            </w:r>
+            <w:r>
+              <w:rPr>
+                <w:noProof/>
+                <w:webHidden/>
+              </w:rPr>
+              <w:fldChar w:fldCharType="end"/>
+            </w:r>
+          </w:hyperlink>
+        </w:p>
+        <w:p>
+          <w:pPr>
+            <w:pStyle w:val="TOC1"/>
+            <w:tabs>
+              <w:tab w:val="right" w:pos="9350"/>
+            </w:tabs>
+            <w:rPr>
+              <w:noProof/>
+            </w:rPr>
+          </w:pPr>
+          <w:hyperlink w:anchor="_Toc211503547" w:history="1">
+            <w:r>
+              <w:rPr>
+                <w:rStyle w:val="Hyperlink"/>
+                <w:noProof/>
+              </w:rPr>
+              <w:t>Week 4 (10/1</w:t>
+            </w:r>
+            <w:r>
+              <w:rPr>
+                <w:rStyle w:val="Hyperlink"/>
+                <w:noProof/>
+              </w:rPr>
+              <w:t>2</w:t>
+            </w:r>
+            <w:r>
+              <w:rPr>
+                <w:rStyle w:val="Hyperlink"/>
+                <w:noProof/>
+              </w:rPr>
+              <w:t>/2025)</w:t>
+            </w:r>
+            <w:r>
+              <w:rPr>
+                <w:noProof/>
+                <w:webHidden/>
+              </w:rPr>
+              <w:tab/>
+            </w:r>
+            <w:r>
+              <w:rPr>
+                <w:noProof/>
+                <w:webHidden/>
+              </w:rPr>
+              <w:fldChar w:fldCharType="begin"/>
+            </w:r>
+            <w:r>
+              <w:rPr>
+                <w:noProof/>
+                <w:webHidden/>
+              </w:rPr>
+              <w:instrText xml:space="preserve"> PAGEREF _Toc211503547 \h </w:instrText>
+            </w:r>
+            <w:r>
+              <w:rPr>
+                <w:noProof/>
+                <w:webHidden/>
+              </w:rPr>
+            </w:r>
+            <w:r>
+              <w:rPr>
+                <w:noProof/>
+                <w:webHidden/>
+              </w:rPr>
+              <w:fldChar w:fldCharType="separate"/>
+            </w:r>
+            <w:r>
+              <w:rPr>
+                <w:noProof/>
+                <w:webHidden/>
+              </w:rPr>
+              <w:t>5</w:t>
+            </w:r>
+            <w:r>
+              <w:rPr>
+                <w:noProof/>
+                <w:webHidden/>
+              </w:rPr>
+              <w:fldChar w:fldCharType="end"/>
+            </w:r>
+          </w:hyperlink>
+        </w:p>
+        <w:p>
+          <w:pPr>
+            <w:pStyle w:val="TOC1"/>
+            <w:tabs>
+              <w:tab w:val="right" w:pos="9350"/>
+            </w:tabs>
+            <w:rPr>
+              <w:noProof/>
+            </w:rPr>
+          </w:pPr>
+          <w:hyperlink w:anchor="_Toc211503548" w:history="1">
+            <w:r>
+              <w:rPr>
+                <w:rStyle w:val="Hyperlink"/>
+                <w:noProof/>
+              </w:rPr>
+              <w:t>Week 5 (10/19/2025)</w:t>
+            </w:r>
+            <w:r>
+              <w:rPr>
+                <w:noProof/>
+                <w:webHidden/>
+              </w:rPr>
+              <w:tab/>
+            </w:r>
+            <w:r>
+              <w:rPr>
+                <w:noProof/>
+                <w:webHidden/>
+              </w:rPr>
+              <w:fldChar w:fldCharType="begin"/>
+            </w:r>
+            <w:r>
+              <w:rPr>
+                <w:noProof/>
+                <w:webHidden/>
+              </w:rPr>
+              <w:instrText xml:space="preserve"> PAGEREF _Toc211503548 \h </w:instrText>
+            </w:r>
+            <w:r>
+              <w:rPr>
+                <w:noProof/>
+                <w:webHidden/>
+              </w:rPr>
+            </w:r>
+            <w:r>
+              <w:rPr>
+                <w:noProof/>
+                <w:webHidden/>
+              </w:rPr>
+              <w:fldChar w:fldCharType="separate"/>
+            </w:r>
+            <w:r>
+              <w:rPr>
+                <w:noProof/>
+                <w:webHidden/>
+              </w:rPr>
+              <w:t>6</w:t>
+            </w:r>
+            <w:r>
+              <w:rPr>
+                <w:noProof/>
+                <w:webHidden/>
+              </w:rPr>
+              <w:fldChar w:fldCharType="end"/>
+            </w:r>
+          </w:hyperlink>
+        </w:p>
+        <w:p>
+          <w:pPr>
+            <w:pStyle w:val="TOC1"/>
+            <w:tabs>
+              <w:tab w:val="right" w:pos="9350"/>
+            </w:tabs>
+            <w:rPr>
+              <w:noProof/>
+            </w:rPr>
+          </w:pPr>
+          <w:hyperlink w:anchor="_Toc211503549" w:history="1">
+            <w:r>
+              <w:rPr>
+                <w:rStyle w:val="Hyperlink"/>
+                <w:noProof/>
+              </w:rPr>
+              <w:t>Week 6 (10/26/2025)</w:t>
+            </w:r>
+            <w:r>
+              <w:rPr>
+                <w:noProof/>
+                <w:webHidden/>
+              </w:rPr>
+              <w:tab/>
+            </w:r>
+            <w:r>
+              <w:rPr>
+                <w:noProof/>
+                <w:webHidden/>
+              </w:rPr>
+              <w:fldChar w:fldCharType="begin"/>
+            </w:r>
+            <w:r>
+              <w:rPr>
+                <w:noProof/>
+                <w:webHidden/>
+              </w:rPr>
+              <w:instrText xml:space="preserve"> PAGEREF _Toc211503549 \h </w:instrText>
+            </w:r>
+            <w:r>
+              <w:rPr>
+                <w:noProof/>
+                <w:webHidden/>
+              </w:rPr>
+            </w:r>
+            <w:r>
+              <w:rPr>
+                <w:noProof/>
+                <w:webHidden/>
+              </w:rPr>
+              <w:fldChar w:fldCharType="separate"/>
+            </w:r>
+            <w:r>
+              <w:rPr>
+                <w:noProof/>
+                <w:webHidden/>
+              </w:rPr>
+              <w:t>7</w:t>
+            </w:r>
+            <w:r>
+              <w:rPr>
+                <w:noProof/>
+                <w:webHidden/>
+              </w:rPr>
+              <w:fldChar w:fldCharType="end"/>
+            </w:r>
+          </w:hyperlink>
+        </w:p>
+        <w:p>
+          <w:pPr>
+            <w:pStyle w:val="TOC1"/>
+            <w:tabs>
+              <w:tab w:val="right" w:pos="9350"/>
+            </w:tabs>
+            <w:rPr>
+              <w:noProof/>
+            </w:rPr>
+          </w:pPr>
+          <w:hyperlink w:anchor="_Toc211503550" w:history="1">
+            <w:r>
+              <w:rPr>
+                <w:rStyle w:val="Hyperlink"/>
+                <w:noProof/>
+              </w:rPr>
+              <w:t>Week 7 (11/2/2025)</w:t>
+            </w:r>
+            <w:r>
+              <w:rPr>
+                <w:noProof/>
+                <w:webHidden/>
+              </w:rPr>
+              <w:tab/>
+            </w:r>
+            <w:r>
+              <w:rPr>
+                <w:noProof/>
+                <w:webHidden/>
+              </w:rPr>
+              <w:fldChar w:fldCharType="begin"/>
+            </w:r>
+            <w:r>
+              <w:rPr>
+                <w:noProof/>
+                <w:webHidden/>
+              </w:rPr>
+              <w:instrText xml:space="preserve"> PAGEREF _Toc211503550 \h </w:instrText>
+            </w:r>
+            <w:r>
+              <w:rPr>
+                <w:noProof/>
+                <w:webHidden/>
+              </w:rPr>
+            </w:r>
+            <w:r>
+              <w:rPr>
+                <w:noProof/>
+                <w:webHidden/>
+              </w:rPr>
+              <w:fldChar w:fldCharType="separate"/>
+            </w:r>
+            <w:r>
+              <w:rPr>
+                <w:noProof/>
+                <w:webHidden/>
+              </w:rPr>
+              <w:t>8</w:t>
+            </w:r>
+            <w:r>
+              <w:rPr>
+                <w:noProof/>
+                <w:webHidden/>
+              </w:rPr>
+              <w:fldChar w:fldCharType="end"/>
+            </w:r>
+          </w:hyperlink>
+        </w:p>
+        <w:p>
+          <w:pPr>
+            <w:pStyle w:val="TOC1"/>
+            <w:tabs>
+              <w:tab w:val="right" w:pos="9350"/>
+            </w:tabs>
+            <w:rPr>
+              <w:noProof/>
+            </w:rPr>
+          </w:pPr>
+          <w:hyperlink w:anchor="_Toc211503551" w:history="1">
+            <w:r>
+              <w:rPr>
+                <w:rStyle w:val="Hyperlink"/>
+                <w:noProof/>
+              </w:rPr>
+              <w:t>Week 8 (11/9/2025)</w:t>
+            </w:r>
+            <w:r>
+              <w:rPr>
+                <w:noProof/>
+                <w:webHidden/>
+              </w:rPr>
+              <w:tab/>
+            </w:r>
+            <w:r>
+              <w:rPr>
+                <w:noProof/>
+                <w:webHidden/>
+              </w:rPr>
+              <w:fldChar w:fldCharType="begin"/>
+            </w:r>
+            <w:r>
+              <w:rPr>
+                <w:noProof/>
+                <w:webHidden/>
+              </w:rPr>
+              <w:instrText xml:space="preserve"> PAGEREF _Toc211503551 \h </w:instrText>
+            </w:r>
+            <w:r>
+              <w:rPr>
+                <w:noProof/>
+                <w:webHidden/>
+              </w:rPr>
+            </w:r>
+            <w:r>
+              <w:rPr>
+                <w:noProof/>
+                <w:webHidden/>
+              </w:rPr>
+              <w:fldChar w:fldCharType="separate"/>
+            </w:r>
+            <w:r>
+              <w:rPr>
+                <w:noProof/>
+                <w:webHidden/>
+              </w:rPr>
+              <w:t>9</w:t>
+            </w:r>
+            <w:r>
+              <w:rPr>
+                <w:noProof/>
+                <w:webHidden/>
+              </w:rPr>
+              <w:fldChar w:fldCharType="end"/>
+            </w:r>
+          </w:hyperlink>
+        </w:p>
+        <w:p>
+          <w:pPr>
+            <w:pStyle w:val="TOC1"/>
+            <w:tabs>
+              <w:tab w:val="right" w:pos="9350"/>
+            </w:tabs>
+            <w:rPr>
+              <w:noProof/>
+            </w:rPr>
+          </w:pPr>
+          <w:hyperlink w:anchor="_Toc211503552" w:history="1">
+            <w:r>
+              <w:rPr>
+                <w:rStyle w:val="Hyperlink"/>
+                <w:noProof/>
+              </w:rPr>
+              <w:t>Week 9 (11/16/2025)</w:t>
+            </w:r>
+            <w:r>
+              <w:rPr>
+                <w:noProof/>
+                <w:webHidden/>
+              </w:rPr>
+              <w:tab/>
+            </w:r>
+            <w:r>
+              <w:rPr>
+                <w:noProof/>
+                <w:webHidden/>
+              </w:rPr>
+              <w:fldChar w:fldCharType="begin"/>
+            </w:r>
+            <w:r>
+              <w:rPr>
+                <w:noProof/>
+                <w:webHidden/>
+              </w:rPr>
+              <w:instrText xml:space="preserve"> PAGEREF _Toc211503552 \h </w:instrText>
+            </w:r>
+            <w:r>
+              <w:rPr>
+                <w:noProof/>
+                <w:webHidden/>
+              </w:rPr>
+            </w:r>
+            <w:r>
+              <w:rPr>
+                <w:noProof/>
+                <w:webHidden/>
+              </w:rPr>
+              <w:fldChar w:fldCharType="separate"/>
+            </w:r>
+            <w:r>
+              <w:rPr>
+                <w:noProof/>
+                <w:webHidden/>
+              </w:rPr>
+              <w:t>10</w:t>
+            </w:r>
+            <w:r>
+              <w:rPr>
+                <w:noProof/>
+                <w:webHidden/>
+              </w:rPr>
+              <w:fldChar w:fldCharType="end"/>
             </w:r>
           </w:hyperlink>
         </w:p>
@@ -70,233 +666,6 @@
               <w:color w:val="000000"/>
             </w:rPr>
           </w:pPr>
-          <w:hyperlink w:anchor="_j0hh8vwg77u6">
-            <w:r>
-              <w:rPr>
-                <w:b/>
-                <w:color w:val="000000"/>
-              </w:rPr>
-              <w:t>Week 2 (9/28/2025)</w:t>
-            </w:r>
-            <w:r>
-              <w:rPr>
-                <w:b/>
-                <w:color w:val="000000"/>
-              </w:rPr>
-              <w:tab/>
-              <w:t>3</w:t>
-            </w:r>
-          </w:hyperlink>
-        </w:p>
-        <w:p>
-          <w:pPr>
-            <w:widowControl w:val="0"/>
-            <w:tabs>
-              <w:tab w:val="right" w:pos="12000"/>
-            </w:tabs>
-            <w:spacing w:before="60" w:line="240" w:lineRule="auto"/>
-            <w:rPr>
-              <w:b/>
-              <w:color w:val="000000"/>
-            </w:rPr>
-          </w:pPr>
-          <w:hyperlink w:anchor="_ge7okzpxtgbd">
-            <w:r>
-              <w:rPr>
-                <w:b/>
-                <w:color w:val="000000"/>
-              </w:rPr>
-              <w:t>Week 3 (10/5/2025)</w:t>
-            </w:r>
-            <w:r>
-              <w:rPr>
-                <w:b/>
-                <w:color w:val="000000"/>
-              </w:rPr>
-              <w:tab/>
-              <w:t>4</w:t>
-            </w:r>
-          </w:hyperlink>
-        </w:p>
-        <w:p>
-          <w:pPr>
-            <w:widowControl w:val="0"/>
-            <w:tabs>
-              <w:tab w:val="right" w:pos="12000"/>
-            </w:tabs>
-            <w:spacing w:before="60" w:line="240" w:lineRule="auto"/>
-            <w:rPr>
-              <w:b/>
-              <w:color w:val="000000"/>
-            </w:rPr>
-          </w:pPr>
-          <w:hyperlink w:anchor="_g0up5jkp8qfo">
-            <w:r>
-              <w:rPr>
-                <w:b/>
-                <w:color w:val="000000"/>
-              </w:rPr>
-              <w:t>Week 4 (10/12/2025)</w:t>
-            </w:r>
-            <w:r>
-              <w:rPr>
-                <w:b/>
-                <w:color w:val="000000"/>
-              </w:rPr>
-              <w:tab/>
-              <w:t>5</w:t>
-            </w:r>
-          </w:hyperlink>
-        </w:p>
-        <w:p>
-          <w:pPr>
-            <w:widowControl w:val="0"/>
-            <w:tabs>
-              <w:tab w:val="right" w:pos="12000"/>
-            </w:tabs>
-            <w:spacing w:before="60" w:line="240" w:lineRule="auto"/>
-            <w:rPr>
-              <w:b/>
-              <w:color w:val="000000"/>
-            </w:rPr>
-          </w:pPr>
-          <w:hyperlink w:anchor="_ewd5zwae3i18">
-            <w:r>
-              <w:rPr>
-                <w:b/>
-                <w:color w:val="000000"/>
-              </w:rPr>
-              <w:t>Week 5 (10/19/2025)</w:t>
-            </w:r>
-            <w:r>
-              <w:rPr>
-                <w:b/>
-                <w:color w:val="000000"/>
-              </w:rPr>
-              <w:tab/>
-              <w:t>6</w:t>
-            </w:r>
-          </w:hyperlink>
-        </w:p>
-        <w:p>
-          <w:pPr>
-            <w:widowControl w:val="0"/>
-            <w:tabs>
-              <w:tab w:val="right" w:pos="12000"/>
-            </w:tabs>
-            <w:spacing w:before="60" w:line="240" w:lineRule="auto"/>
-            <w:rPr>
-              <w:b/>
-              <w:color w:val="000000"/>
-            </w:rPr>
-          </w:pPr>
-          <w:hyperlink w:anchor="_gdpikew0fhyn">
-            <w:r>
-              <w:rPr>
-                <w:b/>
-                <w:color w:val="000000"/>
-              </w:rPr>
-              <w:t>Week 6 (10/26/2025)</w:t>
-            </w:r>
-            <w:r>
-              <w:rPr>
-                <w:b/>
-                <w:color w:val="000000"/>
-              </w:rPr>
-              <w:tab/>
-              <w:t>7</w:t>
-            </w:r>
-          </w:hyperlink>
-        </w:p>
-        <w:p>
-          <w:pPr>
-            <w:widowControl w:val="0"/>
-            <w:tabs>
-              <w:tab w:val="right" w:pos="12000"/>
-            </w:tabs>
-            <w:spacing w:before="60" w:line="240" w:lineRule="auto"/>
-            <w:rPr>
-              <w:b/>
-              <w:color w:val="000000"/>
-            </w:rPr>
-          </w:pPr>
-          <w:hyperlink w:anchor="_kbk38hjus8mg">
-            <w:r>
-              <w:rPr>
-                <w:b/>
-                <w:color w:val="000000"/>
-              </w:rPr>
-              <w:t>Week 7 (11/2/2025)</w:t>
-            </w:r>
-            <w:r>
-              <w:rPr>
-                <w:b/>
-                <w:color w:val="000000"/>
-              </w:rPr>
-              <w:tab/>
-              <w:t>8</w:t>
-            </w:r>
-          </w:hyperlink>
-        </w:p>
-        <w:p>
-          <w:pPr>
-            <w:widowControl w:val="0"/>
-            <w:tabs>
-              <w:tab w:val="right" w:pos="12000"/>
-            </w:tabs>
-            <w:spacing w:before="60" w:line="240" w:lineRule="auto"/>
-            <w:rPr>
-              <w:b/>
-              <w:color w:val="000000"/>
-            </w:rPr>
-          </w:pPr>
-          <w:hyperlink w:anchor="_2316r1xb009f">
-            <w:r>
-              <w:rPr>
-                <w:b/>
-                <w:color w:val="000000"/>
-              </w:rPr>
-              <w:t>Week 8 (11/9/2025)</w:t>
-            </w:r>
-            <w:r>
-              <w:rPr>
-                <w:b/>
-                <w:color w:val="000000"/>
-              </w:rPr>
-              <w:tab/>
-              <w:t>9</w:t>
-            </w:r>
-          </w:hyperlink>
-        </w:p>
-        <w:p>
-          <w:pPr>
-            <w:widowControl w:val="0"/>
-            <w:tabs>
-              <w:tab w:val="right" w:pos="12000"/>
-            </w:tabs>
-            <w:spacing w:before="60" w:line="240" w:lineRule="auto"/>
-            <w:rPr>
-              <w:b/>
-              <w:color w:val="000000"/>
-            </w:rPr>
-          </w:pPr>
-          <w:hyperlink w:anchor="_alto01b6j5oz">
-            <w:r>
-              <w:rPr>
-                <w:b/>
-                <w:color w:val="000000"/>
-              </w:rPr>
-              <w:t>Week 9 (11/16/2025)</w:t>
-            </w:r>
-            <w:r>
-              <w:rPr>
-                <w:b/>
-                <w:color w:val="000000"/>
-              </w:rPr>
-              <w:tab/>
-              <w:t>10</w:t>
-            </w:r>
-          </w:hyperlink>
           <w:r>
             <w:fldChar w:fldCharType="end"/>
           </w:r>
@@ -327,12 +696,12 @@
         <w:pStyle w:val="Heading1"/>
         <w:shd w:val="clear" w:color="auto" w:fill="FFFFFF"/>
       </w:pPr>
-      <w:bookmarkStart w:id="3" w:name="_hrkydoqe9n46" w:colFirst="0" w:colLast="0"/>
-      <w:bookmarkEnd w:id="3"/>
+      <w:bookmarkStart w:id="3" w:name="_Toc211503544"/>
       <w:r>
         <w:lastRenderedPageBreak/>
         <w:t>Week 1 (9/21/2025)</w:t>
       </w:r>
+      <w:bookmarkEnd w:id="3"/>
     </w:p>
     <w:p>
       <w:pPr>
@@ -778,12 +1147,12 @@
         <w:pStyle w:val="Heading1"/>
         <w:shd w:val="clear" w:color="auto" w:fill="FFFFFF"/>
       </w:pPr>
-      <w:bookmarkStart w:id="4" w:name="_j0hh8vwg77u6" w:colFirst="0" w:colLast="0"/>
-      <w:bookmarkEnd w:id="4"/>
+      <w:bookmarkStart w:id="4" w:name="_Toc211503545"/>
       <w:r>
         <w:lastRenderedPageBreak/>
         <w:t>Week 2 (9/28/2025)</w:t>
       </w:r>
+      <w:bookmarkEnd w:id="4"/>
     </w:p>
     <w:p>
       <w:pPr>
@@ -1259,12 +1628,12 @@
         <w:pStyle w:val="Heading1"/>
         <w:shd w:val="clear" w:color="auto" w:fill="FFFFFF"/>
       </w:pPr>
-      <w:bookmarkStart w:id="5" w:name="_ge7okzpxtgbd" w:colFirst="0" w:colLast="0"/>
-      <w:bookmarkEnd w:id="5"/>
+      <w:bookmarkStart w:id="5" w:name="_Toc211503546"/>
       <w:r>
         <w:lastRenderedPageBreak/>
         <w:t>Week 3 (10/5/2025)</w:t>
       </w:r>
+      <w:bookmarkEnd w:id="5"/>
     </w:p>
     <w:p>
       <w:pPr>
@@ -1755,11 +2124,13 @@
         <w:shd w:val="clear" w:color="auto" w:fill="FFFFFF"/>
       </w:pPr>
       <w:bookmarkStart w:id="6" w:name="_31jsm34z2np7" w:colFirst="0" w:colLast="0"/>
+      <w:bookmarkStart w:id="7" w:name="_Toc211503547"/>
       <w:bookmarkEnd w:id="6"/>
       <w:r>
         <w:lastRenderedPageBreak/>
         <w:t>Week 4 (10/12/2025)</w:t>
       </w:r>
+      <w:bookmarkEnd w:id="7"/>
     </w:p>
     <w:p>
       <w:pPr>
@@ -1860,7 +2231,19 @@
         <w:rPr>
           <w:rFonts w:ascii="Times New Roman" w:eastAsia="Times New Roman" w:hAnsi="Times New Roman" w:cs="Times New Roman"/>
         </w:rPr>
-        <w:t>Application Storyboards (4 + hours)</w:t>
+        <w:t>Application Storyboards (</w:t>
+      </w:r>
+      <w:r>
+        <w:rPr>
+          <w:rFonts w:ascii="Times New Roman" w:eastAsia="Times New Roman" w:hAnsi="Times New Roman" w:cs="Times New Roman"/>
+        </w:rPr>
+        <w:t>6</w:t>
+      </w:r>
+      <w:r>
+        <w:rPr>
+          <w:rFonts w:ascii="Times New Roman" w:eastAsia="Times New Roman" w:hAnsi="Times New Roman" w:cs="Times New Roman"/>
+        </w:rPr>
+        <w:t xml:space="preserve"> hours)</w:t>
       </w:r>
     </w:p>
     <w:p>
@@ -1932,7 +2315,19 @@
         <w:rPr>
           <w:rFonts w:ascii="Times New Roman" w:eastAsia="Times New Roman" w:hAnsi="Times New Roman" w:cs="Times New Roman"/>
         </w:rPr>
-        <w:t>Creating Milestone #1 presentation (2 + hours)</w:t>
+        <w:t>Creating Milestone #1 presentation (</w:t>
+      </w:r>
+      <w:r>
+        <w:rPr>
+          <w:rFonts w:ascii="Times New Roman" w:eastAsia="Times New Roman" w:hAnsi="Times New Roman" w:cs="Times New Roman"/>
+        </w:rPr>
+        <w:t xml:space="preserve">3 </w:t>
+      </w:r>
+      <w:r>
+        <w:rPr>
+          <w:rFonts w:ascii="Times New Roman" w:eastAsia="Times New Roman" w:hAnsi="Times New Roman" w:cs="Times New Roman"/>
+        </w:rPr>
+        <w:t>hours)</w:t>
       </w:r>
     </w:p>
     <w:p>
@@ -1955,11 +2350,62 @@
     </w:p>
     <w:p>
       <w:pPr>
-        <w:shd w:val="clear" w:color="auto" w:fill="FFFFFF"/>
-        <w:rPr>
-          <w:rFonts w:ascii="Times New Roman" w:eastAsia="Times New Roman" w:hAnsi="Times New Roman" w:cs="Times New Roman"/>
-        </w:rPr>
-      </w:pPr>
+        <w:numPr>
+          <w:ilvl w:val="0"/>
+          <w:numId w:val="2"/>
+        </w:numPr>
+        <w:shd w:val="clear" w:color="auto" w:fill="FFFFFF"/>
+        <w:rPr>
+          <w:rFonts w:ascii="Times New Roman" w:eastAsia="Times New Roman" w:hAnsi="Times New Roman" w:cs="Times New Roman"/>
+        </w:rPr>
+      </w:pPr>
+      <w:r>
+        <w:rPr>
+          <w:rFonts w:ascii="Times New Roman" w:eastAsia="Times New Roman" w:hAnsi="Times New Roman" w:cs="Times New Roman"/>
+        </w:rPr>
+        <w:t>GitHub Repo Creation/Migration (1 hour)</w:t>
+      </w:r>
+    </w:p>
+    <w:p>
+      <w:pPr>
+        <w:shd w:val="clear" w:color="auto" w:fill="FFFFFF"/>
+        <w:ind w:left="720"/>
+        <w:rPr>
+          <w:rFonts w:ascii="Times New Roman" w:eastAsia="Times New Roman" w:hAnsi="Times New Roman" w:cs="Times New Roman"/>
+        </w:rPr>
+      </w:pPr>
+    </w:p>
+    <w:p>
+      <w:pPr>
+        <w:shd w:val="clear" w:color="auto" w:fill="FFFFFF"/>
+        <w:rPr>
+          <w:rFonts w:ascii="Times New Roman" w:eastAsia="Times New Roman" w:hAnsi="Times New Roman" w:cs="Times New Roman"/>
+        </w:rPr>
+      </w:pPr>
+      <w:r>
+        <w:rPr>
+          <w:rFonts w:ascii="Times New Roman" w:eastAsia="Times New Roman" w:hAnsi="Times New Roman" w:cs="Times New Roman"/>
+        </w:rPr>
+        <w:t xml:space="preserve">Note: </w:t>
+      </w:r>
+      <w:r>
+        <w:rPr>
+          <w:rFonts w:ascii="Times New Roman" w:eastAsia="Times New Roman" w:hAnsi="Times New Roman" w:cs="Times New Roman"/>
+        </w:rPr>
+        <w:t xml:space="preserve">In line with expected progress. Additional work of the Milestone Report and the GitHub Repo was added to the milestone requirements after the Week 3 Standup. These additions have not/will not </w:t>
+      </w:r>
+      <w:r>
+        <w:rPr>
+          <w:rFonts w:ascii="Times New Roman" w:eastAsia="Times New Roman" w:hAnsi="Times New Roman" w:cs="Times New Roman"/>
+        </w:rPr>
+        <w:t>affect</w:t>
+      </w:r>
+      <w:r>
+        <w:rPr>
+          <w:rFonts w:ascii="Times New Roman" w:eastAsia="Times New Roman" w:hAnsi="Times New Roman" w:cs="Times New Roman"/>
+        </w:rPr>
+        <w:t xml:space="preserve"> the outcome of this project.</w:t>
+      </w:r>
     </w:p>
     <w:p>
       <w:pPr>
@@ -2028,7 +2474,31 @@
         <w:rPr>
           <w:rFonts w:ascii="Times New Roman" w:eastAsia="Times New Roman" w:hAnsi="Times New Roman" w:cs="Times New Roman"/>
         </w:rPr>
-        <w:t>Writing additional Statements as needed (1 hour)</w:t>
+        <w:t xml:space="preserve">Writing additional Statements as needed (1 </w:t>
+      </w:r>
+      <w:r>
+        <w:rPr>
+          <w:rFonts w:ascii="Times New Roman" w:eastAsia="Times New Roman" w:hAnsi="Times New Roman" w:cs="Times New Roman"/>
+        </w:rPr>
+        <w:t xml:space="preserve">– 3 </w:t>
+      </w:r>
+      <w:r>
+        <w:rPr>
+          <w:rFonts w:ascii="Times New Roman" w:eastAsia="Times New Roman" w:hAnsi="Times New Roman" w:cs="Times New Roman"/>
+        </w:rPr>
+        <w:t>hour</w:t>
+      </w:r>
+      <w:r>
+        <w:rPr>
+          <w:rFonts w:ascii="Times New Roman" w:eastAsia="Times New Roman" w:hAnsi="Times New Roman" w:cs="Times New Roman"/>
+        </w:rPr>
+        <w:t>s</w:t>
+      </w:r>
+      <w:r>
+        <w:rPr>
+          <w:rFonts w:ascii="Times New Roman" w:eastAsia="Times New Roman" w:hAnsi="Times New Roman" w:cs="Times New Roman"/>
+        </w:rPr>
+        <w:t>)</w:t>
       </w:r>
     </w:p>
     <w:p>
@@ -2046,7 +2516,31 @@
         <w:rPr>
           <w:rFonts w:ascii="Times New Roman" w:eastAsia="Times New Roman" w:hAnsi="Times New Roman" w:cs="Times New Roman"/>
         </w:rPr>
-        <w:t>Building additional storyboards as needed (1 hour)</w:t>
+        <w:t>Building additional storyboards as needed (1</w:t>
+      </w:r>
+      <w:r>
+        <w:rPr>
+          <w:rFonts w:ascii="Times New Roman" w:eastAsia="Times New Roman" w:hAnsi="Times New Roman" w:cs="Times New Roman"/>
+        </w:rPr>
+        <w:t xml:space="preserve"> - 3</w:t>
+      </w:r>
+      <w:r>
+        <w:rPr>
+          <w:rFonts w:ascii="Times New Roman" w:eastAsia="Times New Roman" w:hAnsi="Times New Roman" w:cs="Times New Roman"/>
+        </w:rPr>
+        <w:t xml:space="preserve"> hour</w:t>
+      </w:r>
+      <w:r>
+        <w:rPr>
+          <w:rFonts w:ascii="Times New Roman" w:eastAsia="Times New Roman" w:hAnsi="Times New Roman" w:cs="Times New Roman"/>
+        </w:rPr>
+        <w:t>s</w:t>
+      </w:r>
+      <w:r>
+        <w:rPr>
+          <w:rFonts w:ascii="Times New Roman" w:eastAsia="Times New Roman" w:hAnsi="Times New Roman" w:cs="Times New Roman"/>
+        </w:rPr>
+        <w:t>)</w:t>
       </w:r>
     </w:p>
     <w:p>
@@ -2245,13 +2739,7 @@
         <w:rPr>
           <w:rFonts w:ascii="Times New Roman" w:eastAsia="Times New Roman" w:hAnsi="Times New Roman" w:cs="Times New Roman"/>
         </w:rPr>
-        <w:t>Changes have been made to the CMMC Fledge System.</w:t>
-      </w:r>
-      <w:r>
-        <w:rPr>
-          <w:rFonts w:ascii="Times New Roman" w:eastAsia="Times New Roman" w:hAnsi="Times New Roman" w:cs="Times New Roman"/>
-        </w:rPr>
-        <w:t xml:space="preserve"> </w:t>
+        <w:t xml:space="preserve">Changes have been made to the CMMC Fledge System. </w:t>
       </w:r>
       <w:r>
         <w:rPr>
@@ -2263,13 +2751,7 @@
         <w:rPr>
           <w:rFonts w:ascii="Times New Roman" w:eastAsia="Times New Roman" w:hAnsi="Times New Roman" w:cs="Times New Roman"/>
         </w:rPr>
-        <w:t xml:space="preserve"> </w:t>
-      </w:r>
-      <w:r>
-        <w:rPr>
-          <w:rFonts w:ascii="Times New Roman" w:eastAsia="Times New Roman" w:hAnsi="Times New Roman" w:cs="Times New Roman"/>
-        </w:rPr>
-        <w:t>Initial database development started next week (</w:t>
+        <w:t xml:space="preserve"> Initial database development started next week (</w:t>
       </w:r>
       <w:r>
         <w:rPr>
@@ -2289,49 +2771,11 @@
         </w:rPr>
         <w:t xml:space="preserve">, this has been moved to this week (Week 4). </w:t>
       </w:r>
-      <w:bookmarkStart w:id="7" w:name="_ewd5zwae3i18" w:colFirst="0" w:colLast="0"/>
-      <w:bookmarkEnd w:id="7"/>
-      <w:r>
-        <w:rPr>
-          <w:rFonts w:ascii="Times New Roman" w:eastAsia="Times New Roman" w:hAnsi="Times New Roman" w:cs="Times New Roman"/>
-        </w:rPr>
-        <w:t>Overall project scope, milestones, and tasks remain the same. These changes have been implemented in the proposal (CMMCFledge_Proposal_V1.0.</w:t>
-      </w:r>
-      <w:r>
-        <w:rPr>
-          <w:rFonts w:ascii="Times New Roman" w:eastAsia="Times New Roman" w:hAnsi="Times New Roman" w:cs="Times New Roman"/>
-        </w:rPr>
-        <w:t>4</w:t>
-      </w:r>
-      <w:r>
-        <w:rPr>
-          <w:rFonts w:ascii="Times New Roman" w:eastAsia="Times New Roman" w:hAnsi="Times New Roman" w:cs="Times New Roman"/>
-        </w:rPr>
-        <w:t xml:space="preserve">.docx), </w:t>
-      </w:r>
-      <w:r>
-        <w:rPr>
-          <w:rFonts w:ascii="Times New Roman" w:eastAsia="Times New Roman" w:hAnsi="Times New Roman" w:cs="Times New Roman"/>
-        </w:rPr>
-        <w:t>October</w:t>
-      </w:r>
-      <w:r>
-        <w:rPr>
-          <w:rFonts w:ascii="Times New Roman" w:eastAsia="Times New Roman" w:hAnsi="Times New Roman" w:cs="Times New Roman"/>
-        </w:rPr>
-        <w:t xml:space="preserve"> </w:t>
-      </w:r>
-      <w:r>
-        <w:rPr>
-          <w:rFonts w:ascii="Times New Roman" w:eastAsia="Times New Roman" w:hAnsi="Times New Roman" w:cs="Times New Roman"/>
-        </w:rPr>
-        <w:t>16</w:t>
-      </w:r>
-      <w:r>
-        <w:rPr>
-          <w:rFonts w:ascii="Times New Roman" w:eastAsia="Times New Roman" w:hAnsi="Times New Roman" w:cs="Times New Roman"/>
-        </w:rPr>
-        <w:t>, 2025.</w:t>
+      <w:r>
+        <w:rPr>
+          <w:rFonts w:ascii="Times New Roman" w:eastAsia="Times New Roman" w:hAnsi="Times New Roman" w:cs="Times New Roman"/>
+        </w:rPr>
+        <w:t>Overall project scope, milestones, and tasks remain the same. These changes have been implemented in the proposal (CMMCFledge_Proposal_V1.0.4.docx), October 16, 2025.</w:t>
       </w:r>
     </w:p>
     <w:p>
@@ -2350,10 +2794,12 @@
         <w:pStyle w:val="Heading1"/>
         <w:shd w:val="clear" w:color="auto" w:fill="FFFFFF"/>
       </w:pPr>
+      <w:bookmarkStart w:id="8" w:name="_Toc211503548"/>
       <w:r>
         <w:lastRenderedPageBreak/>
         <w:t>Week 5 (10/19/2025)</w:t>
       </w:r>
+      <w:bookmarkEnd w:id="8"/>
     </w:p>
     <w:p>
       <w:pPr>
@@ -2589,12 +3035,12 @@
         <w:pStyle w:val="Heading1"/>
         <w:shd w:val="clear" w:color="auto" w:fill="FFFFFF"/>
       </w:pPr>
-      <w:bookmarkStart w:id="8" w:name="_gdpikew0fhyn" w:colFirst="0" w:colLast="0"/>
-      <w:bookmarkEnd w:id="8"/>
+      <w:bookmarkStart w:id="9" w:name="_Toc211503549"/>
       <w:r>
         <w:lastRenderedPageBreak/>
         <w:t>Week 6 (10/26/2025)</w:t>
       </w:r>
+      <w:bookmarkEnd w:id="9"/>
     </w:p>
     <w:p>
       <w:pPr>
@@ -2821,12 +3267,12 @@
         <w:pStyle w:val="Heading1"/>
         <w:shd w:val="clear" w:color="auto" w:fill="FFFFFF"/>
       </w:pPr>
-      <w:bookmarkStart w:id="9" w:name="_kbk38hjus8mg" w:colFirst="0" w:colLast="0"/>
-      <w:bookmarkEnd w:id="9"/>
+      <w:bookmarkStart w:id="10" w:name="_Toc211503550"/>
       <w:r>
         <w:lastRenderedPageBreak/>
         <w:t>Week 7 (11/2/2025)</w:t>
       </w:r>
+      <w:bookmarkEnd w:id="10"/>
     </w:p>
     <w:p>
       <w:pPr>
@@ -3060,12 +3506,12 @@
         <w:pStyle w:val="Heading1"/>
         <w:shd w:val="clear" w:color="auto" w:fill="FFFFFF"/>
       </w:pPr>
-      <w:bookmarkStart w:id="10" w:name="_2316r1xb009f" w:colFirst="0" w:colLast="0"/>
-      <w:bookmarkEnd w:id="10"/>
+      <w:bookmarkStart w:id="11" w:name="_Toc211503551"/>
       <w:r>
         <w:lastRenderedPageBreak/>
         <w:t>Week 8 (11/9/2025)</w:t>
       </w:r>
+      <w:bookmarkEnd w:id="11"/>
     </w:p>
     <w:p>
       <w:pPr>
@@ -3299,12 +3745,12 @@
         <w:pStyle w:val="Heading1"/>
         <w:shd w:val="clear" w:color="auto" w:fill="FFFFFF"/>
       </w:pPr>
-      <w:bookmarkStart w:id="11" w:name="_alto01b6j5oz" w:colFirst="0" w:colLast="0"/>
-      <w:bookmarkEnd w:id="11"/>
+      <w:bookmarkStart w:id="12" w:name="_Toc211503552"/>
       <w:r>
         <w:lastRenderedPageBreak/>
         <w:t>Week 9 (11/16/2025)</w:t>
       </w:r>
+      <w:bookmarkEnd w:id="12"/>
     </w:p>
     <w:p>
       <w:pPr>
@@ -4550,6 +4996,40 @@
       <w:szCs w:val="30"/>
     </w:rPr>
   </w:style>
+  <w:style w:type="paragraph" w:styleId="TOC1">
+    <w:name w:val="toc 1"/>
+    <w:basedOn w:val="Normal"/>
+    <w:next w:val="Normal"/>
+    <w:autoRedefine/>
+    <w:uiPriority w:val="39"/>
+    <w:unhideWhenUsed/>
+    <w:rsid w:val="003F6471"/>
+    <w:pPr>
+      <w:spacing w:after="100"/>
+    </w:pPr>
+  </w:style>
+  <w:style w:type="character" w:styleId="Hyperlink">
+    <w:name w:val="Hyperlink"/>
+    <w:basedOn w:val="DefaultParagraphFont"/>
+    <w:uiPriority w:val="99"/>
+    <w:unhideWhenUsed/>
+    <w:rsid w:val="003F6471"/>
+    <w:rPr>
+      <w:color w:val="0000FF" w:themeColor="hyperlink"/>
+      <w:u w:val="single"/>
+    </w:rPr>
+  </w:style>
+  <w:style w:type="paragraph" w:styleId="ListParagraph">
+    <w:name w:val="List Paragraph"/>
+    <w:basedOn w:val="Normal"/>
+    <w:uiPriority w:val="34"/>
+    <w:qFormat/>
+    <w:rsid w:val="003F6471"/>
+    <w:pPr>
+      <w:ind w:left="720"/>
+      <w:contextualSpacing/>
+    </w:pPr>
+  </w:style>
 </w:styles>
 </file>
 

</xml_diff>

<commit_message>
Base Dev Env. Created
</commit_message>
<xml_diff>
--- a/02_WorkingDocs/CMMCFledge_Standup_Log.docx
+++ b/02_WorkingDocs/CMMCFledge_Standup_Log.docx
@@ -248,21 +248,7 @@
                 <w:rStyle w:val="Hyperlink"/>
                 <w:noProof/>
               </w:rPr>
-              <w:t>Week 4 (10/1</w:t>
-            </w:r>
-            <w:r>
-              <w:rPr>
-                <w:rStyle w:val="Hyperlink"/>
-                <w:noProof/>
-              </w:rPr>
-              <w:t>2</w:t>
-            </w:r>
-            <w:r>
-              <w:rPr>
-                <w:rStyle w:val="Hyperlink"/>
-                <w:noProof/>
-              </w:rPr>
-              <w:t>/2025)</w:t>
+              <w:t>Week 4 (10/12/2025)</w:t>
             </w:r>
             <w:r>
               <w:rPr>
@@ -2853,6 +2839,54 @@
           <w:rFonts w:ascii="Times New Roman" w:eastAsia="Times New Roman" w:hAnsi="Times New Roman" w:cs="Times New Roman"/>
         </w:rPr>
         <w:t>Tasks completed since previous Standup:</w:t>
+      </w:r>
+    </w:p>
+    <w:p>
+      <w:pPr>
+        <w:numPr>
+          <w:ilvl w:val="0"/>
+          <w:numId w:val="2"/>
+        </w:numPr>
+        <w:shd w:val="clear" w:color="auto" w:fill="FFFFFF"/>
+        <w:rPr>
+          <w:rFonts w:ascii="Times New Roman" w:eastAsia="Times New Roman" w:hAnsi="Times New Roman" w:cs="Times New Roman"/>
+        </w:rPr>
+      </w:pPr>
+      <w:r>
+        <w:rPr>
+          <w:rFonts w:ascii="Times New Roman" w:eastAsia="Times New Roman" w:hAnsi="Times New Roman" w:cs="Times New Roman"/>
+        </w:rPr>
+        <w:t>Standup Development Environment (XAMPP) (</w:t>
+      </w:r>
+      <w:r>
+        <w:rPr>
+          <w:rFonts w:ascii="Times New Roman" w:eastAsia="Times New Roman" w:hAnsi="Times New Roman" w:cs="Times New Roman"/>
+        </w:rPr>
+        <w:t>1.5</w:t>
+      </w:r>
+      <w:r>
+        <w:rPr>
+          <w:rFonts w:ascii="Times New Roman" w:eastAsia="Times New Roman" w:hAnsi="Times New Roman" w:cs="Times New Roman"/>
+        </w:rPr>
+        <w:t xml:space="preserve"> hours)</w:t>
+      </w:r>
+    </w:p>
+    <w:p>
+      <w:pPr>
+        <w:numPr>
+          <w:ilvl w:val="0"/>
+          <w:numId w:val="2"/>
+        </w:numPr>
+        <w:shd w:val="clear" w:color="auto" w:fill="FFFFFF"/>
+        <w:rPr>
+          <w:rFonts w:ascii="Times New Roman" w:eastAsia="Times New Roman" w:hAnsi="Times New Roman" w:cs="Times New Roman"/>
+        </w:rPr>
+      </w:pPr>
+      <w:r>
+        <w:rPr>
+          <w:rFonts w:ascii="Times New Roman" w:eastAsia="Times New Roman" w:hAnsi="Times New Roman" w:cs="Times New Roman"/>
+        </w:rPr>
+        <w:t>Implement database (2 hours)</w:t>
       </w:r>
     </w:p>
     <w:p>

</xml_diff>

<commit_message>
Added Base Files/updated Standup log
</commit_message>
<xml_diff>
--- a/02_WorkingDocs/CMMCFledge_Standup_Log.docx
+++ b/02_WorkingDocs/CMMCFledge_Standup_Log.docx
@@ -2900,6 +2900,36 @@
           <w:rFonts w:ascii="Times New Roman" w:eastAsia="Times New Roman" w:hAnsi="Times New Roman" w:cs="Times New Roman"/>
         </w:rPr>
       </w:pPr>
+      <w:r>
+        <w:rPr>
+          <w:rFonts w:ascii="Times New Roman" w:eastAsia="Times New Roman" w:hAnsi="Times New Roman" w:cs="Times New Roman"/>
+        </w:rPr>
+        <w:t>Added CUI types to database (3 hours)</w:t>
+      </w:r>
+    </w:p>
+    <w:p>
+      <w:pPr>
+        <w:numPr>
+          <w:ilvl w:val="0"/>
+          <w:numId w:val="2"/>
+        </w:numPr>
+        <w:shd w:val="clear" w:color="auto" w:fill="FFFFFF"/>
+        <w:rPr>
+          <w:rFonts w:ascii="Times New Roman" w:eastAsia="Times New Roman" w:hAnsi="Times New Roman" w:cs="Times New Roman"/>
+        </w:rPr>
+      </w:pPr>
+      <w:r>
+        <w:rPr>
+          <w:rFonts w:ascii="Times New Roman" w:eastAsia="Times New Roman" w:hAnsi="Times New Roman" w:cs="Times New Roman"/>
+        </w:rPr>
+        <w:t>Website initial files added</w:t>
+      </w:r>
+      <w:r>
+        <w:rPr>
+          <w:rFonts w:ascii="Times New Roman" w:eastAsia="Times New Roman" w:hAnsi="Times New Roman" w:cs="Times New Roman"/>
+        </w:rPr>
+        <w:t xml:space="preserve"> (2 hours)</w:t>
+      </w:r>
     </w:p>
     <w:p>
       <w:pPr>
@@ -2966,6 +2996,84 @@
           <w:rFonts w:ascii="Times New Roman" w:eastAsia="Times New Roman" w:hAnsi="Times New Roman" w:cs="Times New Roman"/>
         </w:rPr>
       </w:pPr>
+      <w:r>
+        <w:rPr>
+          <w:rFonts w:ascii="Times New Roman" w:eastAsia="Times New Roman" w:hAnsi="Times New Roman" w:cs="Times New Roman"/>
+        </w:rPr>
+        <w:t>Building website (15 hours)</w:t>
+      </w:r>
+    </w:p>
+    <w:p>
+      <w:pPr>
+        <w:numPr>
+          <w:ilvl w:val="1"/>
+          <w:numId w:val="1"/>
+        </w:numPr>
+        <w:shd w:val="clear" w:color="auto" w:fill="FFFFFF"/>
+        <w:rPr>
+          <w:rFonts w:ascii="Times New Roman" w:eastAsia="Times New Roman" w:hAnsi="Times New Roman" w:cs="Times New Roman"/>
+        </w:rPr>
+      </w:pPr>
+      <w:r>
+        <w:rPr>
+          <w:rFonts w:ascii="Times New Roman" w:eastAsia="Times New Roman" w:hAnsi="Times New Roman" w:cs="Times New Roman"/>
+        </w:rPr>
+        <w:t>Building Homepage</w:t>
+      </w:r>
+    </w:p>
+    <w:p>
+      <w:pPr>
+        <w:numPr>
+          <w:ilvl w:val="1"/>
+          <w:numId w:val="1"/>
+        </w:numPr>
+        <w:shd w:val="clear" w:color="auto" w:fill="FFFFFF"/>
+        <w:rPr>
+          <w:rFonts w:ascii="Times New Roman" w:eastAsia="Times New Roman" w:hAnsi="Times New Roman" w:cs="Times New Roman"/>
+        </w:rPr>
+      </w:pPr>
+      <w:r>
+        <w:rPr>
+          <w:rFonts w:ascii="Times New Roman" w:eastAsia="Times New Roman" w:hAnsi="Times New Roman" w:cs="Times New Roman"/>
+        </w:rPr>
+        <w:t>Building Dictionary Page</w:t>
+      </w:r>
+    </w:p>
+    <w:p>
+      <w:pPr>
+        <w:numPr>
+          <w:ilvl w:val="1"/>
+          <w:numId w:val="1"/>
+        </w:numPr>
+        <w:shd w:val="clear" w:color="auto" w:fill="FFFFFF"/>
+        <w:rPr>
+          <w:rFonts w:ascii="Times New Roman" w:eastAsia="Times New Roman" w:hAnsi="Times New Roman" w:cs="Times New Roman"/>
+        </w:rPr>
+      </w:pPr>
+      <w:r>
+        <w:rPr>
+          <w:rFonts w:ascii="Times New Roman" w:eastAsia="Times New Roman" w:hAnsi="Times New Roman" w:cs="Times New Roman"/>
+        </w:rPr>
+        <w:t>Building initial questions</w:t>
+      </w:r>
+    </w:p>
+    <w:p>
+      <w:pPr>
+        <w:numPr>
+          <w:ilvl w:val="1"/>
+          <w:numId w:val="1"/>
+        </w:numPr>
+        <w:shd w:val="clear" w:color="auto" w:fill="FFFFFF"/>
+        <w:rPr>
+          <w:rFonts w:ascii="Times New Roman" w:eastAsia="Times New Roman" w:hAnsi="Times New Roman" w:cs="Times New Roman"/>
+        </w:rPr>
+      </w:pPr>
+      <w:r>
+        <w:rPr>
+          <w:rFonts w:ascii="Times New Roman" w:eastAsia="Times New Roman" w:hAnsi="Times New Roman" w:cs="Times New Roman"/>
+        </w:rPr>
+        <w:t>Basic Navigation</w:t>
+      </w:r>
     </w:p>
     <w:p>
       <w:pPr>
@@ -3043,6 +3151,38 @@
           <w:b/>
         </w:rPr>
         <w:t xml:space="preserve"> your project proposal. This information must be recorded in 3 ways</w:t>
+      </w:r>
+    </w:p>
+    <w:p>
+      <w:pPr>
+        <w:shd w:val="clear" w:color="auto" w:fill="FFFFFF"/>
+        <w:rPr>
+          <w:rFonts w:ascii="Times New Roman" w:eastAsia="Times New Roman" w:hAnsi="Times New Roman" w:cs="Times New Roman"/>
+          <w:b/>
+        </w:rPr>
+      </w:pPr>
+    </w:p>
+    <w:p>
+      <w:pPr>
+        <w:shd w:val="clear" w:color="auto" w:fill="FFFFFF"/>
+        <w:rPr>
+          <w:rFonts w:ascii="Times New Roman" w:eastAsia="Times New Roman" w:hAnsi="Times New Roman" w:cs="Times New Roman"/>
+          <w:bCs/>
+        </w:rPr>
+      </w:pPr>
+      <w:r>
+        <w:rPr>
+          <w:rFonts w:ascii="Times New Roman" w:eastAsia="Times New Roman" w:hAnsi="Times New Roman" w:cs="Times New Roman"/>
+          <w:bCs/>
+        </w:rPr>
+        <w:t xml:space="preserve">No changes to the current proposal </w:t>
+      </w:r>
+      <w:r>
+        <w:rPr>
+          <w:rFonts w:ascii="Times New Roman" w:eastAsia="Times New Roman" w:hAnsi="Times New Roman" w:cs="Times New Roman"/>
+          <w:bCs/>
+        </w:rPr>
+        <w:t>(CMMCFledge_Proposal_V1.0.4.docx), October 16, 2025.</w:t>
       </w:r>
     </w:p>
     <w:p>

</xml_diff>

<commit_message>
Inital look of first question
</commit_message>
<xml_diff>
--- a/02_WorkingDocs/CMMCFledge_Standup_Log.docx
+++ b/02_WorkingDocs/CMMCFledge_Standup_Log.docx
@@ -702,23 +702,7 @@
           <w:rFonts w:ascii="Times New Roman" w:eastAsia="Times New Roman" w:hAnsi="Times New Roman" w:cs="Times New Roman"/>
           <w:b/>
         </w:rPr>
-        <w:t xml:space="preserve">1.) What progress </w:t>
-      </w:r>
-      <w:proofErr w:type="gramStart"/>
-      <w:r>
-        <w:rPr>
-          <w:rFonts w:ascii="Times New Roman" w:eastAsia="Times New Roman" w:hAnsi="Times New Roman" w:cs="Times New Roman"/>
-          <w:b/>
-        </w:rPr>
-        <w:t>you</w:t>
-      </w:r>
-      <w:proofErr w:type="gramEnd"/>
-      <w:r>
-        <w:rPr>
-          <w:rFonts w:ascii="Times New Roman" w:eastAsia="Times New Roman" w:hAnsi="Times New Roman" w:cs="Times New Roman"/>
-          <w:b/>
-        </w:rPr>
-        <w:t xml:space="preserve"> made since the last meeting, including specific items that were completed, and the time spent on each item</w:t>
+        <w:t>1.) What progress you made since the last meeting, including specific items that were completed, and the time spent on each item</w:t>
       </w:r>
     </w:p>
     <w:p>
@@ -798,21 +782,7 @@
         <w:rPr>
           <w:rFonts w:ascii="Times New Roman" w:eastAsia="Times New Roman" w:hAnsi="Times New Roman" w:cs="Times New Roman"/>
         </w:rPr>
-        <w:t xml:space="preserve">Note: As of this writing, the initial proposal has not </w:t>
-      </w:r>
-      <w:proofErr w:type="gramStart"/>
-      <w:r>
-        <w:rPr>
-          <w:rFonts w:ascii="Times New Roman" w:eastAsia="Times New Roman" w:hAnsi="Times New Roman" w:cs="Times New Roman"/>
-        </w:rPr>
-        <w:t>returned</w:t>
-      </w:r>
-      <w:proofErr w:type="gramEnd"/>
-      <w:r>
-        <w:rPr>
-          <w:rFonts w:ascii="Times New Roman" w:eastAsia="Times New Roman" w:hAnsi="Times New Roman" w:cs="Times New Roman"/>
-        </w:rPr>
-        <w:t xml:space="preserve"> from review. The CMMC Fledge project will begin this week.</w:t>
+        <w:t>Note: As of this writing, the initial proposal has not returned from review. The CMMC Fledge project will begin this week.</w:t>
       </w:r>
     </w:p>
     <w:p>
@@ -912,21 +882,7 @@
         <w:rPr>
           <w:rFonts w:ascii="Times New Roman" w:eastAsia="Times New Roman" w:hAnsi="Times New Roman" w:cs="Times New Roman"/>
         </w:rPr>
-        <w:t xml:space="preserve">Create Time Log (2 </w:t>
-      </w:r>
-      <w:proofErr w:type="gramStart"/>
-      <w:r>
-        <w:rPr>
-          <w:rFonts w:ascii="Times New Roman" w:eastAsia="Times New Roman" w:hAnsi="Times New Roman" w:cs="Times New Roman"/>
-        </w:rPr>
-        <w:t>hour</w:t>
-      </w:r>
-      <w:proofErr w:type="gramEnd"/>
-      <w:r>
-        <w:rPr>
-          <w:rFonts w:ascii="Times New Roman" w:eastAsia="Times New Roman" w:hAnsi="Times New Roman" w:cs="Times New Roman"/>
-        </w:rPr>
-        <w:t>)</w:t>
+        <w:t>Create Time Log (2 hour)</w:t>
       </w:r>
     </w:p>
     <w:p>
@@ -1062,39 +1018,7 @@
           <w:rFonts w:ascii="Times New Roman" w:eastAsia="Times New Roman" w:hAnsi="Times New Roman" w:cs="Times New Roman"/>
           <w:b/>
         </w:rPr>
-        <w:t xml:space="preserve">3.) Any changes you have </w:t>
-      </w:r>
-      <w:proofErr w:type="gramStart"/>
-      <w:r>
-        <w:rPr>
-          <w:rFonts w:ascii="Times New Roman" w:eastAsia="Times New Roman" w:hAnsi="Times New Roman" w:cs="Times New Roman"/>
-          <w:b/>
-        </w:rPr>
-        <w:t>identified that</w:t>
-      </w:r>
-      <w:proofErr w:type="gramEnd"/>
-      <w:r>
-        <w:rPr>
-          <w:rFonts w:ascii="Times New Roman" w:eastAsia="Times New Roman" w:hAnsi="Times New Roman" w:cs="Times New Roman"/>
-          <w:b/>
-        </w:rPr>
-        <w:t xml:space="preserve"> will result in your final project being different </w:t>
-      </w:r>
-      <w:proofErr w:type="gramStart"/>
-      <w:r>
-        <w:rPr>
-          <w:rFonts w:ascii="Times New Roman" w:eastAsia="Times New Roman" w:hAnsi="Times New Roman" w:cs="Times New Roman"/>
-          <w:b/>
-        </w:rPr>
-        <w:t>than</w:t>
-      </w:r>
-      <w:proofErr w:type="gramEnd"/>
-      <w:r>
-        <w:rPr>
-          <w:rFonts w:ascii="Times New Roman" w:eastAsia="Times New Roman" w:hAnsi="Times New Roman" w:cs="Times New Roman"/>
-          <w:b/>
-        </w:rPr>
-        <w:t xml:space="preserve"> your project proposal. This information must be recorded in 3 ways</w:t>
+        <w:t>3.) Any changes you have identified that will result in your final project being different than your project proposal. This information must be recorded in 3 ways</w:t>
       </w:r>
     </w:p>
     <w:p>
@@ -1153,23 +1077,7 @@
           <w:rFonts w:ascii="Times New Roman" w:eastAsia="Times New Roman" w:hAnsi="Times New Roman" w:cs="Times New Roman"/>
           <w:b/>
         </w:rPr>
-        <w:t xml:space="preserve">1.) What progress </w:t>
-      </w:r>
-      <w:proofErr w:type="gramStart"/>
-      <w:r>
-        <w:rPr>
-          <w:rFonts w:ascii="Times New Roman" w:eastAsia="Times New Roman" w:hAnsi="Times New Roman" w:cs="Times New Roman"/>
-          <w:b/>
-        </w:rPr>
-        <w:t>you</w:t>
-      </w:r>
-      <w:proofErr w:type="gramEnd"/>
-      <w:r>
-        <w:rPr>
-          <w:rFonts w:ascii="Times New Roman" w:eastAsia="Times New Roman" w:hAnsi="Times New Roman" w:cs="Times New Roman"/>
-          <w:b/>
-        </w:rPr>
-        <w:t xml:space="preserve"> made since the last meeting, including specific items that were completed, and the time spent on each item</w:t>
+        <w:t>1.) What progress you made since the last meeting, including specific items that were completed, and the time spent on each item</w:t>
       </w:r>
     </w:p>
     <w:p>
@@ -1540,39 +1448,7 @@
           <w:rFonts w:ascii="Times New Roman" w:eastAsia="Times New Roman" w:hAnsi="Times New Roman" w:cs="Times New Roman"/>
           <w:b/>
         </w:rPr>
-        <w:t xml:space="preserve">3.) Any changes you have </w:t>
-      </w:r>
-      <w:proofErr w:type="gramStart"/>
-      <w:r>
-        <w:rPr>
-          <w:rFonts w:ascii="Times New Roman" w:eastAsia="Times New Roman" w:hAnsi="Times New Roman" w:cs="Times New Roman"/>
-          <w:b/>
-        </w:rPr>
-        <w:t>identified that</w:t>
-      </w:r>
-      <w:proofErr w:type="gramEnd"/>
-      <w:r>
-        <w:rPr>
-          <w:rFonts w:ascii="Times New Roman" w:eastAsia="Times New Roman" w:hAnsi="Times New Roman" w:cs="Times New Roman"/>
-          <w:b/>
-        </w:rPr>
-        <w:t xml:space="preserve"> will result in your final project being different </w:t>
-      </w:r>
-      <w:proofErr w:type="gramStart"/>
-      <w:r>
-        <w:rPr>
-          <w:rFonts w:ascii="Times New Roman" w:eastAsia="Times New Roman" w:hAnsi="Times New Roman" w:cs="Times New Roman"/>
-          <w:b/>
-        </w:rPr>
-        <w:t>than</w:t>
-      </w:r>
-      <w:proofErr w:type="gramEnd"/>
-      <w:r>
-        <w:rPr>
-          <w:rFonts w:ascii="Times New Roman" w:eastAsia="Times New Roman" w:hAnsi="Times New Roman" w:cs="Times New Roman"/>
-          <w:b/>
-        </w:rPr>
-        <w:t xml:space="preserve"> your project proposal. This information must be recorded in 3 ways</w:t>
+        <w:t>3.) Any changes you have identified that will result in your final project being different than your project proposal. This information must be recorded in 3 ways</w:t>
       </w:r>
     </w:p>
     <w:p>
@@ -1634,23 +1510,7 @@
           <w:rFonts w:ascii="Times New Roman" w:eastAsia="Times New Roman" w:hAnsi="Times New Roman" w:cs="Times New Roman"/>
           <w:b/>
         </w:rPr>
-        <w:t xml:space="preserve">1.) What progress </w:t>
-      </w:r>
-      <w:proofErr w:type="gramStart"/>
-      <w:r>
-        <w:rPr>
-          <w:rFonts w:ascii="Times New Roman" w:eastAsia="Times New Roman" w:hAnsi="Times New Roman" w:cs="Times New Roman"/>
-          <w:b/>
-        </w:rPr>
-        <w:t>you</w:t>
-      </w:r>
-      <w:proofErr w:type="gramEnd"/>
-      <w:r>
-        <w:rPr>
-          <w:rFonts w:ascii="Times New Roman" w:eastAsia="Times New Roman" w:hAnsi="Times New Roman" w:cs="Times New Roman"/>
-          <w:b/>
-        </w:rPr>
-        <w:t xml:space="preserve"> made since the last meeting, including specific items that were completed, and the time spent on each item</w:t>
+        <w:t>1.) What progress you made since the last meeting, including specific items that were completed, and the time spent on each item</w:t>
       </w:r>
     </w:p>
     <w:p>
@@ -2021,77 +1881,31 @@
           <w:rFonts w:ascii="Times New Roman" w:eastAsia="Times New Roman" w:hAnsi="Times New Roman" w:cs="Times New Roman"/>
           <w:b/>
         </w:rPr>
-        <w:t xml:space="preserve">3.) Any changes you have </w:t>
-      </w:r>
-      <w:proofErr w:type="gramStart"/>
-      <w:r>
-        <w:rPr>
-          <w:rFonts w:ascii="Times New Roman" w:eastAsia="Times New Roman" w:hAnsi="Times New Roman" w:cs="Times New Roman"/>
-          <w:b/>
-        </w:rPr>
-        <w:t>identified that</w:t>
-      </w:r>
-      <w:proofErr w:type="gramEnd"/>
-      <w:r>
-        <w:rPr>
-          <w:rFonts w:ascii="Times New Roman" w:eastAsia="Times New Roman" w:hAnsi="Times New Roman" w:cs="Times New Roman"/>
-          <w:b/>
-        </w:rPr>
-        <w:t xml:space="preserve"> will result in your final project being different </w:t>
-      </w:r>
-      <w:proofErr w:type="gramStart"/>
-      <w:r>
-        <w:rPr>
-          <w:rFonts w:ascii="Times New Roman" w:eastAsia="Times New Roman" w:hAnsi="Times New Roman" w:cs="Times New Roman"/>
-          <w:b/>
-        </w:rPr>
-        <w:t>than</w:t>
-      </w:r>
-      <w:proofErr w:type="gramEnd"/>
-      <w:r>
-        <w:rPr>
-          <w:rFonts w:ascii="Times New Roman" w:eastAsia="Times New Roman" w:hAnsi="Times New Roman" w:cs="Times New Roman"/>
-          <w:b/>
-        </w:rPr>
-        <w:t xml:space="preserve"> your project proposal. This information must be recorded in 3 ways</w:t>
-      </w:r>
-    </w:p>
-    <w:p>
-      <w:pPr>
-        <w:shd w:val="clear" w:color="auto" w:fill="FFFFFF"/>
-        <w:rPr>
-          <w:rFonts w:ascii="Times New Roman" w:eastAsia="Times New Roman" w:hAnsi="Times New Roman" w:cs="Times New Roman"/>
-          <w:b/>
-        </w:rPr>
-      </w:pPr>
-    </w:p>
-    <w:p>
-      <w:pPr>
-        <w:shd w:val="clear" w:color="auto" w:fill="FFFFFF"/>
-        <w:rPr>
-          <w:rFonts w:ascii="Times New Roman" w:eastAsia="Times New Roman" w:hAnsi="Times New Roman" w:cs="Times New Roman"/>
-          <w:b/>
-        </w:rPr>
-      </w:pPr>
-      <w:r>
-        <w:rPr>
-          <w:rFonts w:ascii="Times New Roman" w:eastAsia="Times New Roman" w:hAnsi="Times New Roman" w:cs="Times New Roman"/>
-        </w:rPr>
-        <w:t xml:space="preserve">Changes have been made to the CMMC Fledge System. Project scope has been streamlined to remove CMMC l3 certification. Though not specified in the original project proposal, CMMC contains three levels of certification. The most common is CMMC l2 containing 110 controls. CMMC l3 builds </w:t>
-      </w:r>
-      <w:proofErr w:type="gramStart"/>
-      <w:r>
-        <w:rPr>
-          <w:rFonts w:ascii="Times New Roman" w:eastAsia="Times New Roman" w:hAnsi="Times New Roman" w:cs="Times New Roman"/>
-        </w:rPr>
-        <w:t>off of</w:t>
-      </w:r>
-      <w:proofErr w:type="gramEnd"/>
-      <w:r>
-        <w:rPr>
-          <w:rFonts w:ascii="Times New Roman" w:eastAsia="Times New Roman" w:hAnsi="Times New Roman" w:cs="Times New Roman"/>
-        </w:rPr>
-        <w:t xml:space="preserve"> those 110 controls and adds 24 additional controls. Due to the time constraints and complexity of the controls added, the CMMC Fledge system will not be pursuing assistance with the additional requirements of CMMC l3. CMMC l1 and CMMC l2 will remain in scope. Minor time adjustments have been made to the proposal. Milestones and tasks remain the same. These changes have been implemented in the proposal (CMMCFledge_Proposal_V1.0.3.docx), October 7, 2025.</w:t>
+        <w:t>3.) Any changes you have identified that will result in your final project being different than your project proposal. This information must be recorded in 3 ways</w:t>
+      </w:r>
+    </w:p>
+    <w:p>
+      <w:pPr>
+        <w:shd w:val="clear" w:color="auto" w:fill="FFFFFF"/>
+        <w:rPr>
+          <w:rFonts w:ascii="Times New Roman" w:eastAsia="Times New Roman" w:hAnsi="Times New Roman" w:cs="Times New Roman"/>
+          <w:b/>
+        </w:rPr>
+      </w:pPr>
+    </w:p>
+    <w:p>
+      <w:pPr>
+        <w:shd w:val="clear" w:color="auto" w:fill="FFFFFF"/>
+        <w:rPr>
+          <w:rFonts w:ascii="Times New Roman" w:eastAsia="Times New Roman" w:hAnsi="Times New Roman" w:cs="Times New Roman"/>
+          <w:b/>
+        </w:rPr>
+      </w:pPr>
+      <w:r>
+        <w:rPr>
+          <w:rFonts w:ascii="Times New Roman" w:eastAsia="Times New Roman" w:hAnsi="Times New Roman" w:cs="Times New Roman"/>
+        </w:rPr>
+        <w:t>Changes have been made to the CMMC Fledge System. Project scope has been streamlined to remove CMMC l3 certification. Though not specified in the original project proposal, CMMC contains three levels of certification. The most common is CMMC l2 containing 110 controls. CMMC l3 builds off of those 110 controls and adds 24 additional controls. Due to the time constraints and complexity of the controls added, the CMMC Fledge system will not be pursuing assistance with the additional requirements of CMMC l3. CMMC l1 and CMMC l2 will remain in scope. Minor time adjustments have been made to the proposal. Milestones and tasks remain the same. These changes have been implemented in the proposal (CMMCFledge_Proposal_V1.0.3.docx), October 7, 2025.</w:t>
       </w:r>
       <w:r>
         <w:rPr>
@@ -2131,23 +1945,7 @@
           <w:rFonts w:ascii="Times New Roman" w:eastAsia="Times New Roman" w:hAnsi="Times New Roman" w:cs="Times New Roman"/>
           <w:b/>
         </w:rPr>
-        <w:t xml:space="preserve">1.) What progress </w:t>
-      </w:r>
-      <w:proofErr w:type="gramStart"/>
-      <w:r>
-        <w:rPr>
-          <w:rFonts w:ascii="Times New Roman" w:eastAsia="Times New Roman" w:hAnsi="Times New Roman" w:cs="Times New Roman"/>
-          <w:b/>
-        </w:rPr>
-        <w:t>you</w:t>
-      </w:r>
-      <w:proofErr w:type="gramEnd"/>
-      <w:r>
-        <w:rPr>
-          <w:rFonts w:ascii="Times New Roman" w:eastAsia="Times New Roman" w:hAnsi="Times New Roman" w:cs="Times New Roman"/>
-          <w:b/>
-        </w:rPr>
-        <w:t xml:space="preserve"> made since the last meeting, including specific items that were completed, and the time spent on each item</w:t>
+        <w:t>1.) What progress you made since the last meeting, including specific items that were completed, and the time spent on each item</w:t>
       </w:r>
     </w:p>
     <w:p>
@@ -2669,39 +2467,7 @@
           <w:rFonts w:ascii="Times New Roman" w:eastAsia="Times New Roman" w:hAnsi="Times New Roman" w:cs="Times New Roman"/>
           <w:b/>
         </w:rPr>
-        <w:t xml:space="preserve">3.) Any changes you have </w:t>
-      </w:r>
-      <w:proofErr w:type="gramStart"/>
-      <w:r>
-        <w:rPr>
-          <w:rFonts w:ascii="Times New Roman" w:eastAsia="Times New Roman" w:hAnsi="Times New Roman" w:cs="Times New Roman"/>
-          <w:b/>
-        </w:rPr>
-        <w:t>identified that</w:t>
-      </w:r>
-      <w:proofErr w:type="gramEnd"/>
-      <w:r>
-        <w:rPr>
-          <w:rFonts w:ascii="Times New Roman" w:eastAsia="Times New Roman" w:hAnsi="Times New Roman" w:cs="Times New Roman"/>
-          <w:b/>
-        </w:rPr>
-        <w:t xml:space="preserve"> will result in your final project being different </w:t>
-      </w:r>
-      <w:proofErr w:type="gramStart"/>
-      <w:r>
-        <w:rPr>
-          <w:rFonts w:ascii="Times New Roman" w:eastAsia="Times New Roman" w:hAnsi="Times New Roman" w:cs="Times New Roman"/>
-          <w:b/>
-        </w:rPr>
-        <w:t>than</w:t>
-      </w:r>
-      <w:proofErr w:type="gramEnd"/>
-      <w:r>
-        <w:rPr>
-          <w:rFonts w:ascii="Times New Roman" w:eastAsia="Times New Roman" w:hAnsi="Times New Roman" w:cs="Times New Roman"/>
-          <w:b/>
-        </w:rPr>
-        <w:t xml:space="preserve"> your project proposal. This information must be recorded in 3 ways</w:t>
+        <w:t>3.) Any changes you have identified that will result in your final project being different than your project proposal. This information must be recorded in 3 ways</w:t>
       </w:r>
     </w:p>
     <w:p>
@@ -2800,23 +2566,7 @@
           <w:rFonts w:ascii="Times New Roman" w:eastAsia="Times New Roman" w:hAnsi="Times New Roman" w:cs="Times New Roman"/>
           <w:b/>
         </w:rPr>
-        <w:t xml:space="preserve">1.) What progress </w:t>
-      </w:r>
-      <w:proofErr w:type="gramStart"/>
-      <w:r>
-        <w:rPr>
-          <w:rFonts w:ascii="Times New Roman" w:eastAsia="Times New Roman" w:hAnsi="Times New Roman" w:cs="Times New Roman"/>
-          <w:b/>
-        </w:rPr>
-        <w:t>you</w:t>
-      </w:r>
-      <w:proofErr w:type="gramEnd"/>
-      <w:r>
-        <w:rPr>
-          <w:rFonts w:ascii="Times New Roman" w:eastAsia="Times New Roman" w:hAnsi="Times New Roman" w:cs="Times New Roman"/>
-          <w:b/>
-        </w:rPr>
-        <w:t xml:space="preserve"> made since the last meeting, including specific items that were completed, and the time spent on each item</w:t>
+        <w:t>1.) What progress you made since the last meeting, including specific items that were completed, and the time spent on each item</w:t>
       </w:r>
     </w:p>
     <w:p>
@@ -3189,39 +2939,7 @@
           <w:rFonts w:ascii="Times New Roman" w:eastAsia="Times New Roman" w:hAnsi="Times New Roman" w:cs="Times New Roman"/>
           <w:b/>
         </w:rPr>
-        <w:t xml:space="preserve">3.) Any changes you have </w:t>
-      </w:r>
-      <w:proofErr w:type="gramStart"/>
-      <w:r>
-        <w:rPr>
-          <w:rFonts w:ascii="Times New Roman" w:eastAsia="Times New Roman" w:hAnsi="Times New Roman" w:cs="Times New Roman"/>
-          <w:b/>
-        </w:rPr>
-        <w:t>identified that</w:t>
-      </w:r>
-      <w:proofErr w:type="gramEnd"/>
-      <w:r>
-        <w:rPr>
-          <w:rFonts w:ascii="Times New Roman" w:eastAsia="Times New Roman" w:hAnsi="Times New Roman" w:cs="Times New Roman"/>
-          <w:b/>
-        </w:rPr>
-        <w:t xml:space="preserve"> will result in your final project being different </w:t>
-      </w:r>
-      <w:proofErr w:type="gramStart"/>
-      <w:r>
-        <w:rPr>
-          <w:rFonts w:ascii="Times New Roman" w:eastAsia="Times New Roman" w:hAnsi="Times New Roman" w:cs="Times New Roman"/>
-          <w:b/>
-        </w:rPr>
-        <w:t>than</w:t>
-      </w:r>
-      <w:proofErr w:type="gramEnd"/>
-      <w:r>
-        <w:rPr>
-          <w:rFonts w:ascii="Times New Roman" w:eastAsia="Times New Roman" w:hAnsi="Times New Roman" w:cs="Times New Roman"/>
-          <w:b/>
-        </w:rPr>
-        <w:t xml:space="preserve"> your project proposal. This information must be recorded in 3 ways</w:t>
+        <w:t>3.) Any changes you have identified that will result in your final project being different than your project proposal. This information must be recorded in 3 ways</w:t>
       </w:r>
     </w:p>
     <w:p>
@@ -3307,23 +3025,486 @@
           <w:rFonts w:ascii="Times New Roman" w:eastAsia="Times New Roman" w:hAnsi="Times New Roman" w:cs="Times New Roman"/>
           <w:b/>
         </w:rPr>
-        <w:t xml:space="preserve">1.) What progress </w:t>
-      </w:r>
-      <w:proofErr w:type="gramStart"/>
-      <w:r>
-        <w:rPr>
-          <w:rFonts w:ascii="Times New Roman" w:eastAsia="Times New Roman" w:hAnsi="Times New Roman" w:cs="Times New Roman"/>
-          <w:b/>
-        </w:rPr>
-        <w:t>you</w:t>
-      </w:r>
-      <w:proofErr w:type="gramEnd"/>
-      <w:r>
-        <w:rPr>
-          <w:rFonts w:ascii="Times New Roman" w:eastAsia="Times New Roman" w:hAnsi="Times New Roman" w:cs="Times New Roman"/>
-          <w:b/>
-        </w:rPr>
-        <w:t xml:space="preserve"> made since the last meeting, including specific items that were completed, and the time spent on each item</w:t>
+        <w:t>1.) What progress you made since the last meeting, including specific items that were completed, and the time spent on each item</w:t>
+      </w:r>
+    </w:p>
+    <w:p>
+      <w:pPr>
+        <w:shd w:val="clear" w:color="auto" w:fill="FFFFFF"/>
+        <w:rPr>
+          <w:rFonts w:ascii="Times New Roman" w:eastAsia="Times New Roman" w:hAnsi="Times New Roman" w:cs="Times New Roman"/>
+        </w:rPr>
+      </w:pPr>
+    </w:p>
+    <w:p>
+      <w:pPr>
+        <w:shd w:val="clear" w:color="auto" w:fill="FFFFFF"/>
+        <w:rPr>
+          <w:rFonts w:ascii="Times New Roman" w:eastAsia="Times New Roman" w:hAnsi="Times New Roman" w:cs="Times New Roman"/>
+        </w:rPr>
+      </w:pPr>
+      <w:r>
+        <w:rPr>
+          <w:rFonts w:ascii="Times New Roman" w:eastAsia="Times New Roman" w:hAnsi="Times New Roman" w:cs="Times New Roman"/>
+        </w:rPr>
+        <w:t>Tasks completed since previous Standup:</w:t>
+      </w:r>
+    </w:p>
+    <w:p>
+      <w:pPr>
+        <w:numPr>
+          <w:ilvl w:val="0"/>
+          <w:numId w:val="1"/>
+        </w:numPr>
+        <w:shd w:val="clear" w:color="auto" w:fill="FFFFFF"/>
+        <w:rPr>
+          <w:rFonts w:ascii="Times New Roman" w:eastAsia="Times New Roman" w:hAnsi="Times New Roman" w:cs="Times New Roman"/>
+        </w:rPr>
+      </w:pPr>
+      <w:r>
+        <w:rPr>
+          <w:rFonts w:ascii="Times New Roman" w:eastAsia="Times New Roman" w:hAnsi="Times New Roman" w:cs="Times New Roman"/>
+        </w:rPr>
+        <w:t>Building website (</w:t>
+      </w:r>
+      <w:r>
+        <w:rPr>
+          <w:rFonts w:ascii="Times New Roman" w:eastAsia="Times New Roman" w:hAnsi="Times New Roman" w:cs="Times New Roman"/>
+        </w:rPr>
+        <w:t>9</w:t>
+      </w:r>
+      <w:r>
+        <w:rPr>
+          <w:rFonts w:ascii="Times New Roman" w:eastAsia="Times New Roman" w:hAnsi="Times New Roman" w:cs="Times New Roman"/>
+        </w:rPr>
+        <w:t xml:space="preserve"> hours)</w:t>
+      </w:r>
+      <w:r>
+        <w:rPr>
+          <w:rFonts w:ascii="Times New Roman" w:eastAsia="Times New Roman" w:hAnsi="Times New Roman" w:cs="Times New Roman"/>
+        </w:rPr>
+        <w:t xml:space="preserve"> so far edit this</w:t>
+      </w:r>
+    </w:p>
+    <w:p>
+      <w:pPr>
+        <w:numPr>
+          <w:ilvl w:val="1"/>
+          <w:numId w:val="1"/>
+        </w:numPr>
+        <w:shd w:val="clear" w:color="auto" w:fill="FFFFFF"/>
+        <w:rPr>
+          <w:rFonts w:ascii="Times New Roman" w:eastAsia="Times New Roman" w:hAnsi="Times New Roman" w:cs="Times New Roman"/>
+        </w:rPr>
+      </w:pPr>
+      <w:r>
+        <w:rPr>
+          <w:rFonts w:ascii="Times New Roman" w:eastAsia="Times New Roman" w:hAnsi="Times New Roman" w:cs="Times New Roman"/>
+        </w:rPr>
+        <w:t>Building Homepage</w:t>
+      </w:r>
+    </w:p>
+    <w:p>
+      <w:pPr>
+        <w:numPr>
+          <w:ilvl w:val="1"/>
+          <w:numId w:val="1"/>
+        </w:numPr>
+        <w:shd w:val="clear" w:color="auto" w:fill="FFFFFF"/>
+        <w:rPr>
+          <w:rFonts w:ascii="Times New Roman" w:eastAsia="Times New Roman" w:hAnsi="Times New Roman" w:cs="Times New Roman"/>
+        </w:rPr>
+      </w:pPr>
+      <w:r>
+        <w:rPr>
+          <w:rFonts w:ascii="Times New Roman" w:eastAsia="Times New Roman" w:hAnsi="Times New Roman" w:cs="Times New Roman"/>
+        </w:rPr>
+        <w:t>Building Dictionary Page</w:t>
+      </w:r>
+    </w:p>
+    <w:p>
+      <w:pPr>
+        <w:numPr>
+          <w:ilvl w:val="1"/>
+          <w:numId w:val="1"/>
+        </w:numPr>
+        <w:shd w:val="clear" w:color="auto" w:fill="FFFFFF"/>
+        <w:rPr>
+          <w:rFonts w:ascii="Times New Roman" w:eastAsia="Times New Roman" w:hAnsi="Times New Roman" w:cs="Times New Roman"/>
+        </w:rPr>
+      </w:pPr>
+      <w:r>
+        <w:rPr>
+          <w:rFonts w:ascii="Times New Roman" w:eastAsia="Times New Roman" w:hAnsi="Times New Roman" w:cs="Times New Roman"/>
+        </w:rPr>
+        <w:t>Building initial questions</w:t>
+      </w:r>
+    </w:p>
+    <w:p>
+      <w:pPr>
+        <w:numPr>
+          <w:ilvl w:val="1"/>
+          <w:numId w:val="1"/>
+        </w:numPr>
+        <w:shd w:val="clear" w:color="auto" w:fill="FFFFFF"/>
+        <w:rPr>
+          <w:rFonts w:ascii="Times New Roman" w:eastAsia="Times New Roman" w:hAnsi="Times New Roman" w:cs="Times New Roman"/>
+        </w:rPr>
+      </w:pPr>
+      <w:r>
+        <w:rPr>
+          <w:rFonts w:ascii="Times New Roman" w:eastAsia="Times New Roman" w:hAnsi="Times New Roman" w:cs="Times New Roman"/>
+        </w:rPr>
+        <w:t>Basic Navigation</w:t>
+      </w:r>
+    </w:p>
+    <w:p>
+      <w:pPr>
+        <w:shd w:val="clear" w:color="auto" w:fill="FFFFFF"/>
+        <w:rPr>
+          <w:rFonts w:ascii="Times New Roman" w:eastAsia="Times New Roman" w:hAnsi="Times New Roman" w:cs="Times New Roman"/>
+        </w:rPr>
+      </w:pPr>
+      <w:r>
+        <w:rPr>
+          <w:rFonts w:ascii="Times New Roman" w:eastAsia="Times New Roman" w:hAnsi="Times New Roman" w:cs="Times New Roman"/>
+        </w:rPr>
+        <w:t xml:space="preserve">Only cumulative hours </w:t>
+      </w:r>
+      <w:r>
+        <w:rPr>
+          <w:rFonts w:ascii="Times New Roman" w:eastAsia="Times New Roman" w:hAnsi="Times New Roman" w:cs="Times New Roman"/>
+        </w:rPr>
+        <w:t>have been</w:t>
+      </w:r>
+      <w:r>
+        <w:rPr>
+          <w:rFonts w:ascii="Times New Roman" w:eastAsia="Times New Roman" w:hAnsi="Times New Roman" w:cs="Times New Roman"/>
+        </w:rPr>
+        <w:t xml:space="preserve"> presented due to each task’s interconnectedness. </w:t>
+      </w:r>
+    </w:p>
+    <w:p>
+      <w:pPr>
+        <w:shd w:val="clear" w:color="auto" w:fill="FFFFFF"/>
+        <w:rPr>
+          <w:rFonts w:ascii="Times New Roman" w:eastAsia="Times New Roman" w:hAnsi="Times New Roman" w:cs="Times New Roman"/>
+        </w:rPr>
+      </w:pPr>
+    </w:p>
+    <w:p>
+      <w:pPr>
+        <w:shd w:val="clear" w:color="auto" w:fill="FFFFFF"/>
+        <w:rPr>
+          <w:rFonts w:ascii="Times New Roman" w:eastAsia="Times New Roman" w:hAnsi="Times New Roman" w:cs="Times New Roman"/>
+        </w:rPr>
+      </w:pPr>
+      <w:r>
+        <w:rPr>
+          <w:rFonts w:ascii="Times New Roman" w:eastAsia="Times New Roman" w:hAnsi="Times New Roman" w:cs="Times New Roman"/>
+        </w:rPr>
+        <w:t xml:space="preserve">Note: </w:t>
+      </w:r>
+      <w:r>
+        <w:rPr>
+          <w:rFonts w:ascii="Times New Roman" w:eastAsia="Times New Roman" w:hAnsi="Times New Roman" w:cs="Times New Roman"/>
+        </w:rPr>
+        <w:t>In line with expected progress.</w:t>
+      </w:r>
+    </w:p>
+    <w:p>
+      <w:pPr>
+        <w:shd w:val="clear" w:color="auto" w:fill="FFFFFF"/>
+        <w:rPr>
+          <w:rFonts w:ascii="Times New Roman" w:eastAsia="Times New Roman" w:hAnsi="Times New Roman" w:cs="Times New Roman"/>
+        </w:rPr>
+      </w:pPr>
+    </w:p>
+    <w:p>
+      <w:pPr>
+        <w:shd w:val="clear" w:color="auto" w:fill="FFFFFF"/>
+        <w:rPr>
+          <w:rFonts w:ascii="Times New Roman" w:eastAsia="Times New Roman" w:hAnsi="Times New Roman" w:cs="Times New Roman"/>
+          <w:b/>
+        </w:rPr>
+      </w:pPr>
+      <w:r>
+        <w:rPr>
+          <w:rFonts w:ascii="Times New Roman" w:eastAsia="Times New Roman" w:hAnsi="Times New Roman" w:cs="Times New Roman"/>
+          <w:b/>
+        </w:rPr>
+        <w:t>2.) What progress you expect to make in the upcoming week, including specific items, and time estimates on how much time you will spend on them</w:t>
+      </w:r>
+    </w:p>
+    <w:p>
+      <w:pPr>
+        <w:shd w:val="clear" w:color="auto" w:fill="FFFFFF"/>
+        <w:rPr>
+          <w:rFonts w:ascii="Times New Roman" w:eastAsia="Times New Roman" w:hAnsi="Times New Roman" w:cs="Times New Roman"/>
+        </w:rPr>
+      </w:pPr>
+    </w:p>
+    <w:p>
+      <w:pPr>
+        <w:shd w:val="clear" w:color="auto" w:fill="FFFFFF"/>
+        <w:rPr>
+          <w:rFonts w:ascii="Times New Roman" w:eastAsia="Times New Roman" w:hAnsi="Times New Roman" w:cs="Times New Roman"/>
+        </w:rPr>
+      </w:pPr>
+      <w:r>
+        <w:rPr>
+          <w:rFonts w:ascii="Times New Roman" w:eastAsia="Times New Roman" w:hAnsi="Times New Roman" w:cs="Times New Roman"/>
+        </w:rPr>
+        <w:t>Tasks for the upcoming week:</w:t>
+      </w:r>
+    </w:p>
+    <w:p>
+      <w:pPr>
+        <w:numPr>
+          <w:ilvl w:val="0"/>
+          <w:numId w:val="1"/>
+        </w:numPr>
+        <w:shd w:val="clear" w:color="auto" w:fill="FFFFFF"/>
+        <w:rPr>
+          <w:rFonts w:ascii="Times New Roman" w:eastAsia="Times New Roman" w:hAnsi="Times New Roman" w:cs="Times New Roman"/>
+        </w:rPr>
+      </w:pPr>
+      <w:r>
+        <w:rPr>
+          <w:rFonts w:ascii="Times New Roman" w:eastAsia="Times New Roman" w:hAnsi="Times New Roman" w:cs="Times New Roman"/>
+        </w:rPr>
+        <w:t>Building website (</w:t>
+      </w:r>
+      <w:r>
+        <w:rPr>
+          <w:rFonts w:ascii="Times New Roman" w:eastAsia="Times New Roman" w:hAnsi="Times New Roman" w:cs="Times New Roman"/>
+        </w:rPr>
+        <w:t>8-12</w:t>
+      </w:r>
+      <w:r>
+        <w:rPr>
+          <w:rFonts w:ascii="Times New Roman" w:eastAsia="Times New Roman" w:hAnsi="Times New Roman" w:cs="Times New Roman"/>
+        </w:rPr>
+        <w:t xml:space="preserve"> hours)</w:t>
+      </w:r>
+    </w:p>
+    <w:p>
+      <w:pPr>
+        <w:numPr>
+          <w:ilvl w:val="1"/>
+          <w:numId w:val="1"/>
+        </w:numPr>
+        <w:shd w:val="clear" w:color="auto" w:fill="FFFFFF"/>
+        <w:rPr>
+          <w:rFonts w:ascii="Times New Roman" w:eastAsia="Times New Roman" w:hAnsi="Times New Roman" w:cs="Times New Roman"/>
+        </w:rPr>
+      </w:pPr>
+      <w:r>
+        <w:rPr>
+          <w:rFonts w:ascii="Times New Roman" w:eastAsia="Times New Roman" w:hAnsi="Times New Roman" w:cs="Times New Roman"/>
+        </w:rPr>
+        <w:t>Improving Upon Week 5’s Website Implementation</w:t>
+      </w:r>
+    </w:p>
+    <w:p>
+      <w:pPr>
+        <w:numPr>
+          <w:ilvl w:val="1"/>
+          <w:numId w:val="1"/>
+        </w:numPr>
+        <w:shd w:val="clear" w:color="auto" w:fill="FFFFFF"/>
+        <w:rPr>
+          <w:rFonts w:ascii="Times New Roman" w:eastAsia="Times New Roman" w:hAnsi="Times New Roman" w:cs="Times New Roman"/>
+        </w:rPr>
+      </w:pPr>
+      <w:r>
+        <w:rPr>
+          <w:rFonts w:ascii="Times New Roman" w:eastAsia="Times New Roman" w:hAnsi="Times New Roman" w:cs="Times New Roman"/>
+        </w:rPr>
+        <w:t xml:space="preserve">Building </w:t>
+      </w:r>
+      <w:r>
+        <w:rPr>
+          <w:rFonts w:ascii="Times New Roman" w:eastAsia="Times New Roman" w:hAnsi="Times New Roman" w:cs="Times New Roman"/>
+        </w:rPr>
+        <w:t xml:space="preserve">additional </w:t>
+      </w:r>
+      <w:r>
+        <w:rPr>
+          <w:rFonts w:ascii="Times New Roman" w:eastAsia="Times New Roman" w:hAnsi="Times New Roman" w:cs="Times New Roman"/>
+        </w:rPr>
+        <w:t>assessment</w:t>
+      </w:r>
+      <w:r>
+        <w:rPr>
+          <w:rFonts w:ascii="Times New Roman" w:eastAsia="Times New Roman" w:hAnsi="Times New Roman" w:cs="Times New Roman"/>
+        </w:rPr>
+        <w:t xml:space="preserve"> pages</w:t>
+      </w:r>
+    </w:p>
+    <w:p>
+      <w:pPr>
+        <w:numPr>
+          <w:ilvl w:val="1"/>
+          <w:numId w:val="1"/>
+        </w:numPr>
+        <w:shd w:val="clear" w:color="auto" w:fill="FFFFFF"/>
+        <w:rPr>
+          <w:rFonts w:ascii="Times New Roman" w:eastAsia="Times New Roman" w:hAnsi="Times New Roman" w:cs="Times New Roman"/>
+        </w:rPr>
+      </w:pPr>
+      <w:r>
+        <w:rPr>
+          <w:rFonts w:ascii="Times New Roman" w:eastAsia="Times New Roman" w:hAnsi="Times New Roman" w:cs="Times New Roman"/>
+        </w:rPr>
+        <w:t>Testing</w:t>
+      </w:r>
+    </w:p>
+    <w:p>
+      <w:pPr>
+        <w:shd w:val="clear" w:color="auto" w:fill="FFFFFF"/>
+        <w:rPr>
+          <w:rFonts w:ascii="Times New Roman" w:eastAsia="Times New Roman" w:hAnsi="Times New Roman" w:cs="Times New Roman"/>
+        </w:rPr>
+      </w:pPr>
+      <w:r>
+        <w:rPr>
+          <w:rFonts w:ascii="Times New Roman" w:eastAsia="Times New Roman" w:hAnsi="Times New Roman" w:cs="Times New Roman"/>
+        </w:rPr>
+        <w:t xml:space="preserve">Only cumulative hours </w:t>
+      </w:r>
+      <w:r>
+        <w:rPr>
+          <w:rFonts w:ascii="Times New Roman" w:eastAsia="Times New Roman" w:hAnsi="Times New Roman" w:cs="Times New Roman"/>
+        </w:rPr>
+        <w:t>have been</w:t>
+      </w:r>
+      <w:r>
+        <w:rPr>
+          <w:rFonts w:ascii="Times New Roman" w:eastAsia="Times New Roman" w:hAnsi="Times New Roman" w:cs="Times New Roman"/>
+        </w:rPr>
+        <w:t xml:space="preserve"> presented due to each task’s interconnectedness. The intent of this week is to get as far as possible</w:t>
+      </w:r>
+      <w:r>
+        <w:rPr>
+          <w:rFonts w:ascii="Times New Roman" w:eastAsia="Times New Roman" w:hAnsi="Times New Roman" w:cs="Times New Roman"/>
+        </w:rPr>
+        <w:t xml:space="preserve"> by building on the previous weeks’ work</w:t>
+      </w:r>
+    </w:p>
+    <w:p>
+      <w:pPr>
+        <w:shd w:val="clear" w:color="auto" w:fill="FFFFFF"/>
+        <w:rPr>
+          <w:rFonts w:ascii="Times New Roman" w:eastAsia="Times New Roman" w:hAnsi="Times New Roman" w:cs="Times New Roman"/>
+        </w:rPr>
+      </w:pPr>
+    </w:p>
+    <w:p>
+      <w:pPr>
+        <w:shd w:val="clear" w:color="auto" w:fill="FFFFFF"/>
+        <w:rPr>
+          <w:rFonts w:ascii="Times New Roman" w:eastAsia="Times New Roman" w:hAnsi="Times New Roman" w:cs="Times New Roman"/>
+        </w:rPr>
+      </w:pPr>
+      <w:r>
+        <w:rPr>
+          <w:rFonts w:ascii="Times New Roman" w:eastAsia="Times New Roman" w:hAnsi="Times New Roman" w:cs="Times New Roman"/>
+        </w:rPr>
+        <w:t>Note: All hours are estimated. Accurate times will be presented in future standup entries and project time logs.</w:t>
+      </w:r>
+    </w:p>
+    <w:p>
+      <w:pPr>
+        <w:shd w:val="clear" w:color="auto" w:fill="FFFFFF"/>
+        <w:rPr>
+          <w:rFonts w:ascii="Times New Roman" w:eastAsia="Times New Roman" w:hAnsi="Times New Roman" w:cs="Times New Roman"/>
+        </w:rPr>
+      </w:pPr>
+    </w:p>
+    <w:p>
+      <w:pPr>
+        <w:shd w:val="clear" w:color="auto" w:fill="FFFFFF"/>
+        <w:rPr>
+          <w:rFonts w:ascii="Times New Roman" w:eastAsia="Times New Roman" w:hAnsi="Times New Roman" w:cs="Times New Roman"/>
+          <w:b/>
+        </w:rPr>
+      </w:pPr>
+      <w:r>
+        <w:rPr>
+          <w:rFonts w:ascii="Times New Roman" w:eastAsia="Times New Roman" w:hAnsi="Times New Roman" w:cs="Times New Roman"/>
+          <w:b/>
+        </w:rPr>
+        <w:t>3.) Any changes you have identified that will result in your final project being different than your project proposal. This information must be recorded in 3 ways</w:t>
+      </w:r>
+    </w:p>
+    <w:p/>
+    <w:p>
+      <w:pPr>
+        <w:shd w:val="clear" w:color="auto" w:fill="FFFFFF"/>
+        <w:rPr>
+          <w:rFonts w:ascii="Times New Roman" w:eastAsia="Times New Roman" w:hAnsi="Times New Roman" w:cs="Times New Roman"/>
+          <w:bCs/>
+        </w:rPr>
+      </w:pPr>
+      <w:r>
+        <w:rPr>
+          <w:rFonts w:ascii="Times New Roman" w:eastAsia="Times New Roman" w:hAnsi="Times New Roman" w:cs="Times New Roman"/>
+          <w:bCs/>
+        </w:rPr>
+        <w:t>No changes</w:t>
+      </w:r>
+      <w:r>
+        <w:rPr>
+          <w:rFonts w:ascii="Times New Roman" w:eastAsia="Times New Roman" w:hAnsi="Times New Roman" w:cs="Times New Roman"/>
+          <w:bCs/>
+        </w:rPr>
+        <w:t xml:space="preserve"> have been made</w:t>
+      </w:r>
+      <w:r>
+        <w:rPr>
+          <w:rFonts w:ascii="Times New Roman" w:eastAsia="Times New Roman" w:hAnsi="Times New Roman" w:cs="Times New Roman"/>
+          <w:bCs/>
+        </w:rPr>
+        <w:t xml:space="preserve"> to the current proposal (CMMCFledge_Proposal_V1.0.4.docx), October 16, 2025.</w:t>
+      </w:r>
+    </w:p>
+    <w:p>
+      <w:pPr>
+        <w:rPr>
+          <w:rFonts w:ascii="Times New Roman" w:eastAsia="Times New Roman" w:hAnsi="Times New Roman" w:cs="Times New Roman"/>
+        </w:rPr>
+      </w:pPr>
+      <w:r>
+        <w:br w:type="page"/>
+      </w:r>
+    </w:p>
+    <w:p>
+      <w:pPr>
+        <w:pStyle w:val="Heading1"/>
+        <w:shd w:val="clear" w:color="auto" w:fill="FFFFFF"/>
+      </w:pPr>
+      <w:bookmarkStart w:id="10" w:name="_Toc211503550"/>
+      <w:r>
+        <w:lastRenderedPageBreak/>
+        <w:t>Week 7 (11/2/2025)</w:t>
+      </w:r>
+      <w:bookmarkEnd w:id="10"/>
+    </w:p>
+    <w:p>
+      <w:pPr>
+        <w:shd w:val="clear" w:color="auto" w:fill="FFFFFF"/>
+        <w:rPr>
+          <w:rFonts w:ascii="Times New Roman" w:eastAsia="Times New Roman" w:hAnsi="Times New Roman" w:cs="Times New Roman"/>
+          <w:b/>
+        </w:rPr>
+      </w:pPr>
+      <w:r>
+        <w:rPr>
+          <w:rFonts w:ascii="Times New Roman" w:eastAsia="Times New Roman" w:hAnsi="Times New Roman" w:cs="Times New Roman"/>
+          <w:b/>
+        </w:rPr>
+        <w:t>1.) What progress you made since the last meeting, including specific items that were completed, and the time spent on each item</w:t>
       </w:r>
     </w:p>
     <w:p>
@@ -3469,40 +3650,15 @@
           <w:rFonts w:ascii="Times New Roman" w:eastAsia="Times New Roman" w:hAnsi="Times New Roman" w:cs="Times New Roman"/>
           <w:b/>
         </w:rPr>
-        <w:t xml:space="preserve">3.) Any changes you have </w:t>
-      </w:r>
-      <w:proofErr w:type="gramStart"/>
-      <w:r>
-        <w:rPr>
-          <w:rFonts w:ascii="Times New Roman" w:eastAsia="Times New Roman" w:hAnsi="Times New Roman" w:cs="Times New Roman"/>
-          <w:b/>
-        </w:rPr>
-        <w:t>identified that</w:t>
-      </w:r>
-      <w:proofErr w:type="gramEnd"/>
-      <w:r>
-        <w:rPr>
-          <w:rFonts w:ascii="Times New Roman" w:eastAsia="Times New Roman" w:hAnsi="Times New Roman" w:cs="Times New Roman"/>
-          <w:b/>
-        </w:rPr>
-        <w:t xml:space="preserve"> will result in your final project being different </w:t>
-      </w:r>
-      <w:proofErr w:type="gramStart"/>
-      <w:r>
-        <w:rPr>
-          <w:rFonts w:ascii="Times New Roman" w:eastAsia="Times New Roman" w:hAnsi="Times New Roman" w:cs="Times New Roman"/>
-          <w:b/>
-        </w:rPr>
-        <w:t>than</w:t>
-      </w:r>
-      <w:proofErr w:type="gramEnd"/>
-      <w:r>
-        <w:rPr>
-          <w:rFonts w:ascii="Times New Roman" w:eastAsia="Times New Roman" w:hAnsi="Times New Roman" w:cs="Times New Roman"/>
-          <w:b/>
-        </w:rPr>
-        <w:t xml:space="preserve"> your project proposal. This information must be recorded in 3 ways</w:t>
-      </w:r>
+        <w:t>3.) Any changes you have identified that will result in your final project being different than your project proposal. This information must be recorded in 3 ways</w:t>
+      </w:r>
+    </w:p>
+    <w:p>
+      <w:pPr>
+        <w:rPr>
+          <w:rFonts w:ascii="Times New Roman" w:eastAsia="Times New Roman" w:hAnsi="Times New Roman" w:cs="Times New Roman"/>
+        </w:rPr>
+      </w:pPr>
     </w:p>
     <w:p>
       <w:pPr>
@@ -3519,43 +3675,27 @@
         <w:pStyle w:val="Heading1"/>
         <w:shd w:val="clear" w:color="auto" w:fill="FFFFFF"/>
       </w:pPr>
-      <w:bookmarkStart w:id="10" w:name="_Toc211503550"/>
+      <w:bookmarkStart w:id="11" w:name="_Toc211503551"/>
       <w:r>
         <w:lastRenderedPageBreak/>
-        <w:t>Week 7 (11/2/2025)</w:t>
-      </w:r>
-      <w:bookmarkEnd w:id="10"/>
-    </w:p>
-    <w:p>
-      <w:pPr>
-        <w:shd w:val="clear" w:color="auto" w:fill="FFFFFF"/>
-        <w:rPr>
-          <w:rFonts w:ascii="Times New Roman" w:eastAsia="Times New Roman" w:hAnsi="Times New Roman" w:cs="Times New Roman"/>
-          <w:b/>
-        </w:rPr>
-      </w:pPr>
-      <w:r>
-        <w:rPr>
-          <w:rFonts w:ascii="Times New Roman" w:eastAsia="Times New Roman" w:hAnsi="Times New Roman" w:cs="Times New Roman"/>
-          <w:b/>
-        </w:rPr>
-        <w:t xml:space="preserve">1.) What progress </w:t>
-      </w:r>
-      <w:proofErr w:type="gramStart"/>
-      <w:r>
-        <w:rPr>
-          <w:rFonts w:ascii="Times New Roman" w:eastAsia="Times New Roman" w:hAnsi="Times New Roman" w:cs="Times New Roman"/>
-          <w:b/>
-        </w:rPr>
-        <w:t>you</w:t>
-      </w:r>
-      <w:proofErr w:type="gramEnd"/>
-      <w:r>
-        <w:rPr>
-          <w:rFonts w:ascii="Times New Roman" w:eastAsia="Times New Roman" w:hAnsi="Times New Roman" w:cs="Times New Roman"/>
-          <w:b/>
-        </w:rPr>
-        <w:t xml:space="preserve"> made since the last meeting, including specific items that were completed, and the time spent on each item</w:t>
+        <w:t>Week 8 (11/9/2025)</w:t>
+      </w:r>
+      <w:bookmarkEnd w:id="11"/>
+    </w:p>
+    <w:p>
+      <w:pPr>
+        <w:shd w:val="clear" w:color="auto" w:fill="FFFFFF"/>
+        <w:rPr>
+          <w:rFonts w:ascii="Times New Roman" w:eastAsia="Times New Roman" w:hAnsi="Times New Roman" w:cs="Times New Roman"/>
+          <w:b/>
+        </w:rPr>
+      </w:pPr>
+      <w:r>
+        <w:rPr>
+          <w:rFonts w:ascii="Times New Roman" w:eastAsia="Times New Roman" w:hAnsi="Times New Roman" w:cs="Times New Roman"/>
+          <w:b/>
+        </w:rPr>
+        <w:t>1.) What progress you made since the last meeting, including specific items that were completed, and the time spent on each item</w:t>
       </w:r>
     </w:p>
     <w:p>
@@ -3701,39 +3841,7 @@
           <w:rFonts w:ascii="Times New Roman" w:eastAsia="Times New Roman" w:hAnsi="Times New Roman" w:cs="Times New Roman"/>
           <w:b/>
         </w:rPr>
-        <w:t xml:space="preserve">3.) Any changes you have </w:t>
-      </w:r>
-      <w:proofErr w:type="gramStart"/>
-      <w:r>
-        <w:rPr>
-          <w:rFonts w:ascii="Times New Roman" w:eastAsia="Times New Roman" w:hAnsi="Times New Roman" w:cs="Times New Roman"/>
-          <w:b/>
-        </w:rPr>
-        <w:t>identified that</w:t>
-      </w:r>
-      <w:proofErr w:type="gramEnd"/>
-      <w:r>
-        <w:rPr>
-          <w:rFonts w:ascii="Times New Roman" w:eastAsia="Times New Roman" w:hAnsi="Times New Roman" w:cs="Times New Roman"/>
-          <w:b/>
-        </w:rPr>
-        <w:t xml:space="preserve"> will result in your final project being different </w:t>
-      </w:r>
-      <w:proofErr w:type="gramStart"/>
-      <w:r>
-        <w:rPr>
-          <w:rFonts w:ascii="Times New Roman" w:eastAsia="Times New Roman" w:hAnsi="Times New Roman" w:cs="Times New Roman"/>
-          <w:b/>
-        </w:rPr>
-        <w:t>than</w:t>
-      </w:r>
-      <w:proofErr w:type="gramEnd"/>
-      <w:r>
-        <w:rPr>
-          <w:rFonts w:ascii="Times New Roman" w:eastAsia="Times New Roman" w:hAnsi="Times New Roman" w:cs="Times New Roman"/>
-          <w:b/>
-        </w:rPr>
-        <w:t xml:space="preserve"> your project proposal. This information must be recorded in 3 ways</w:t>
+        <w:t>3.) Any changes you have identified that will result in your final project being different than your project proposal. This information must be recorded in 3 ways</w:t>
       </w:r>
     </w:p>
     <w:p>
@@ -3758,43 +3866,27 @@
         <w:pStyle w:val="Heading1"/>
         <w:shd w:val="clear" w:color="auto" w:fill="FFFFFF"/>
       </w:pPr>
-      <w:bookmarkStart w:id="11" w:name="_Toc211503551"/>
+      <w:bookmarkStart w:id="12" w:name="_Toc211503552"/>
       <w:r>
         <w:lastRenderedPageBreak/>
-        <w:t>Week 8 (11/9/2025)</w:t>
-      </w:r>
-      <w:bookmarkEnd w:id="11"/>
-    </w:p>
-    <w:p>
-      <w:pPr>
-        <w:shd w:val="clear" w:color="auto" w:fill="FFFFFF"/>
-        <w:rPr>
-          <w:rFonts w:ascii="Times New Roman" w:eastAsia="Times New Roman" w:hAnsi="Times New Roman" w:cs="Times New Roman"/>
-          <w:b/>
-        </w:rPr>
-      </w:pPr>
-      <w:r>
-        <w:rPr>
-          <w:rFonts w:ascii="Times New Roman" w:eastAsia="Times New Roman" w:hAnsi="Times New Roman" w:cs="Times New Roman"/>
-          <w:b/>
-        </w:rPr>
-        <w:t xml:space="preserve">1.) What progress </w:t>
-      </w:r>
-      <w:proofErr w:type="gramStart"/>
-      <w:r>
-        <w:rPr>
-          <w:rFonts w:ascii="Times New Roman" w:eastAsia="Times New Roman" w:hAnsi="Times New Roman" w:cs="Times New Roman"/>
-          <w:b/>
-        </w:rPr>
-        <w:t>you</w:t>
-      </w:r>
-      <w:proofErr w:type="gramEnd"/>
-      <w:r>
-        <w:rPr>
-          <w:rFonts w:ascii="Times New Roman" w:eastAsia="Times New Roman" w:hAnsi="Times New Roman" w:cs="Times New Roman"/>
-          <w:b/>
-        </w:rPr>
-        <w:t xml:space="preserve"> made since the last meeting, including specific items that were completed, and the time spent on each item</w:t>
+        <w:t>Week 9 (11/16/2025)</w:t>
+      </w:r>
+      <w:bookmarkEnd w:id="12"/>
+    </w:p>
+    <w:p>
+      <w:pPr>
+        <w:shd w:val="clear" w:color="auto" w:fill="FFFFFF"/>
+        <w:rPr>
+          <w:rFonts w:ascii="Times New Roman" w:eastAsia="Times New Roman" w:hAnsi="Times New Roman" w:cs="Times New Roman"/>
+          <w:b/>
+        </w:rPr>
+      </w:pPr>
+      <w:r>
+        <w:rPr>
+          <w:rFonts w:ascii="Times New Roman" w:eastAsia="Times New Roman" w:hAnsi="Times New Roman" w:cs="Times New Roman"/>
+          <w:b/>
+        </w:rPr>
+        <w:t>1.) What progress you made since the last meeting, including specific items that were completed, and the time spent on each item</w:t>
       </w:r>
     </w:p>
     <w:p>
@@ -3940,278 +4032,7 @@
           <w:rFonts w:ascii="Times New Roman" w:eastAsia="Times New Roman" w:hAnsi="Times New Roman" w:cs="Times New Roman"/>
           <w:b/>
         </w:rPr>
-        <w:t xml:space="preserve">3.) Any changes you have </w:t>
-      </w:r>
-      <w:proofErr w:type="gramStart"/>
-      <w:r>
-        <w:rPr>
-          <w:rFonts w:ascii="Times New Roman" w:eastAsia="Times New Roman" w:hAnsi="Times New Roman" w:cs="Times New Roman"/>
-          <w:b/>
-        </w:rPr>
-        <w:t>identified that</w:t>
-      </w:r>
-      <w:proofErr w:type="gramEnd"/>
-      <w:r>
-        <w:rPr>
-          <w:rFonts w:ascii="Times New Roman" w:eastAsia="Times New Roman" w:hAnsi="Times New Roman" w:cs="Times New Roman"/>
-          <w:b/>
-        </w:rPr>
-        <w:t xml:space="preserve"> will result in your final project being different </w:t>
-      </w:r>
-      <w:proofErr w:type="gramStart"/>
-      <w:r>
-        <w:rPr>
-          <w:rFonts w:ascii="Times New Roman" w:eastAsia="Times New Roman" w:hAnsi="Times New Roman" w:cs="Times New Roman"/>
-          <w:b/>
-        </w:rPr>
-        <w:t>than</w:t>
-      </w:r>
-      <w:proofErr w:type="gramEnd"/>
-      <w:r>
-        <w:rPr>
-          <w:rFonts w:ascii="Times New Roman" w:eastAsia="Times New Roman" w:hAnsi="Times New Roman" w:cs="Times New Roman"/>
-          <w:b/>
-        </w:rPr>
-        <w:t xml:space="preserve"> your project proposal. This information must be recorded in 3 ways</w:t>
-      </w:r>
-    </w:p>
-    <w:p>
-      <w:pPr>
-        <w:rPr>
-          <w:rFonts w:ascii="Times New Roman" w:eastAsia="Times New Roman" w:hAnsi="Times New Roman" w:cs="Times New Roman"/>
-        </w:rPr>
-      </w:pPr>
-    </w:p>
-    <w:p>
-      <w:pPr>
-        <w:rPr>
-          <w:rFonts w:ascii="Times New Roman" w:eastAsia="Times New Roman" w:hAnsi="Times New Roman" w:cs="Times New Roman"/>
-        </w:rPr>
-      </w:pPr>
-      <w:r>
-        <w:br w:type="page"/>
-      </w:r>
-    </w:p>
-    <w:p>
-      <w:pPr>
-        <w:pStyle w:val="Heading1"/>
-        <w:shd w:val="clear" w:color="auto" w:fill="FFFFFF"/>
-      </w:pPr>
-      <w:bookmarkStart w:id="12" w:name="_Toc211503552"/>
-      <w:r>
-        <w:lastRenderedPageBreak/>
-        <w:t>Week 9 (11/16/2025)</w:t>
-      </w:r>
-      <w:bookmarkEnd w:id="12"/>
-    </w:p>
-    <w:p>
-      <w:pPr>
-        <w:shd w:val="clear" w:color="auto" w:fill="FFFFFF"/>
-        <w:rPr>
-          <w:rFonts w:ascii="Times New Roman" w:eastAsia="Times New Roman" w:hAnsi="Times New Roman" w:cs="Times New Roman"/>
-          <w:b/>
-        </w:rPr>
-      </w:pPr>
-      <w:r>
-        <w:rPr>
-          <w:rFonts w:ascii="Times New Roman" w:eastAsia="Times New Roman" w:hAnsi="Times New Roman" w:cs="Times New Roman"/>
-          <w:b/>
-        </w:rPr>
-        <w:t xml:space="preserve">1.) What progress </w:t>
-      </w:r>
-      <w:proofErr w:type="gramStart"/>
-      <w:r>
-        <w:rPr>
-          <w:rFonts w:ascii="Times New Roman" w:eastAsia="Times New Roman" w:hAnsi="Times New Roman" w:cs="Times New Roman"/>
-          <w:b/>
-        </w:rPr>
-        <w:t>you</w:t>
-      </w:r>
-      <w:proofErr w:type="gramEnd"/>
-      <w:r>
-        <w:rPr>
-          <w:rFonts w:ascii="Times New Roman" w:eastAsia="Times New Roman" w:hAnsi="Times New Roman" w:cs="Times New Roman"/>
-          <w:b/>
-        </w:rPr>
-        <w:t xml:space="preserve"> made since the last meeting, including specific items that were completed, and the time spent on each item</w:t>
-      </w:r>
-    </w:p>
-    <w:p>
-      <w:pPr>
-        <w:shd w:val="clear" w:color="auto" w:fill="FFFFFF"/>
-        <w:rPr>
-          <w:rFonts w:ascii="Times New Roman" w:eastAsia="Times New Roman" w:hAnsi="Times New Roman" w:cs="Times New Roman"/>
-        </w:rPr>
-      </w:pPr>
-    </w:p>
-    <w:p>
-      <w:pPr>
-        <w:shd w:val="clear" w:color="auto" w:fill="FFFFFF"/>
-        <w:rPr>
-          <w:rFonts w:ascii="Times New Roman" w:eastAsia="Times New Roman" w:hAnsi="Times New Roman" w:cs="Times New Roman"/>
-        </w:rPr>
-      </w:pPr>
-      <w:r>
-        <w:rPr>
-          <w:rFonts w:ascii="Times New Roman" w:eastAsia="Times New Roman" w:hAnsi="Times New Roman" w:cs="Times New Roman"/>
-        </w:rPr>
-        <w:t>Tasks completed since previous Standup:</w:t>
-      </w:r>
-    </w:p>
-    <w:p>
-      <w:pPr>
-        <w:numPr>
-          <w:ilvl w:val="0"/>
-          <w:numId w:val="2"/>
-        </w:numPr>
-        <w:shd w:val="clear" w:color="auto" w:fill="FFFFFF"/>
-        <w:rPr>
-          <w:rFonts w:ascii="Times New Roman" w:eastAsia="Times New Roman" w:hAnsi="Times New Roman" w:cs="Times New Roman"/>
-        </w:rPr>
-      </w:pPr>
-    </w:p>
-    <w:p>
-      <w:pPr>
-        <w:shd w:val="clear" w:color="auto" w:fill="FFFFFF"/>
-        <w:rPr>
-          <w:rFonts w:ascii="Times New Roman" w:eastAsia="Times New Roman" w:hAnsi="Times New Roman" w:cs="Times New Roman"/>
-        </w:rPr>
-      </w:pPr>
-    </w:p>
-    <w:p>
-      <w:pPr>
-        <w:shd w:val="clear" w:color="auto" w:fill="FFFFFF"/>
-        <w:rPr>
-          <w:rFonts w:ascii="Times New Roman" w:eastAsia="Times New Roman" w:hAnsi="Times New Roman" w:cs="Times New Roman"/>
-        </w:rPr>
-      </w:pPr>
-    </w:p>
-    <w:p>
-      <w:pPr>
-        <w:shd w:val="clear" w:color="auto" w:fill="FFFFFF"/>
-        <w:rPr>
-          <w:rFonts w:ascii="Times New Roman" w:eastAsia="Times New Roman" w:hAnsi="Times New Roman" w:cs="Times New Roman"/>
-          <w:b/>
-        </w:rPr>
-      </w:pPr>
-      <w:r>
-        <w:rPr>
-          <w:rFonts w:ascii="Times New Roman" w:eastAsia="Times New Roman" w:hAnsi="Times New Roman" w:cs="Times New Roman"/>
-          <w:b/>
-        </w:rPr>
-        <w:t>2.) What progress you expect to make in the upcoming week, including specific items, and time estimates on how much time you will spend on them</w:t>
-      </w:r>
-    </w:p>
-    <w:p>
-      <w:pPr>
-        <w:shd w:val="clear" w:color="auto" w:fill="FFFFFF"/>
-        <w:rPr>
-          <w:rFonts w:ascii="Times New Roman" w:eastAsia="Times New Roman" w:hAnsi="Times New Roman" w:cs="Times New Roman"/>
-        </w:rPr>
-      </w:pPr>
-    </w:p>
-    <w:p>
-      <w:pPr>
-        <w:shd w:val="clear" w:color="auto" w:fill="FFFFFF"/>
-        <w:rPr>
-          <w:rFonts w:ascii="Times New Roman" w:eastAsia="Times New Roman" w:hAnsi="Times New Roman" w:cs="Times New Roman"/>
-        </w:rPr>
-      </w:pPr>
-      <w:r>
-        <w:rPr>
-          <w:rFonts w:ascii="Times New Roman" w:eastAsia="Times New Roman" w:hAnsi="Times New Roman" w:cs="Times New Roman"/>
-        </w:rPr>
-        <w:t>Tasks for the upcoming week:</w:t>
-      </w:r>
-    </w:p>
-    <w:p>
-      <w:pPr>
-        <w:numPr>
-          <w:ilvl w:val="0"/>
-          <w:numId w:val="1"/>
-        </w:numPr>
-        <w:shd w:val="clear" w:color="auto" w:fill="FFFFFF"/>
-        <w:rPr>
-          <w:rFonts w:ascii="Times New Roman" w:eastAsia="Times New Roman" w:hAnsi="Times New Roman" w:cs="Times New Roman"/>
-        </w:rPr>
-      </w:pPr>
-    </w:p>
-    <w:p>
-      <w:pPr>
-        <w:shd w:val="clear" w:color="auto" w:fill="FFFFFF"/>
-        <w:rPr>
-          <w:rFonts w:ascii="Times New Roman" w:eastAsia="Times New Roman" w:hAnsi="Times New Roman" w:cs="Times New Roman"/>
-        </w:rPr>
-      </w:pPr>
-    </w:p>
-    <w:p>
-      <w:pPr>
-        <w:shd w:val="clear" w:color="auto" w:fill="FFFFFF"/>
-        <w:rPr>
-          <w:rFonts w:ascii="Times New Roman" w:eastAsia="Times New Roman" w:hAnsi="Times New Roman" w:cs="Times New Roman"/>
-        </w:rPr>
-      </w:pPr>
-      <w:r>
-        <w:rPr>
-          <w:rFonts w:ascii="Times New Roman" w:eastAsia="Times New Roman" w:hAnsi="Times New Roman" w:cs="Times New Roman"/>
-        </w:rPr>
-        <w:t>Note: All hours are estimated. Accurate times will be presented in future standup entries and project time logs.</w:t>
-      </w:r>
-    </w:p>
-    <w:p>
-      <w:pPr>
-        <w:shd w:val="clear" w:color="auto" w:fill="FFFFFF"/>
-        <w:rPr>
-          <w:rFonts w:ascii="Times New Roman" w:eastAsia="Times New Roman" w:hAnsi="Times New Roman" w:cs="Times New Roman"/>
-        </w:rPr>
-      </w:pPr>
-    </w:p>
-    <w:p>
-      <w:pPr>
-        <w:shd w:val="clear" w:color="auto" w:fill="FFFFFF"/>
-        <w:rPr>
-          <w:rFonts w:ascii="Times New Roman" w:eastAsia="Times New Roman" w:hAnsi="Times New Roman" w:cs="Times New Roman"/>
-          <w:b/>
-        </w:rPr>
-      </w:pPr>
-      <w:r>
-        <w:rPr>
-          <w:rFonts w:ascii="Times New Roman" w:eastAsia="Times New Roman" w:hAnsi="Times New Roman" w:cs="Times New Roman"/>
-          <w:b/>
-        </w:rPr>
-        <w:t xml:space="preserve">3.) Any changes you have </w:t>
-      </w:r>
-      <w:proofErr w:type="gramStart"/>
-      <w:r>
-        <w:rPr>
-          <w:rFonts w:ascii="Times New Roman" w:eastAsia="Times New Roman" w:hAnsi="Times New Roman" w:cs="Times New Roman"/>
-          <w:b/>
-        </w:rPr>
-        <w:t>identified that</w:t>
-      </w:r>
-      <w:proofErr w:type="gramEnd"/>
-      <w:r>
-        <w:rPr>
-          <w:rFonts w:ascii="Times New Roman" w:eastAsia="Times New Roman" w:hAnsi="Times New Roman" w:cs="Times New Roman"/>
-          <w:b/>
-        </w:rPr>
-        <w:t xml:space="preserve"> will result in your final project being different </w:t>
-      </w:r>
-      <w:proofErr w:type="gramStart"/>
-      <w:r>
-        <w:rPr>
-          <w:rFonts w:ascii="Times New Roman" w:eastAsia="Times New Roman" w:hAnsi="Times New Roman" w:cs="Times New Roman"/>
-          <w:b/>
-        </w:rPr>
-        <w:t>than</w:t>
-      </w:r>
-      <w:proofErr w:type="gramEnd"/>
-      <w:r>
-        <w:rPr>
-          <w:rFonts w:ascii="Times New Roman" w:eastAsia="Times New Roman" w:hAnsi="Times New Roman" w:cs="Times New Roman"/>
-          <w:b/>
-        </w:rPr>
-        <w:t xml:space="preserve"> your project proposal. This information must be recorded in 3 ways</w:t>
+        <w:t>3.) Any changes you have identified that will result in your final project being different than your project proposal. This information must be recorded in 3 ways</w:t>
       </w:r>
     </w:p>
     <w:p>
@@ -5302,6 +5123,7 @@
   <w:style w:type="character" w:default="1" w:styleId="DefaultParagraphFont">
     <w:name w:val="Default Paragraph Font"/>
     <w:uiPriority w:val="1"/>
+    <w:semiHidden/>
     <w:unhideWhenUsed/>
   </w:style>
   <w:style w:type="table" w:default="1" w:styleId="TableNormal">

</xml_diff>

<commit_message>
added IAAS and result page
</commit_message>
<xml_diff>
--- a/02_WorkingDocs/CMMCFledge_Standup_Log.docx
+++ b/02_WorkingDocs/CMMCFledge_Standup_Log.docx
@@ -702,7 +702,23 @@
           <w:rFonts w:ascii="Times New Roman" w:eastAsia="Times New Roman" w:hAnsi="Times New Roman" w:cs="Times New Roman"/>
           <w:b/>
         </w:rPr>
-        <w:t>1.) What progress you made since the last meeting, including specific items that were completed, and the time spent on each item</w:t>
+        <w:t xml:space="preserve">1.) What progress </w:t>
+      </w:r>
+      <w:proofErr w:type="gramStart"/>
+      <w:r>
+        <w:rPr>
+          <w:rFonts w:ascii="Times New Roman" w:eastAsia="Times New Roman" w:hAnsi="Times New Roman" w:cs="Times New Roman"/>
+          <w:b/>
+        </w:rPr>
+        <w:t>you</w:t>
+      </w:r>
+      <w:proofErr w:type="gramEnd"/>
+      <w:r>
+        <w:rPr>
+          <w:rFonts w:ascii="Times New Roman" w:eastAsia="Times New Roman" w:hAnsi="Times New Roman" w:cs="Times New Roman"/>
+          <w:b/>
+        </w:rPr>
+        <w:t xml:space="preserve"> made since the last meeting, including specific items that were completed, and the time spent on each item</w:t>
       </w:r>
     </w:p>
     <w:p>
@@ -782,7 +798,21 @@
         <w:rPr>
           <w:rFonts w:ascii="Times New Roman" w:eastAsia="Times New Roman" w:hAnsi="Times New Roman" w:cs="Times New Roman"/>
         </w:rPr>
-        <w:t>Note: As of this writing, the initial proposal has not returned from review. The CMMC Fledge project will begin this week.</w:t>
+        <w:t xml:space="preserve">Note: As of this writing, the initial proposal has not </w:t>
+      </w:r>
+      <w:proofErr w:type="gramStart"/>
+      <w:r>
+        <w:rPr>
+          <w:rFonts w:ascii="Times New Roman" w:eastAsia="Times New Roman" w:hAnsi="Times New Roman" w:cs="Times New Roman"/>
+        </w:rPr>
+        <w:t>returned</w:t>
+      </w:r>
+      <w:proofErr w:type="gramEnd"/>
+      <w:r>
+        <w:rPr>
+          <w:rFonts w:ascii="Times New Roman" w:eastAsia="Times New Roman" w:hAnsi="Times New Roman" w:cs="Times New Roman"/>
+        </w:rPr>
+        <w:t xml:space="preserve"> from review. The CMMC Fledge project will begin this week.</w:t>
       </w:r>
     </w:p>
     <w:p>
@@ -882,7 +912,21 @@
         <w:rPr>
           <w:rFonts w:ascii="Times New Roman" w:eastAsia="Times New Roman" w:hAnsi="Times New Roman" w:cs="Times New Roman"/>
         </w:rPr>
-        <w:t>Create Time Log (2 hour)</w:t>
+        <w:t xml:space="preserve">Create Time Log (2 </w:t>
+      </w:r>
+      <w:proofErr w:type="gramStart"/>
+      <w:r>
+        <w:rPr>
+          <w:rFonts w:ascii="Times New Roman" w:eastAsia="Times New Roman" w:hAnsi="Times New Roman" w:cs="Times New Roman"/>
+        </w:rPr>
+        <w:t>hour</w:t>
+      </w:r>
+      <w:proofErr w:type="gramEnd"/>
+      <w:r>
+        <w:rPr>
+          <w:rFonts w:ascii="Times New Roman" w:eastAsia="Times New Roman" w:hAnsi="Times New Roman" w:cs="Times New Roman"/>
+        </w:rPr>
+        <w:t>)</w:t>
       </w:r>
     </w:p>
     <w:p>
@@ -1018,7 +1062,39 @@
           <w:rFonts w:ascii="Times New Roman" w:eastAsia="Times New Roman" w:hAnsi="Times New Roman" w:cs="Times New Roman"/>
           <w:b/>
         </w:rPr>
-        <w:t>3.) Any changes you have identified that will result in your final project being different than your project proposal. This information must be recorded in 3 ways</w:t>
+        <w:t xml:space="preserve">3.) Any changes you have </w:t>
+      </w:r>
+      <w:proofErr w:type="gramStart"/>
+      <w:r>
+        <w:rPr>
+          <w:rFonts w:ascii="Times New Roman" w:eastAsia="Times New Roman" w:hAnsi="Times New Roman" w:cs="Times New Roman"/>
+          <w:b/>
+        </w:rPr>
+        <w:t>identified that</w:t>
+      </w:r>
+      <w:proofErr w:type="gramEnd"/>
+      <w:r>
+        <w:rPr>
+          <w:rFonts w:ascii="Times New Roman" w:eastAsia="Times New Roman" w:hAnsi="Times New Roman" w:cs="Times New Roman"/>
+          <w:b/>
+        </w:rPr>
+        <w:t xml:space="preserve"> will result in your final project being different </w:t>
+      </w:r>
+      <w:proofErr w:type="gramStart"/>
+      <w:r>
+        <w:rPr>
+          <w:rFonts w:ascii="Times New Roman" w:eastAsia="Times New Roman" w:hAnsi="Times New Roman" w:cs="Times New Roman"/>
+          <w:b/>
+        </w:rPr>
+        <w:t>than</w:t>
+      </w:r>
+      <w:proofErr w:type="gramEnd"/>
+      <w:r>
+        <w:rPr>
+          <w:rFonts w:ascii="Times New Roman" w:eastAsia="Times New Roman" w:hAnsi="Times New Roman" w:cs="Times New Roman"/>
+          <w:b/>
+        </w:rPr>
+        <w:t xml:space="preserve"> your project proposal. This information must be recorded in 3 ways</w:t>
       </w:r>
     </w:p>
     <w:p>
@@ -1077,7 +1153,23 @@
           <w:rFonts w:ascii="Times New Roman" w:eastAsia="Times New Roman" w:hAnsi="Times New Roman" w:cs="Times New Roman"/>
           <w:b/>
         </w:rPr>
-        <w:t>1.) What progress you made since the last meeting, including specific items that were completed, and the time spent on each item</w:t>
+        <w:t xml:space="preserve">1.) What progress </w:t>
+      </w:r>
+      <w:proofErr w:type="gramStart"/>
+      <w:r>
+        <w:rPr>
+          <w:rFonts w:ascii="Times New Roman" w:eastAsia="Times New Roman" w:hAnsi="Times New Roman" w:cs="Times New Roman"/>
+          <w:b/>
+        </w:rPr>
+        <w:t>you</w:t>
+      </w:r>
+      <w:proofErr w:type="gramEnd"/>
+      <w:r>
+        <w:rPr>
+          <w:rFonts w:ascii="Times New Roman" w:eastAsia="Times New Roman" w:hAnsi="Times New Roman" w:cs="Times New Roman"/>
+          <w:b/>
+        </w:rPr>
+        <w:t xml:space="preserve"> made since the last meeting, including specific items that were completed, and the time spent on each item</w:t>
       </w:r>
     </w:p>
     <w:p>
@@ -1448,7 +1540,39 @@
           <w:rFonts w:ascii="Times New Roman" w:eastAsia="Times New Roman" w:hAnsi="Times New Roman" w:cs="Times New Roman"/>
           <w:b/>
         </w:rPr>
-        <w:t>3.) Any changes you have identified that will result in your final project being different than your project proposal. This information must be recorded in 3 ways</w:t>
+        <w:t xml:space="preserve">3.) Any changes you have </w:t>
+      </w:r>
+      <w:proofErr w:type="gramStart"/>
+      <w:r>
+        <w:rPr>
+          <w:rFonts w:ascii="Times New Roman" w:eastAsia="Times New Roman" w:hAnsi="Times New Roman" w:cs="Times New Roman"/>
+          <w:b/>
+        </w:rPr>
+        <w:t>identified that</w:t>
+      </w:r>
+      <w:proofErr w:type="gramEnd"/>
+      <w:r>
+        <w:rPr>
+          <w:rFonts w:ascii="Times New Roman" w:eastAsia="Times New Roman" w:hAnsi="Times New Roman" w:cs="Times New Roman"/>
+          <w:b/>
+        </w:rPr>
+        <w:t xml:space="preserve"> will result in your final project being different </w:t>
+      </w:r>
+      <w:proofErr w:type="gramStart"/>
+      <w:r>
+        <w:rPr>
+          <w:rFonts w:ascii="Times New Roman" w:eastAsia="Times New Roman" w:hAnsi="Times New Roman" w:cs="Times New Roman"/>
+          <w:b/>
+        </w:rPr>
+        <w:t>than</w:t>
+      </w:r>
+      <w:proofErr w:type="gramEnd"/>
+      <w:r>
+        <w:rPr>
+          <w:rFonts w:ascii="Times New Roman" w:eastAsia="Times New Roman" w:hAnsi="Times New Roman" w:cs="Times New Roman"/>
+          <w:b/>
+        </w:rPr>
+        <w:t xml:space="preserve"> your project proposal. This information must be recorded in 3 ways</w:t>
       </w:r>
     </w:p>
     <w:p>
@@ -1510,7 +1634,23 @@
           <w:rFonts w:ascii="Times New Roman" w:eastAsia="Times New Roman" w:hAnsi="Times New Roman" w:cs="Times New Roman"/>
           <w:b/>
         </w:rPr>
-        <w:t>1.) What progress you made since the last meeting, including specific items that were completed, and the time spent on each item</w:t>
+        <w:t xml:space="preserve">1.) What progress </w:t>
+      </w:r>
+      <w:proofErr w:type="gramStart"/>
+      <w:r>
+        <w:rPr>
+          <w:rFonts w:ascii="Times New Roman" w:eastAsia="Times New Roman" w:hAnsi="Times New Roman" w:cs="Times New Roman"/>
+          <w:b/>
+        </w:rPr>
+        <w:t>you</w:t>
+      </w:r>
+      <w:proofErr w:type="gramEnd"/>
+      <w:r>
+        <w:rPr>
+          <w:rFonts w:ascii="Times New Roman" w:eastAsia="Times New Roman" w:hAnsi="Times New Roman" w:cs="Times New Roman"/>
+          <w:b/>
+        </w:rPr>
+        <w:t xml:space="preserve"> made since the last meeting, including specific items that were completed, and the time spent on each item</w:t>
       </w:r>
     </w:p>
     <w:p>
@@ -1881,31 +2021,77 @@
           <w:rFonts w:ascii="Times New Roman" w:eastAsia="Times New Roman" w:hAnsi="Times New Roman" w:cs="Times New Roman"/>
           <w:b/>
         </w:rPr>
-        <w:t>3.) Any changes you have identified that will result in your final project being different than your project proposal. This information must be recorded in 3 ways</w:t>
-      </w:r>
-    </w:p>
-    <w:p>
-      <w:pPr>
-        <w:shd w:val="clear" w:color="auto" w:fill="FFFFFF"/>
-        <w:rPr>
-          <w:rFonts w:ascii="Times New Roman" w:eastAsia="Times New Roman" w:hAnsi="Times New Roman" w:cs="Times New Roman"/>
-          <w:b/>
-        </w:rPr>
-      </w:pPr>
-    </w:p>
-    <w:p>
-      <w:pPr>
-        <w:shd w:val="clear" w:color="auto" w:fill="FFFFFF"/>
-        <w:rPr>
-          <w:rFonts w:ascii="Times New Roman" w:eastAsia="Times New Roman" w:hAnsi="Times New Roman" w:cs="Times New Roman"/>
-          <w:b/>
-        </w:rPr>
-      </w:pPr>
-      <w:r>
-        <w:rPr>
-          <w:rFonts w:ascii="Times New Roman" w:eastAsia="Times New Roman" w:hAnsi="Times New Roman" w:cs="Times New Roman"/>
-        </w:rPr>
-        <w:t>Changes have been made to the CMMC Fledge System. Project scope has been streamlined to remove CMMC l3 certification. Though not specified in the original project proposal, CMMC contains three levels of certification. The most common is CMMC l2 containing 110 controls. CMMC l3 builds off of those 110 controls and adds 24 additional controls. Due to the time constraints and complexity of the controls added, the CMMC Fledge system will not be pursuing assistance with the additional requirements of CMMC l3. CMMC l1 and CMMC l2 will remain in scope. Minor time adjustments have been made to the proposal. Milestones and tasks remain the same. These changes have been implemented in the proposal (CMMCFledge_Proposal_V1.0.3.docx), October 7, 2025.</w:t>
+        <w:t xml:space="preserve">3.) Any changes you have </w:t>
+      </w:r>
+      <w:proofErr w:type="gramStart"/>
+      <w:r>
+        <w:rPr>
+          <w:rFonts w:ascii="Times New Roman" w:eastAsia="Times New Roman" w:hAnsi="Times New Roman" w:cs="Times New Roman"/>
+          <w:b/>
+        </w:rPr>
+        <w:t>identified that</w:t>
+      </w:r>
+      <w:proofErr w:type="gramEnd"/>
+      <w:r>
+        <w:rPr>
+          <w:rFonts w:ascii="Times New Roman" w:eastAsia="Times New Roman" w:hAnsi="Times New Roman" w:cs="Times New Roman"/>
+          <w:b/>
+        </w:rPr>
+        <w:t xml:space="preserve"> will result in your final project being different </w:t>
+      </w:r>
+      <w:proofErr w:type="gramStart"/>
+      <w:r>
+        <w:rPr>
+          <w:rFonts w:ascii="Times New Roman" w:eastAsia="Times New Roman" w:hAnsi="Times New Roman" w:cs="Times New Roman"/>
+          <w:b/>
+        </w:rPr>
+        <w:t>than</w:t>
+      </w:r>
+      <w:proofErr w:type="gramEnd"/>
+      <w:r>
+        <w:rPr>
+          <w:rFonts w:ascii="Times New Roman" w:eastAsia="Times New Roman" w:hAnsi="Times New Roman" w:cs="Times New Roman"/>
+          <w:b/>
+        </w:rPr>
+        <w:t xml:space="preserve"> your project proposal. This information must be recorded in 3 ways</w:t>
+      </w:r>
+    </w:p>
+    <w:p>
+      <w:pPr>
+        <w:shd w:val="clear" w:color="auto" w:fill="FFFFFF"/>
+        <w:rPr>
+          <w:rFonts w:ascii="Times New Roman" w:eastAsia="Times New Roman" w:hAnsi="Times New Roman" w:cs="Times New Roman"/>
+          <w:b/>
+        </w:rPr>
+      </w:pPr>
+    </w:p>
+    <w:p>
+      <w:pPr>
+        <w:shd w:val="clear" w:color="auto" w:fill="FFFFFF"/>
+        <w:rPr>
+          <w:rFonts w:ascii="Times New Roman" w:eastAsia="Times New Roman" w:hAnsi="Times New Roman" w:cs="Times New Roman"/>
+          <w:b/>
+        </w:rPr>
+      </w:pPr>
+      <w:r>
+        <w:rPr>
+          <w:rFonts w:ascii="Times New Roman" w:eastAsia="Times New Roman" w:hAnsi="Times New Roman" w:cs="Times New Roman"/>
+        </w:rPr>
+        <w:t xml:space="preserve">Changes have been made to the CMMC Fledge System. Project scope has been streamlined to remove CMMC l3 certification. Though not specified in the original project proposal, CMMC contains three levels of certification. The most common is CMMC l2 containing 110 controls. CMMC l3 builds </w:t>
+      </w:r>
+      <w:proofErr w:type="gramStart"/>
+      <w:r>
+        <w:rPr>
+          <w:rFonts w:ascii="Times New Roman" w:eastAsia="Times New Roman" w:hAnsi="Times New Roman" w:cs="Times New Roman"/>
+        </w:rPr>
+        <w:t>off of</w:t>
+      </w:r>
+      <w:proofErr w:type="gramEnd"/>
+      <w:r>
+        <w:rPr>
+          <w:rFonts w:ascii="Times New Roman" w:eastAsia="Times New Roman" w:hAnsi="Times New Roman" w:cs="Times New Roman"/>
+        </w:rPr>
+        <w:t xml:space="preserve"> those 110 controls and adds 24 additional controls. Due to the time constraints and complexity of the controls added, the CMMC Fledge system will not be pursuing assistance with the additional requirements of CMMC l3. CMMC l1 and CMMC l2 will remain in scope. Minor time adjustments have been made to the proposal. Milestones and tasks remain the same. These changes have been implemented in the proposal (CMMCFledge_Proposal_V1.0.3.docx), October 7, 2025.</w:t>
       </w:r>
       <w:r>
         <w:rPr>
@@ -1945,7 +2131,23 @@
           <w:rFonts w:ascii="Times New Roman" w:eastAsia="Times New Roman" w:hAnsi="Times New Roman" w:cs="Times New Roman"/>
           <w:b/>
         </w:rPr>
-        <w:t>1.) What progress you made since the last meeting, including specific items that were completed, and the time spent on each item</w:t>
+        <w:t xml:space="preserve">1.) What progress </w:t>
+      </w:r>
+      <w:proofErr w:type="gramStart"/>
+      <w:r>
+        <w:rPr>
+          <w:rFonts w:ascii="Times New Roman" w:eastAsia="Times New Roman" w:hAnsi="Times New Roman" w:cs="Times New Roman"/>
+          <w:b/>
+        </w:rPr>
+        <w:t>you</w:t>
+      </w:r>
+      <w:proofErr w:type="gramEnd"/>
+      <w:r>
+        <w:rPr>
+          <w:rFonts w:ascii="Times New Roman" w:eastAsia="Times New Roman" w:hAnsi="Times New Roman" w:cs="Times New Roman"/>
+          <w:b/>
+        </w:rPr>
+        <w:t xml:space="preserve"> made since the last meeting, including specific items that were completed, and the time spent on each item</w:t>
       </w:r>
     </w:p>
     <w:p>
@@ -2176,7 +2378,21 @@
         <w:rPr>
           <w:rFonts w:ascii="Times New Roman" w:eastAsia="Times New Roman" w:hAnsi="Times New Roman" w:cs="Times New Roman"/>
         </w:rPr>
-        <w:t xml:space="preserve">In line with expected progress. Additional work of the Milestone Report and the GitHub Repo was added to the milestone requirements after the Week 3 Standup. These additions have not/will not </w:t>
+        <w:t xml:space="preserve">In line with expected progress. Additional work of the Milestone Report and the GitHub Repo was added to the milestone requirements after </w:t>
+      </w:r>
+      <w:proofErr w:type="gramStart"/>
+      <w:r>
+        <w:rPr>
+          <w:rFonts w:ascii="Times New Roman" w:eastAsia="Times New Roman" w:hAnsi="Times New Roman" w:cs="Times New Roman"/>
+        </w:rPr>
+        <w:t>the Week</w:t>
+      </w:r>
+      <w:proofErr w:type="gramEnd"/>
+      <w:r>
+        <w:rPr>
+          <w:rFonts w:ascii="Times New Roman" w:eastAsia="Times New Roman" w:hAnsi="Times New Roman" w:cs="Times New Roman"/>
+        </w:rPr>
+        <w:t xml:space="preserve"> 3 Standup. These additions have not/will not </w:t>
       </w:r>
       <w:r>
         <w:rPr>
@@ -2467,7 +2683,39 @@
           <w:rFonts w:ascii="Times New Roman" w:eastAsia="Times New Roman" w:hAnsi="Times New Roman" w:cs="Times New Roman"/>
           <w:b/>
         </w:rPr>
-        <w:t>3.) Any changes you have identified that will result in your final project being different than your project proposal. This information must be recorded in 3 ways</w:t>
+        <w:t xml:space="preserve">3.) Any changes you have </w:t>
+      </w:r>
+      <w:proofErr w:type="gramStart"/>
+      <w:r>
+        <w:rPr>
+          <w:rFonts w:ascii="Times New Roman" w:eastAsia="Times New Roman" w:hAnsi="Times New Roman" w:cs="Times New Roman"/>
+          <w:b/>
+        </w:rPr>
+        <w:t>identified that</w:t>
+      </w:r>
+      <w:proofErr w:type="gramEnd"/>
+      <w:r>
+        <w:rPr>
+          <w:rFonts w:ascii="Times New Roman" w:eastAsia="Times New Roman" w:hAnsi="Times New Roman" w:cs="Times New Roman"/>
+          <w:b/>
+        </w:rPr>
+        <w:t xml:space="preserve"> will result in your final project being different </w:t>
+      </w:r>
+      <w:proofErr w:type="gramStart"/>
+      <w:r>
+        <w:rPr>
+          <w:rFonts w:ascii="Times New Roman" w:eastAsia="Times New Roman" w:hAnsi="Times New Roman" w:cs="Times New Roman"/>
+          <w:b/>
+        </w:rPr>
+        <w:t>than</w:t>
+      </w:r>
+      <w:proofErr w:type="gramEnd"/>
+      <w:r>
+        <w:rPr>
+          <w:rFonts w:ascii="Times New Roman" w:eastAsia="Times New Roman" w:hAnsi="Times New Roman" w:cs="Times New Roman"/>
+          <w:b/>
+        </w:rPr>
+        <w:t xml:space="preserve"> your project proposal. This information must be recorded in 3 ways</w:t>
       </w:r>
     </w:p>
     <w:p>
@@ -2566,7 +2814,23 @@
           <w:rFonts w:ascii="Times New Roman" w:eastAsia="Times New Roman" w:hAnsi="Times New Roman" w:cs="Times New Roman"/>
           <w:b/>
         </w:rPr>
-        <w:t>1.) What progress you made since the last meeting, including specific items that were completed, and the time spent on each item</w:t>
+        <w:t xml:space="preserve">1.) What progress </w:t>
+      </w:r>
+      <w:proofErr w:type="gramStart"/>
+      <w:r>
+        <w:rPr>
+          <w:rFonts w:ascii="Times New Roman" w:eastAsia="Times New Roman" w:hAnsi="Times New Roman" w:cs="Times New Roman"/>
+          <w:b/>
+        </w:rPr>
+        <w:t>you</w:t>
+      </w:r>
+      <w:proofErr w:type="gramEnd"/>
+      <w:r>
+        <w:rPr>
+          <w:rFonts w:ascii="Times New Roman" w:eastAsia="Times New Roman" w:hAnsi="Times New Roman" w:cs="Times New Roman"/>
+          <w:b/>
+        </w:rPr>
+        <w:t xml:space="preserve"> made since the last meeting, including specific items that were completed, and the time spent on each item</w:t>
       </w:r>
     </w:p>
     <w:p>
@@ -2939,7 +3203,39 @@
           <w:rFonts w:ascii="Times New Roman" w:eastAsia="Times New Roman" w:hAnsi="Times New Roman" w:cs="Times New Roman"/>
           <w:b/>
         </w:rPr>
-        <w:t>3.) Any changes you have identified that will result in your final project being different than your project proposal. This information must be recorded in 3 ways</w:t>
+        <w:t xml:space="preserve">3.) Any changes you have </w:t>
+      </w:r>
+      <w:proofErr w:type="gramStart"/>
+      <w:r>
+        <w:rPr>
+          <w:rFonts w:ascii="Times New Roman" w:eastAsia="Times New Roman" w:hAnsi="Times New Roman" w:cs="Times New Roman"/>
+          <w:b/>
+        </w:rPr>
+        <w:t>identified that</w:t>
+      </w:r>
+      <w:proofErr w:type="gramEnd"/>
+      <w:r>
+        <w:rPr>
+          <w:rFonts w:ascii="Times New Roman" w:eastAsia="Times New Roman" w:hAnsi="Times New Roman" w:cs="Times New Roman"/>
+          <w:b/>
+        </w:rPr>
+        <w:t xml:space="preserve"> will result in your final project being different </w:t>
+      </w:r>
+      <w:proofErr w:type="gramStart"/>
+      <w:r>
+        <w:rPr>
+          <w:rFonts w:ascii="Times New Roman" w:eastAsia="Times New Roman" w:hAnsi="Times New Roman" w:cs="Times New Roman"/>
+          <w:b/>
+        </w:rPr>
+        <w:t>than</w:t>
+      </w:r>
+      <w:proofErr w:type="gramEnd"/>
+      <w:r>
+        <w:rPr>
+          <w:rFonts w:ascii="Times New Roman" w:eastAsia="Times New Roman" w:hAnsi="Times New Roman" w:cs="Times New Roman"/>
+          <w:b/>
+        </w:rPr>
+        <w:t xml:space="preserve"> your project proposal. This information must be recorded in 3 ways</w:t>
       </w:r>
     </w:p>
     <w:p>
@@ -3025,7 +3321,23 @@
           <w:rFonts w:ascii="Times New Roman" w:eastAsia="Times New Roman" w:hAnsi="Times New Roman" w:cs="Times New Roman"/>
           <w:b/>
         </w:rPr>
-        <w:t>1.) What progress you made since the last meeting, including specific items that were completed, and the time spent on each item</w:t>
+        <w:t xml:space="preserve">1.) What progress </w:t>
+      </w:r>
+      <w:proofErr w:type="gramStart"/>
+      <w:r>
+        <w:rPr>
+          <w:rFonts w:ascii="Times New Roman" w:eastAsia="Times New Roman" w:hAnsi="Times New Roman" w:cs="Times New Roman"/>
+          <w:b/>
+        </w:rPr>
+        <w:t>you</w:t>
+      </w:r>
+      <w:proofErr w:type="gramEnd"/>
+      <w:r>
+        <w:rPr>
+          <w:rFonts w:ascii="Times New Roman" w:eastAsia="Times New Roman" w:hAnsi="Times New Roman" w:cs="Times New Roman"/>
+          <w:b/>
+        </w:rPr>
+        <w:t xml:space="preserve"> made since the last meeting, including specific items that were completed, and the time spent on each item</w:t>
       </w:r>
     </w:p>
     <w:p>
@@ -3071,7 +3383,7 @@
         <w:rPr>
           <w:rFonts w:ascii="Times New Roman" w:eastAsia="Times New Roman" w:hAnsi="Times New Roman" w:cs="Times New Roman"/>
         </w:rPr>
-        <w:t>9</w:t>
+        <w:t>11</w:t>
       </w:r>
       <w:r>
         <w:rPr>
@@ -3273,19 +3585,7 @@
         <w:rPr>
           <w:rFonts w:ascii="Times New Roman" w:eastAsia="Times New Roman" w:hAnsi="Times New Roman" w:cs="Times New Roman"/>
         </w:rPr>
-        <w:t>Building website (</w:t>
-      </w:r>
-      <w:r>
-        <w:rPr>
-          <w:rFonts w:ascii="Times New Roman" w:eastAsia="Times New Roman" w:hAnsi="Times New Roman" w:cs="Times New Roman"/>
-        </w:rPr>
-        <w:t>8-12</w:t>
-      </w:r>
-      <w:r>
-        <w:rPr>
-          <w:rFonts w:ascii="Times New Roman" w:eastAsia="Times New Roman" w:hAnsi="Times New Roman" w:cs="Times New Roman"/>
-        </w:rPr>
-        <w:t xml:space="preserve"> hours)</w:t>
+        <w:t>Building website (8-12 hours)</w:t>
       </w:r>
     </w:p>
     <w:p>
@@ -3321,13 +3621,7 @@
         <w:rPr>
           <w:rFonts w:ascii="Times New Roman" w:eastAsia="Times New Roman" w:hAnsi="Times New Roman" w:cs="Times New Roman"/>
         </w:rPr>
-        <w:t xml:space="preserve">Building </w:t>
-      </w:r>
-      <w:r>
-        <w:rPr>
-          <w:rFonts w:ascii="Times New Roman" w:eastAsia="Times New Roman" w:hAnsi="Times New Roman" w:cs="Times New Roman"/>
-        </w:rPr>
-        <w:t xml:space="preserve">additional </w:t>
+        <w:t xml:space="preserve">Building additional </w:t>
       </w:r>
       <w:r>
         <w:rPr>
@@ -3383,13 +3677,7 @@
         <w:rPr>
           <w:rFonts w:ascii="Times New Roman" w:eastAsia="Times New Roman" w:hAnsi="Times New Roman" w:cs="Times New Roman"/>
         </w:rPr>
-        <w:t xml:space="preserve"> presented due to each task’s interconnectedness. The intent of this week is to get as far as possible</w:t>
-      </w:r>
-      <w:r>
-        <w:rPr>
-          <w:rFonts w:ascii="Times New Roman" w:eastAsia="Times New Roman" w:hAnsi="Times New Roman" w:cs="Times New Roman"/>
-        </w:rPr>
-        <w:t xml:space="preserve"> by building on the previous weeks’ work</w:t>
+        <w:t xml:space="preserve"> presented due to each task’s interconnectedness. The intent of this week is to get as far as possible by building on the previous weeks’ work</w:t>
       </w:r>
     </w:p>
     <w:p>
@@ -3435,7 +3723,39 @@
           <w:rFonts w:ascii="Times New Roman" w:eastAsia="Times New Roman" w:hAnsi="Times New Roman" w:cs="Times New Roman"/>
           <w:b/>
         </w:rPr>
-        <w:t>3.) Any changes you have identified that will result in your final project being different than your project proposal. This information must be recorded in 3 ways</w:t>
+        <w:t xml:space="preserve">3.) Any changes you have </w:t>
+      </w:r>
+      <w:proofErr w:type="gramStart"/>
+      <w:r>
+        <w:rPr>
+          <w:rFonts w:ascii="Times New Roman" w:eastAsia="Times New Roman" w:hAnsi="Times New Roman" w:cs="Times New Roman"/>
+          <w:b/>
+        </w:rPr>
+        <w:t>identified that</w:t>
+      </w:r>
+      <w:proofErr w:type="gramEnd"/>
+      <w:r>
+        <w:rPr>
+          <w:rFonts w:ascii="Times New Roman" w:eastAsia="Times New Roman" w:hAnsi="Times New Roman" w:cs="Times New Roman"/>
+          <w:b/>
+        </w:rPr>
+        <w:t xml:space="preserve"> will result in your final project being different </w:t>
+      </w:r>
+      <w:proofErr w:type="gramStart"/>
+      <w:r>
+        <w:rPr>
+          <w:rFonts w:ascii="Times New Roman" w:eastAsia="Times New Roman" w:hAnsi="Times New Roman" w:cs="Times New Roman"/>
+          <w:b/>
+        </w:rPr>
+        <w:t>than</w:t>
+      </w:r>
+      <w:proofErr w:type="gramEnd"/>
+      <w:r>
+        <w:rPr>
+          <w:rFonts w:ascii="Times New Roman" w:eastAsia="Times New Roman" w:hAnsi="Times New Roman" w:cs="Times New Roman"/>
+          <w:b/>
+        </w:rPr>
+        <w:t xml:space="preserve"> your project proposal. This information must be recorded in 3 ways</w:t>
       </w:r>
     </w:p>
     <w:p/>
@@ -3504,7 +3824,23 @@
           <w:rFonts w:ascii="Times New Roman" w:eastAsia="Times New Roman" w:hAnsi="Times New Roman" w:cs="Times New Roman"/>
           <w:b/>
         </w:rPr>
-        <w:t>1.) What progress you made since the last meeting, including specific items that were completed, and the time spent on each item</w:t>
+        <w:t xml:space="preserve">1.) What progress </w:t>
+      </w:r>
+      <w:proofErr w:type="gramStart"/>
+      <w:r>
+        <w:rPr>
+          <w:rFonts w:ascii="Times New Roman" w:eastAsia="Times New Roman" w:hAnsi="Times New Roman" w:cs="Times New Roman"/>
+          <w:b/>
+        </w:rPr>
+        <w:t>you</w:t>
+      </w:r>
+      <w:proofErr w:type="gramEnd"/>
+      <w:r>
+        <w:rPr>
+          <w:rFonts w:ascii="Times New Roman" w:eastAsia="Times New Roman" w:hAnsi="Times New Roman" w:cs="Times New Roman"/>
+          <w:b/>
+        </w:rPr>
+        <w:t xml:space="preserve"> made since the last meeting, including specific items that were completed, and the time spent on each item</w:t>
       </w:r>
     </w:p>
     <w:p>
@@ -3650,7 +3986,39 @@
           <w:rFonts w:ascii="Times New Roman" w:eastAsia="Times New Roman" w:hAnsi="Times New Roman" w:cs="Times New Roman"/>
           <w:b/>
         </w:rPr>
-        <w:t>3.) Any changes you have identified that will result in your final project being different than your project proposal. This information must be recorded in 3 ways</w:t>
+        <w:t xml:space="preserve">3.) Any changes you have </w:t>
+      </w:r>
+      <w:proofErr w:type="gramStart"/>
+      <w:r>
+        <w:rPr>
+          <w:rFonts w:ascii="Times New Roman" w:eastAsia="Times New Roman" w:hAnsi="Times New Roman" w:cs="Times New Roman"/>
+          <w:b/>
+        </w:rPr>
+        <w:t>identified that</w:t>
+      </w:r>
+      <w:proofErr w:type="gramEnd"/>
+      <w:r>
+        <w:rPr>
+          <w:rFonts w:ascii="Times New Roman" w:eastAsia="Times New Roman" w:hAnsi="Times New Roman" w:cs="Times New Roman"/>
+          <w:b/>
+        </w:rPr>
+        <w:t xml:space="preserve"> will result in your final project being different </w:t>
+      </w:r>
+      <w:proofErr w:type="gramStart"/>
+      <w:r>
+        <w:rPr>
+          <w:rFonts w:ascii="Times New Roman" w:eastAsia="Times New Roman" w:hAnsi="Times New Roman" w:cs="Times New Roman"/>
+          <w:b/>
+        </w:rPr>
+        <w:t>than</w:t>
+      </w:r>
+      <w:proofErr w:type="gramEnd"/>
+      <w:r>
+        <w:rPr>
+          <w:rFonts w:ascii="Times New Roman" w:eastAsia="Times New Roman" w:hAnsi="Times New Roman" w:cs="Times New Roman"/>
+          <w:b/>
+        </w:rPr>
+        <w:t xml:space="preserve"> your project proposal. This information must be recorded in 3 ways</w:t>
       </w:r>
     </w:p>
     <w:p>
@@ -3695,7 +4063,23 @@
           <w:rFonts w:ascii="Times New Roman" w:eastAsia="Times New Roman" w:hAnsi="Times New Roman" w:cs="Times New Roman"/>
           <w:b/>
         </w:rPr>
-        <w:t>1.) What progress you made since the last meeting, including specific items that were completed, and the time spent on each item</w:t>
+        <w:t xml:space="preserve">1.) What progress </w:t>
+      </w:r>
+      <w:proofErr w:type="gramStart"/>
+      <w:r>
+        <w:rPr>
+          <w:rFonts w:ascii="Times New Roman" w:eastAsia="Times New Roman" w:hAnsi="Times New Roman" w:cs="Times New Roman"/>
+          <w:b/>
+        </w:rPr>
+        <w:t>you</w:t>
+      </w:r>
+      <w:proofErr w:type="gramEnd"/>
+      <w:r>
+        <w:rPr>
+          <w:rFonts w:ascii="Times New Roman" w:eastAsia="Times New Roman" w:hAnsi="Times New Roman" w:cs="Times New Roman"/>
+          <w:b/>
+        </w:rPr>
+        <w:t xml:space="preserve"> made since the last meeting, including specific items that were completed, and the time spent on each item</w:t>
       </w:r>
     </w:p>
     <w:p>
@@ -3841,7 +4225,39 @@
           <w:rFonts w:ascii="Times New Roman" w:eastAsia="Times New Roman" w:hAnsi="Times New Roman" w:cs="Times New Roman"/>
           <w:b/>
         </w:rPr>
-        <w:t>3.) Any changes you have identified that will result in your final project being different than your project proposal. This information must be recorded in 3 ways</w:t>
+        <w:t xml:space="preserve">3.) Any changes you have </w:t>
+      </w:r>
+      <w:proofErr w:type="gramStart"/>
+      <w:r>
+        <w:rPr>
+          <w:rFonts w:ascii="Times New Roman" w:eastAsia="Times New Roman" w:hAnsi="Times New Roman" w:cs="Times New Roman"/>
+          <w:b/>
+        </w:rPr>
+        <w:t>identified that</w:t>
+      </w:r>
+      <w:proofErr w:type="gramEnd"/>
+      <w:r>
+        <w:rPr>
+          <w:rFonts w:ascii="Times New Roman" w:eastAsia="Times New Roman" w:hAnsi="Times New Roman" w:cs="Times New Roman"/>
+          <w:b/>
+        </w:rPr>
+        <w:t xml:space="preserve"> will result in your final project being different </w:t>
+      </w:r>
+      <w:proofErr w:type="gramStart"/>
+      <w:r>
+        <w:rPr>
+          <w:rFonts w:ascii="Times New Roman" w:eastAsia="Times New Roman" w:hAnsi="Times New Roman" w:cs="Times New Roman"/>
+          <w:b/>
+        </w:rPr>
+        <w:t>than</w:t>
+      </w:r>
+      <w:proofErr w:type="gramEnd"/>
+      <w:r>
+        <w:rPr>
+          <w:rFonts w:ascii="Times New Roman" w:eastAsia="Times New Roman" w:hAnsi="Times New Roman" w:cs="Times New Roman"/>
+          <w:b/>
+        </w:rPr>
+        <w:t xml:space="preserve"> your project proposal. This information must be recorded in 3 ways</w:t>
       </w:r>
     </w:p>
     <w:p>
@@ -3886,7 +4302,23 @@
           <w:rFonts w:ascii="Times New Roman" w:eastAsia="Times New Roman" w:hAnsi="Times New Roman" w:cs="Times New Roman"/>
           <w:b/>
         </w:rPr>
-        <w:t>1.) What progress you made since the last meeting, including specific items that were completed, and the time spent on each item</w:t>
+        <w:t xml:space="preserve">1.) What progress </w:t>
+      </w:r>
+      <w:proofErr w:type="gramStart"/>
+      <w:r>
+        <w:rPr>
+          <w:rFonts w:ascii="Times New Roman" w:eastAsia="Times New Roman" w:hAnsi="Times New Roman" w:cs="Times New Roman"/>
+          <w:b/>
+        </w:rPr>
+        <w:t>you</w:t>
+      </w:r>
+      <w:proofErr w:type="gramEnd"/>
+      <w:r>
+        <w:rPr>
+          <w:rFonts w:ascii="Times New Roman" w:eastAsia="Times New Roman" w:hAnsi="Times New Roman" w:cs="Times New Roman"/>
+          <w:b/>
+        </w:rPr>
+        <w:t xml:space="preserve"> made since the last meeting, including specific items that were completed, and the time spent on each item</w:t>
       </w:r>
     </w:p>
     <w:p>
@@ -4032,7 +4464,39 @@
           <w:rFonts w:ascii="Times New Roman" w:eastAsia="Times New Roman" w:hAnsi="Times New Roman" w:cs="Times New Roman"/>
           <w:b/>
         </w:rPr>
-        <w:t>3.) Any changes you have identified that will result in your final project being different than your project proposal. This information must be recorded in 3 ways</w:t>
+        <w:t xml:space="preserve">3.) Any changes you have </w:t>
+      </w:r>
+      <w:proofErr w:type="gramStart"/>
+      <w:r>
+        <w:rPr>
+          <w:rFonts w:ascii="Times New Roman" w:eastAsia="Times New Roman" w:hAnsi="Times New Roman" w:cs="Times New Roman"/>
+          <w:b/>
+        </w:rPr>
+        <w:t>identified that</w:t>
+      </w:r>
+      <w:proofErr w:type="gramEnd"/>
+      <w:r>
+        <w:rPr>
+          <w:rFonts w:ascii="Times New Roman" w:eastAsia="Times New Roman" w:hAnsi="Times New Roman" w:cs="Times New Roman"/>
+          <w:b/>
+        </w:rPr>
+        <w:t xml:space="preserve"> will result in your final project being different </w:t>
+      </w:r>
+      <w:proofErr w:type="gramStart"/>
+      <w:r>
+        <w:rPr>
+          <w:rFonts w:ascii="Times New Roman" w:eastAsia="Times New Roman" w:hAnsi="Times New Roman" w:cs="Times New Roman"/>
+          <w:b/>
+        </w:rPr>
+        <w:t>than</w:t>
+      </w:r>
+      <w:proofErr w:type="gramEnd"/>
+      <w:r>
+        <w:rPr>
+          <w:rFonts w:ascii="Times New Roman" w:eastAsia="Times New Roman" w:hAnsi="Times New Roman" w:cs="Times New Roman"/>
+          <w:b/>
+        </w:rPr>
+        <w:t xml:space="preserve"> your project proposal. This information must be recorded in 3 ways</w:t>
       </w:r>
     </w:p>
     <w:p>

</xml_diff>

<commit_message>
supported result page design
</commit_message>
<xml_diff>
--- a/02_WorkingDocs/CMMCFledge_Standup_Log.docx
+++ b/02_WorkingDocs/CMMCFledge_Standup_Log.docx
@@ -3383,19 +3383,19 @@
         <w:rPr>
           <w:rFonts w:ascii="Times New Roman" w:eastAsia="Times New Roman" w:hAnsi="Times New Roman" w:cs="Times New Roman"/>
         </w:rPr>
-        <w:t>11</w:t>
+        <w:t>1</w:t>
+      </w:r>
+      <w:r>
+        <w:rPr>
+          <w:rFonts w:ascii="Times New Roman" w:eastAsia="Times New Roman" w:hAnsi="Times New Roman" w:cs="Times New Roman"/>
+        </w:rPr>
+        <w:t>3</w:t>
       </w:r>
       <w:r>
         <w:rPr>
           <w:rFonts w:ascii="Times New Roman" w:eastAsia="Times New Roman" w:hAnsi="Times New Roman" w:cs="Times New Roman"/>
         </w:rPr>
         <w:t xml:space="preserve"> hours)</w:t>
-      </w:r>
-      <w:r>
-        <w:rPr>
-          <w:rFonts w:ascii="Times New Roman" w:eastAsia="Times New Roman" w:hAnsi="Times New Roman" w:cs="Times New Roman"/>
-        </w:rPr>
-        <w:t xml:space="preserve"> so far edit this</w:t>
       </w:r>
     </w:p>
     <w:p>
@@ -3413,7 +3413,13 @@
         <w:rPr>
           <w:rFonts w:ascii="Times New Roman" w:eastAsia="Times New Roman" w:hAnsi="Times New Roman" w:cs="Times New Roman"/>
         </w:rPr>
-        <w:t>Building Homepage</w:t>
+        <w:t>Built</w:t>
+      </w:r>
+      <w:r>
+        <w:rPr>
+          <w:rFonts w:ascii="Times New Roman" w:eastAsia="Times New Roman" w:hAnsi="Times New Roman" w:cs="Times New Roman"/>
+        </w:rPr>
+        <w:t xml:space="preserve"> Homepage</w:t>
       </w:r>
     </w:p>
     <w:p>
@@ -3431,7 +3437,19 @@
         <w:rPr>
           <w:rFonts w:ascii="Times New Roman" w:eastAsia="Times New Roman" w:hAnsi="Times New Roman" w:cs="Times New Roman"/>
         </w:rPr>
-        <w:t>Building Dictionary Page</w:t>
+        <w:t>Drafting</w:t>
+      </w:r>
+      <w:r>
+        <w:rPr>
+          <w:rFonts w:ascii="Times New Roman" w:eastAsia="Times New Roman" w:hAnsi="Times New Roman" w:cs="Times New Roman"/>
+        </w:rPr>
+        <w:t xml:space="preserve"> Dictionary</w:t>
+      </w:r>
+      <w:r>
+        <w:rPr>
+          <w:rFonts w:ascii="Times New Roman" w:eastAsia="Times New Roman" w:hAnsi="Times New Roman" w:cs="Times New Roman"/>
+        </w:rPr>
+        <w:t>/About Page</w:t>
       </w:r>
     </w:p>
     <w:p>
@@ -3449,7 +3467,13 @@
         <w:rPr>
           <w:rFonts w:ascii="Times New Roman" w:eastAsia="Times New Roman" w:hAnsi="Times New Roman" w:cs="Times New Roman"/>
         </w:rPr>
-        <w:t>Building initial questions</w:t>
+        <w:t>Built initial</w:t>
+      </w:r>
+      <w:r>
+        <w:rPr>
+          <w:rFonts w:ascii="Times New Roman" w:eastAsia="Times New Roman" w:hAnsi="Times New Roman" w:cs="Times New Roman"/>
+        </w:rPr>
+        <w:t xml:space="preserve"> questions</w:t>
       </w:r>
     </w:p>
     <w:p>
@@ -3467,6 +3491,12 @@
         <w:rPr>
           <w:rFonts w:ascii="Times New Roman" w:eastAsia="Times New Roman" w:hAnsi="Times New Roman" w:cs="Times New Roman"/>
         </w:rPr>
+        <w:t xml:space="preserve">Implemented </w:t>
+      </w:r>
+      <w:r>
+        <w:rPr>
+          <w:rFonts w:ascii="Times New Roman" w:eastAsia="Times New Roman" w:hAnsi="Times New Roman" w:cs="Times New Roman"/>
+        </w:rPr>
         <w:t>Basic Navigation</w:t>
       </w:r>
     </w:p>
@@ -3677,29 +3707,41 @@
         <w:rPr>
           <w:rFonts w:ascii="Times New Roman" w:eastAsia="Times New Roman" w:hAnsi="Times New Roman" w:cs="Times New Roman"/>
         </w:rPr>
-        <w:t xml:space="preserve"> presented due to each task’s interconnectedness. The intent of this week is to get as far as possible by building on the previous weeks’ work</w:t>
-      </w:r>
-    </w:p>
-    <w:p>
-      <w:pPr>
-        <w:shd w:val="clear" w:color="auto" w:fill="FFFFFF"/>
-        <w:rPr>
-          <w:rFonts w:ascii="Times New Roman" w:eastAsia="Times New Roman" w:hAnsi="Times New Roman" w:cs="Times New Roman"/>
-        </w:rPr>
-      </w:pPr>
-    </w:p>
-    <w:p>
-      <w:pPr>
-        <w:shd w:val="clear" w:color="auto" w:fill="FFFFFF"/>
-        <w:rPr>
-          <w:rFonts w:ascii="Times New Roman" w:eastAsia="Times New Roman" w:hAnsi="Times New Roman" w:cs="Times New Roman"/>
-        </w:rPr>
-      </w:pPr>
-      <w:r>
-        <w:rPr>
-          <w:rFonts w:ascii="Times New Roman" w:eastAsia="Times New Roman" w:hAnsi="Times New Roman" w:cs="Times New Roman"/>
-        </w:rPr>
-        <w:t>Note: All hours are estimated. Accurate times will be presented in future standup entries and project time logs.</w:t>
+        <w:t xml:space="preserve"> presented due to each task’s interconnectedness.</w:t>
+      </w:r>
+    </w:p>
+    <w:p>
+      <w:pPr>
+        <w:shd w:val="clear" w:color="auto" w:fill="FFFFFF"/>
+        <w:rPr>
+          <w:rFonts w:ascii="Times New Roman" w:eastAsia="Times New Roman" w:hAnsi="Times New Roman" w:cs="Times New Roman"/>
+        </w:rPr>
+      </w:pPr>
+    </w:p>
+    <w:p>
+      <w:pPr>
+        <w:shd w:val="clear" w:color="auto" w:fill="FFFFFF"/>
+        <w:rPr>
+          <w:rFonts w:ascii="Times New Roman" w:eastAsia="Times New Roman" w:hAnsi="Times New Roman" w:cs="Times New Roman"/>
+        </w:rPr>
+      </w:pPr>
+      <w:r>
+        <w:rPr>
+          <w:rFonts w:ascii="Times New Roman" w:eastAsia="Times New Roman" w:hAnsi="Times New Roman" w:cs="Times New Roman"/>
+        </w:rPr>
+        <w:t>Note: All hours are estimated. Accurate times will be presented in future standup entries and project time logs. Took advisor</w:t>
+      </w:r>
+      <w:r>
+        <w:rPr>
+          <w:rFonts w:ascii="Times New Roman" w:eastAsia="Times New Roman" w:hAnsi="Times New Roman" w:cs="Times New Roman"/>
+        </w:rPr>
+        <w:t>’</w:t>
+      </w:r>
+      <w:r>
+        <w:rPr>
+          <w:rFonts w:ascii="Times New Roman" w:eastAsia="Times New Roman" w:hAnsi="Times New Roman" w:cs="Times New Roman"/>
+        </w:rPr>
+        <w:t>s advice and lowered expected progress.</w:t>
       </w:r>
     </w:p>
     <w:p>
@@ -5587,7 +5629,6 @@
   <w:style w:type="character" w:default="1" w:styleId="DefaultParagraphFont">
     <w:name w:val="Default Paragraph Font"/>
     <w:uiPriority w:val="1"/>
-    <w:semiHidden/>
     <w:unhideWhenUsed/>
   </w:style>
   <w:style w:type="table" w:default="1" w:styleId="TableNormal">

</xml_diff>

<commit_message>
PE/ boundary report complete
</commit_message>
<xml_diff>
--- a/02_WorkingDocs/CMMCFledge_Standup_Log.docx
+++ b/02_WorkingDocs/CMMCFledge_Standup_Log.docx
@@ -3918,14 +3918,271 @@
           <w:rFonts w:ascii="Times New Roman" w:eastAsia="Times New Roman" w:hAnsi="Times New Roman" w:cs="Times New Roman"/>
         </w:rPr>
       </w:pPr>
-    </w:p>
-    <w:p>
-      <w:pPr>
-        <w:shd w:val="clear" w:color="auto" w:fill="FFFFFF"/>
-        <w:rPr>
-          <w:rFonts w:ascii="Times New Roman" w:eastAsia="Times New Roman" w:hAnsi="Times New Roman" w:cs="Times New Roman"/>
-        </w:rPr>
-      </w:pPr>
+      <w:r>
+        <w:rPr>
+          <w:rFonts w:ascii="Times New Roman" w:eastAsia="Times New Roman" w:hAnsi="Times New Roman" w:cs="Times New Roman"/>
+        </w:rPr>
+        <w:t>General Website assessment implementation (16 hours)</w:t>
+      </w:r>
+    </w:p>
+    <w:p>
+      <w:pPr>
+        <w:numPr>
+          <w:ilvl w:val="1"/>
+          <w:numId w:val="2"/>
+        </w:numPr>
+        <w:shd w:val="clear" w:color="auto" w:fill="FFFFFF"/>
+        <w:rPr>
+          <w:rFonts w:ascii="Times New Roman" w:eastAsia="Times New Roman" w:hAnsi="Times New Roman" w:cs="Times New Roman"/>
+        </w:rPr>
+      </w:pPr>
+      <w:r>
+        <w:rPr>
+          <w:rFonts w:ascii="Times New Roman" w:eastAsia="Times New Roman" w:hAnsi="Times New Roman" w:cs="Times New Roman"/>
+        </w:rPr>
+        <w:t>File restructuring</w:t>
+      </w:r>
+    </w:p>
+    <w:p>
+      <w:pPr>
+        <w:numPr>
+          <w:ilvl w:val="1"/>
+          <w:numId w:val="2"/>
+        </w:numPr>
+        <w:shd w:val="clear" w:color="auto" w:fill="FFFFFF"/>
+        <w:rPr>
+          <w:rFonts w:ascii="Times New Roman" w:eastAsia="Times New Roman" w:hAnsi="Times New Roman" w:cs="Times New Roman"/>
+        </w:rPr>
+      </w:pPr>
+      <w:r>
+        <w:rPr>
+          <w:rFonts w:ascii="Times New Roman" w:eastAsia="Times New Roman" w:hAnsi="Times New Roman" w:cs="Times New Roman"/>
+        </w:rPr>
+        <w:t>Complete family questions</w:t>
+      </w:r>
+    </w:p>
+    <w:p>
+      <w:pPr>
+        <w:numPr>
+          <w:ilvl w:val="2"/>
+          <w:numId w:val="2"/>
+        </w:numPr>
+        <w:shd w:val="clear" w:color="auto" w:fill="FFFFFF"/>
+        <w:rPr>
+          <w:rFonts w:ascii="Times New Roman" w:eastAsia="Times New Roman" w:hAnsi="Times New Roman" w:cs="Times New Roman"/>
+        </w:rPr>
+      </w:pPr>
+      <w:r>
+        <w:rPr>
+          <w:rFonts w:ascii="Times New Roman" w:eastAsia="Times New Roman" w:hAnsi="Times New Roman" w:cs="Times New Roman"/>
+        </w:rPr>
+        <w:t>AC</w:t>
+      </w:r>
+    </w:p>
+    <w:p>
+      <w:pPr>
+        <w:numPr>
+          <w:ilvl w:val="2"/>
+          <w:numId w:val="2"/>
+        </w:numPr>
+        <w:shd w:val="clear" w:color="auto" w:fill="FFFFFF"/>
+        <w:rPr>
+          <w:rFonts w:ascii="Times New Roman" w:eastAsia="Times New Roman" w:hAnsi="Times New Roman" w:cs="Times New Roman"/>
+        </w:rPr>
+      </w:pPr>
+      <w:r>
+        <w:rPr>
+          <w:rFonts w:ascii="Times New Roman" w:eastAsia="Times New Roman" w:hAnsi="Times New Roman" w:cs="Times New Roman"/>
+        </w:rPr>
+        <w:t>AT</w:t>
+      </w:r>
+    </w:p>
+    <w:p>
+      <w:pPr>
+        <w:numPr>
+          <w:ilvl w:val="2"/>
+          <w:numId w:val="2"/>
+        </w:numPr>
+        <w:shd w:val="clear" w:color="auto" w:fill="FFFFFF"/>
+        <w:rPr>
+          <w:rFonts w:ascii="Times New Roman" w:eastAsia="Times New Roman" w:hAnsi="Times New Roman" w:cs="Times New Roman"/>
+        </w:rPr>
+      </w:pPr>
+      <w:r>
+        <w:rPr>
+          <w:rFonts w:ascii="Times New Roman" w:eastAsia="Times New Roman" w:hAnsi="Times New Roman" w:cs="Times New Roman"/>
+        </w:rPr>
+        <w:t>AU</w:t>
+      </w:r>
+    </w:p>
+    <w:p>
+      <w:pPr>
+        <w:numPr>
+          <w:ilvl w:val="2"/>
+          <w:numId w:val="2"/>
+        </w:numPr>
+        <w:shd w:val="clear" w:color="auto" w:fill="FFFFFF"/>
+        <w:rPr>
+          <w:rFonts w:ascii="Times New Roman" w:eastAsia="Times New Roman" w:hAnsi="Times New Roman" w:cs="Times New Roman"/>
+        </w:rPr>
+      </w:pPr>
+      <w:r>
+        <w:rPr>
+          <w:rFonts w:ascii="Times New Roman" w:eastAsia="Times New Roman" w:hAnsi="Times New Roman" w:cs="Times New Roman"/>
+        </w:rPr>
+        <w:t>CUI</w:t>
+      </w:r>
+    </w:p>
+    <w:p>
+      <w:pPr>
+        <w:numPr>
+          <w:ilvl w:val="2"/>
+          <w:numId w:val="2"/>
+        </w:numPr>
+        <w:shd w:val="clear" w:color="auto" w:fill="FFFFFF"/>
+        <w:rPr>
+          <w:rFonts w:ascii="Times New Roman" w:eastAsia="Times New Roman" w:hAnsi="Times New Roman" w:cs="Times New Roman"/>
+        </w:rPr>
+      </w:pPr>
+      <w:r>
+        <w:rPr>
+          <w:rFonts w:ascii="Times New Roman" w:eastAsia="Times New Roman" w:hAnsi="Times New Roman" w:cs="Times New Roman"/>
+        </w:rPr>
+        <w:t>IA</w:t>
+      </w:r>
+    </w:p>
+    <w:p>
+      <w:pPr>
+        <w:numPr>
+          <w:ilvl w:val="2"/>
+          <w:numId w:val="2"/>
+        </w:numPr>
+        <w:shd w:val="clear" w:color="auto" w:fill="FFFFFF"/>
+        <w:rPr>
+          <w:rFonts w:ascii="Times New Roman" w:eastAsia="Times New Roman" w:hAnsi="Times New Roman" w:cs="Times New Roman"/>
+        </w:rPr>
+      </w:pPr>
+      <w:r>
+        <w:rPr>
+          <w:rFonts w:ascii="Times New Roman" w:eastAsia="Times New Roman" w:hAnsi="Times New Roman" w:cs="Times New Roman"/>
+        </w:rPr>
+        <w:t>IAAS</w:t>
+      </w:r>
+    </w:p>
+    <w:p>
+      <w:pPr>
+        <w:numPr>
+          <w:ilvl w:val="1"/>
+          <w:numId w:val="2"/>
+        </w:numPr>
+        <w:shd w:val="clear" w:color="auto" w:fill="FFFFFF"/>
+        <w:rPr>
+          <w:rFonts w:ascii="Times New Roman" w:eastAsia="Times New Roman" w:hAnsi="Times New Roman" w:cs="Times New Roman"/>
+        </w:rPr>
+      </w:pPr>
+      <w:r>
+        <w:rPr>
+          <w:rFonts w:ascii="Times New Roman" w:eastAsia="Times New Roman" w:hAnsi="Times New Roman" w:cs="Times New Roman"/>
+        </w:rPr>
+        <w:t>Drafted additional families for initial CMMC l1 result output</w:t>
+      </w:r>
+    </w:p>
+    <w:p>
+      <w:pPr>
+        <w:numPr>
+          <w:ilvl w:val="0"/>
+          <w:numId w:val="2"/>
+        </w:numPr>
+        <w:shd w:val="clear" w:color="auto" w:fill="FFFFFF"/>
+        <w:rPr>
+          <w:rFonts w:ascii="Times New Roman" w:eastAsia="Times New Roman" w:hAnsi="Times New Roman" w:cs="Times New Roman"/>
+        </w:rPr>
+      </w:pPr>
+      <w:r>
+        <w:rPr>
+          <w:rFonts w:ascii="Times New Roman" w:eastAsia="Times New Roman" w:hAnsi="Times New Roman" w:cs="Times New Roman"/>
+        </w:rPr>
+        <w:t>Assessment report for CMMC l1 (2.5)</w:t>
+      </w:r>
+    </w:p>
+    <w:p>
+      <w:pPr>
+        <w:numPr>
+          <w:ilvl w:val="0"/>
+          <w:numId w:val="2"/>
+        </w:numPr>
+        <w:shd w:val="clear" w:color="auto" w:fill="FFFFFF"/>
+        <w:rPr>
+          <w:rFonts w:ascii="Times New Roman" w:eastAsia="Times New Roman" w:hAnsi="Times New Roman" w:cs="Times New Roman"/>
+        </w:rPr>
+      </w:pPr>
+      <w:r>
+        <w:rPr>
+          <w:rFonts w:ascii="Times New Roman" w:eastAsia="Times New Roman" w:hAnsi="Times New Roman" w:cs="Times New Roman"/>
+        </w:rPr>
+        <w:t>AWS Account created/EC2 created (2 hours)</w:t>
+      </w:r>
+      <w:r>
+        <w:rPr>
+          <w:rFonts w:ascii="Times New Roman" w:eastAsia="Times New Roman" w:hAnsi="Times New Roman" w:cs="Times New Roman"/>
+        </w:rPr>
+        <w:t xml:space="preserve"> </w:t>
+      </w:r>
+      <w:r>
+        <w:rPr>
+          <w:rFonts w:ascii="Times New Roman" w:eastAsia="Times New Roman" w:hAnsi="Times New Roman" w:cs="Times New Roman"/>
+          <w:b/>
+          <w:bCs/>
+          <w:u w:val="single"/>
+        </w:rPr>
+        <w:t>change</w:t>
+      </w:r>
+    </w:p>
+    <w:p>
+      <w:pPr>
+        <w:numPr>
+          <w:ilvl w:val="0"/>
+          <w:numId w:val="2"/>
+        </w:numPr>
+        <w:shd w:val="clear" w:color="auto" w:fill="FFFFFF"/>
+        <w:rPr>
+          <w:rFonts w:ascii="Times New Roman" w:eastAsia="Times New Roman" w:hAnsi="Times New Roman" w:cs="Times New Roman"/>
+        </w:rPr>
+      </w:pPr>
+      <w:r>
+        <w:rPr>
+          <w:rFonts w:ascii="Times New Roman" w:eastAsia="Times New Roman" w:hAnsi="Times New Roman" w:cs="Times New Roman"/>
+        </w:rPr>
+        <w:t>Milestone presentation/prep (1 hour)</w:t>
+      </w:r>
+    </w:p>
+    <w:p>
+      <w:pPr>
+        <w:shd w:val="clear" w:color="auto" w:fill="FFFFFF"/>
+        <w:rPr>
+          <w:rFonts w:ascii="Times New Roman" w:eastAsia="Times New Roman" w:hAnsi="Times New Roman" w:cs="Times New Roman"/>
+        </w:rPr>
+      </w:pPr>
+    </w:p>
+    <w:p>
+      <w:pPr>
+        <w:shd w:val="clear" w:color="auto" w:fill="FFFFFF"/>
+        <w:rPr>
+          <w:rFonts w:ascii="Times New Roman" w:eastAsia="Times New Roman" w:hAnsi="Times New Roman" w:cs="Times New Roman"/>
+        </w:rPr>
+      </w:pPr>
+      <w:r>
+        <w:rPr>
+          <w:rFonts w:ascii="Times New Roman" w:eastAsia="Times New Roman" w:hAnsi="Times New Roman" w:cs="Times New Roman"/>
+        </w:rPr>
+        <w:t xml:space="preserve">Note: </w:t>
+      </w:r>
+      <w:r>
+        <w:rPr>
+          <w:rFonts w:ascii="Times New Roman" w:eastAsia="Times New Roman" w:hAnsi="Times New Roman" w:cs="Times New Roman"/>
+        </w:rPr>
+        <w:t>Hours far over expected, will try to meet with advisor this week to address this.</w:t>
+      </w:r>
     </w:p>
     <w:p>
       <w:pPr>
@@ -3984,6 +4241,72 @@
           <w:rFonts w:ascii="Times New Roman" w:eastAsia="Times New Roman" w:hAnsi="Times New Roman" w:cs="Times New Roman"/>
         </w:rPr>
       </w:pPr>
+      <w:r>
+        <w:rPr>
+          <w:rFonts w:ascii="Times New Roman" w:eastAsia="Times New Roman" w:hAnsi="Times New Roman" w:cs="Times New Roman"/>
+        </w:rPr>
+        <w:t>AWS RDS set up and connection (2 hours)</w:t>
+      </w:r>
+    </w:p>
+    <w:p>
+      <w:pPr>
+        <w:numPr>
+          <w:ilvl w:val="0"/>
+          <w:numId w:val="1"/>
+        </w:numPr>
+        <w:shd w:val="clear" w:color="auto" w:fill="FFFFFF"/>
+        <w:rPr>
+          <w:rFonts w:ascii="Times New Roman" w:eastAsia="Times New Roman" w:hAnsi="Times New Roman" w:cs="Times New Roman"/>
+        </w:rPr>
+      </w:pPr>
+      <w:r>
+        <w:rPr>
+          <w:rFonts w:ascii="Times New Roman" w:eastAsia="Times New Roman" w:hAnsi="Times New Roman" w:cs="Times New Roman"/>
+        </w:rPr>
+        <w:t>Additional website assessment implementation (4 hours)</w:t>
+      </w:r>
+    </w:p>
+    <w:p>
+      <w:pPr>
+        <w:numPr>
+          <w:ilvl w:val="0"/>
+          <w:numId w:val="1"/>
+        </w:numPr>
+        <w:shd w:val="clear" w:color="auto" w:fill="FFFFFF"/>
+        <w:rPr>
+          <w:rFonts w:ascii="Times New Roman" w:eastAsia="Times New Roman" w:hAnsi="Times New Roman" w:cs="Times New Roman"/>
+        </w:rPr>
+      </w:pPr>
+      <w:r>
+        <w:rPr>
+          <w:rFonts w:ascii="Times New Roman" w:eastAsia="Times New Roman" w:hAnsi="Times New Roman" w:cs="Times New Roman"/>
+        </w:rPr>
+        <w:t xml:space="preserve">Additional website </w:t>
+      </w:r>
+      <w:r>
+        <w:rPr>
+          <w:rFonts w:ascii="Times New Roman" w:eastAsia="Times New Roman" w:hAnsi="Times New Roman" w:cs="Times New Roman"/>
+        </w:rPr>
+        <w:t>report</w:t>
+      </w:r>
+      <w:r>
+        <w:rPr>
+          <w:rFonts w:ascii="Times New Roman" w:eastAsia="Times New Roman" w:hAnsi="Times New Roman" w:cs="Times New Roman"/>
+        </w:rPr>
+        <w:t xml:space="preserve"> implementation (</w:t>
+      </w:r>
+      <w:r>
+        <w:rPr>
+          <w:rFonts w:ascii="Times New Roman" w:eastAsia="Times New Roman" w:hAnsi="Times New Roman" w:cs="Times New Roman"/>
+        </w:rPr>
+        <w:t>5</w:t>
+      </w:r>
+      <w:r>
+        <w:rPr>
+          <w:rFonts w:ascii="Times New Roman" w:eastAsia="Times New Roman" w:hAnsi="Times New Roman" w:cs="Times New Roman"/>
+        </w:rPr>
+        <w:t xml:space="preserve"> hours)</w:t>
+      </w:r>
     </w:p>
     <w:p>
       <w:pPr>
@@ -4069,6 +4392,36 @@
           <w:rFonts w:ascii="Times New Roman" w:eastAsia="Times New Roman" w:hAnsi="Times New Roman" w:cs="Times New Roman"/>
         </w:rPr>
       </w:pPr>
+    </w:p>
+    <w:p>
+      <w:pPr>
+        <w:shd w:val="clear" w:color="auto" w:fill="FFFFFF"/>
+        <w:rPr>
+          <w:rFonts w:ascii="Times New Roman" w:eastAsia="Times New Roman" w:hAnsi="Times New Roman" w:cs="Times New Roman"/>
+          <w:bCs/>
+        </w:rPr>
+      </w:pPr>
+      <w:r>
+        <w:rPr>
+          <w:rFonts w:ascii="Times New Roman" w:eastAsia="Times New Roman" w:hAnsi="Times New Roman" w:cs="Times New Roman"/>
+          <w:bCs/>
+        </w:rPr>
+        <w:t>No changes</w:t>
+      </w:r>
+      <w:r>
+        <w:rPr>
+          <w:rFonts w:ascii="Times New Roman" w:eastAsia="Times New Roman" w:hAnsi="Times New Roman" w:cs="Times New Roman"/>
+          <w:bCs/>
+        </w:rPr>
+        <w:t xml:space="preserve"> have been made</w:t>
+      </w:r>
+      <w:r>
+        <w:rPr>
+          <w:rFonts w:ascii="Times New Roman" w:eastAsia="Times New Roman" w:hAnsi="Times New Roman" w:cs="Times New Roman"/>
+          <w:bCs/>
+        </w:rPr>
+        <w:t xml:space="preserve"> to the current proposal (CMMCFledge_Proposal_V1.0.4.docx), October 16, 2025.</w:t>
+      </w:r>
     </w:p>
     <w:p>
       <w:pPr>
@@ -5629,6 +5982,7 @@
   <w:style w:type="character" w:default="1" w:styleId="DefaultParagraphFont">
     <w:name w:val="Default Paragraph Font"/>
     <w:uiPriority w:val="1"/>
+    <w:semiHidden/>
     <w:unhideWhenUsed/>
   </w:style>
   <w:style w:type="table" w:default="1" w:styleId="TableNormal">

</xml_diff>

<commit_message>
Fixed colors, declared vars at start
</commit_message>
<xml_diff>
--- a/02_WorkingDocs/CMMCFledge_Standup_Log.docx
+++ b/02_WorkingDocs/CMMCFledge_Standup_Log.docx
@@ -702,23 +702,7 @@
           <w:rFonts w:ascii="Times New Roman" w:eastAsia="Times New Roman" w:hAnsi="Times New Roman" w:cs="Times New Roman"/>
           <w:b/>
         </w:rPr>
-        <w:t xml:space="preserve">1.) What progress </w:t>
-      </w:r>
-      <w:proofErr w:type="gramStart"/>
-      <w:r>
-        <w:rPr>
-          <w:rFonts w:ascii="Times New Roman" w:eastAsia="Times New Roman" w:hAnsi="Times New Roman" w:cs="Times New Roman"/>
-          <w:b/>
-        </w:rPr>
-        <w:t>you</w:t>
-      </w:r>
-      <w:proofErr w:type="gramEnd"/>
-      <w:r>
-        <w:rPr>
-          <w:rFonts w:ascii="Times New Roman" w:eastAsia="Times New Roman" w:hAnsi="Times New Roman" w:cs="Times New Roman"/>
-          <w:b/>
-        </w:rPr>
-        <w:t xml:space="preserve"> made since the last meeting, including specific items that were completed, and the time spent on each item</w:t>
+        <w:t>1.) What progress you made since the last meeting, including specific items that were completed, and the time spent on each item</w:t>
       </w:r>
     </w:p>
     <w:p>
@@ -798,21 +782,7 @@
         <w:rPr>
           <w:rFonts w:ascii="Times New Roman" w:eastAsia="Times New Roman" w:hAnsi="Times New Roman" w:cs="Times New Roman"/>
         </w:rPr>
-        <w:t xml:space="preserve">Note: As of this writing, the initial proposal has not </w:t>
-      </w:r>
-      <w:proofErr w:type="gramStart"/>
-      <w:r>
-        <w:rPr>
-          <w:rFonts w:ascii="Times New Roman" w:eastAsia="Times New Roman" w:hAnsi="Times New Roman" w:cs="Times New Roman"/>
-        </w:rPr>
-        <w:t>returned</w:t>
-      </w:r>
-      <w:proofErr w:type="gramEnd"/>
-      <w:r>
-        <w:rPr>
-          <w:rFonts w:ascii="Times New Roman" w:eastAsia="Times New Roman" w:hAnsi="Times New Roman" w:cs="Times New Roman"/>
-        </w:rPr>
-        <w:t xml:space="preserve"> from review. The CMMC Fledge project will begin this week.</w:t>
+        <w:t>Note: As of this writing, the initial proposal has not returned from review. The CMMC Fledge project will begin this week.</w:t>
       </w:r>
     </w:p>
     <w:p>
@@ -912,21 +882,7 @@
         <w:rPr>
           <w:rFonts w:ascii="Times New Roman" w:eastAsia="Times New Roman" w:hAnsi="Times New Roman" w:cs="Times New Roman"/>
         </w:rPr>
-        <w:t xml:space="preserve">Create Time Log (2 </w:t>
-      </w:r>
-      <w:proofErr w:type="gramStart"/>
-      <w:r>
-        <w:rPr>
-          <w:rFonts w:ascii="Times New Roman" w:eastAsia="Times New Roman" w:hAnsi="Times New Roman" w:cs="Times New Roman"/>
-        </w:rPr>
-        <w:t>hour</w:t>
-      </w:r>
-      <w:proofErr w:type="gramEnd"/>
-      <w:r>
-        <w:rPr>
-          <w:rFonts w:ascii="Times New Roman" w:eastAsia="Times New Roman" w:hAnsi="Times New Roman" w:cs="Times New Roman"/>
-        </w:rPr>
-        <w:t>)</w:t>
+        <w:t>Create Time Log (2 hour)</w:t>
       </w:r>
     </w:p>
     <w:p>
@@ -1062,39 +1018,7 @@
           <w:rFonts w:ascii="Times New Roman" w:eastAsia="Times New Roman" w:hAnsi="Times New Roman" w:cs="Times New Roman"/>
           <w:b/>
         </w:rPr>
-        <w:t xml:space="preserve">3.) Any changes you have </w:t>
-      </w:r>
-      <w:proofErr w:type="gramStart"/>
-      <w:r>
-        <w:rPr>
-          <w:rFonts w:ascii="Times New Roman" w:eastAsia="Times New Roman" w:hAnsi="Times New Roman" w:cs="Times New Roman"/>
-          <w:b/>
-        </w:rPr>
-        <w:t>identified that</w:t>
-      </w:r>
-      <w:proofErr w:type="gramEnd"/>
-      <w:r>
-        <w:rPr>
-          <w:rFonts w:ascii="Times New Roman" w:eastAsia="Times New Roman" w:hAnsi="Times New Roman" w:cs="Times New Roman"/>
-          <w:b/>
-        </w:rPr>
-        <w:t xml:space="preserve"> will result in your final project being different </w:t>
-      </w:r>
-      <w:proofErr w:type="gramStart"/>
-      <w:r>
-        <w:rPr>
-          <w:rFonts w:ascii="Times New Roman" w:eastAsia="Times New Roman" w:hAnsi="Times New Roman" w:cs="Times New Roman"/>
-          <w:b/>
-        </w:rPr>
-        <w:t>than</w:t>
-      </w:r>
-      <w:proofErr w:type="gramEnd"/>
-      <w:r>
-        <w:rPr>
-          <w:rFonts w:ascii="Times New Roman" w:eastAsia="Times New Roman" w:hAnsi="Times New Roman" w:cs="Times New Roman"/>
-          <w:b/>
-        </w:rPr>
-        <w:t xml:space="preserve"> your project proposal. This information must be recorded in 3 ways</w:t>
+        <w:t>3.) Any changes you have identified that will result in your final project being different than your project proposal. This information must be recorded in 3 ways</w:t>
       </w:r>
     </w:p>
     <w:p>
@@ -1153,23 +1077,7 @@
           <w:rFonts w:ascii="Times New Roman" w:eastAsia="Times New Roman" w:hAnsi="Times New Roman" w:cs="Times New Roman"/>
           <w:b/>
         </w:rPr>
-        <w:t xml:space="preserve">1.) What progress </w:t>
-      </w:r>
-      <w:proofErr w:type="gramStart"/>
-      <w:r>
-        <w:rPr>
-          <w:rFonts w:ascii="Times New Roman" w:eastAsia="Times New Roman" w:hAnsi="Times New Roman" w:cs="Times New Roman"/>
-          <w:b/>
-        </w:rPr>
-        <w:t>you</w:t>
-      </w:r>
-      <w:proofErr w:type="gramEnd"/>
-      <w:r>
-        <w:rPr>
-          <w:rFonts w:ascii="Times New Roman" w:eastAsia="Times New Roman" w:hAnsi="Times New Roman" w:cs="Times New Roman"/>
-          <w:b/>
-        </w:rPr>
-        <w:t xml:space="preserve"> made since the last meeting, including specific items that were completed, and the time spent on each item</w:t>
+        <w:t>1.) What progress you made since the last meeting, including specific items that were completed, and the time spent on each item</w:t>
       </w:r>
     </w:p>
     <w:p>
@@ -1540,39 +1448,7 @@
           <w:rFonts w:ascii="Times New Roman" w:eastAsia="Times New Roman" w:hAnsi="Times New Roman" w:cs="Times New Roman"/>
           <w:b/>
         </w:rPr>
-        <w:t xml:space="preserve">3.) Any changes you have </w:t>
-      </w:r>
-      <w:proofErr w:type="gramStart"/>
-      <w:r>
-        <w:rPr>
-          <w:rFonts w:ascii="Times New Roman" w:eastAsia="Times New Roman" w:hAnsi="Times New Roman" w:cs="Times New Roman"/>
-          <w:b/>
-        </w:rPr>
-        <w:t>identified that</w:t>
-      </w:r>
-      <w:proofErr w:type="gramEnd"/>
-      <w:r>
-        <w:rPr>
-          <w:rFonts w:ascii="Times New Roman" w:eastAsia="Times New Roman" w:hAnsi="Times New Roman" w:cs="Times New Roman"/>
-          <w:b/>
-        </w:rPr>
-        <w:t xml:space="preserve"> will result in your final project being different </w:t>
-      </w:r>
-      <w:proofErr w:type="gramStart"/>
-      <w:r>
-        <w:rPr>
-          <w:rFonts w:ascii="Times New Roman" w:eastAsia="Times New Roman" w:hAnsi="Times New Roman" w:cs="Times New Roman"/>
-          <w:b/>
-        </w:rPr>
-        <w:t>than</w:t>
-      </w:r>
-      <w:proofErr w:type="gramEnd"/>
-      <w:r>
-        <w:rPr>
-          <w:rFonts w:ascii="Times New Roman" w:eastAsia="Times New Roman" w:hAnsi="Times New Roman" w:cs="Times New Roman"/>
-          <w:b/>
-        </w:rPr>
-        <w:t xml:space="preserve"> your project proposal. This information must be recorded in 3 ways</w:t>
+        <w:t>3.) Any changes you have identified that will result in your final project being different than your project proposal. This information must be recorded in 3 ways</w:t>
       </w:r>
     </w:p>
     <w:p>
@@ -1634,23 +1510,7 @@
           <w:rFonts w:ascii="Times New Roman" w:eastAsia="Times New Roman" w:hAnsi="Times New Roman" w:cs="Times New Roman"/>
           <w:b/>
         </w:rPr>
-        <w:t xml:space="preserve">1.) What progress </w:t>
-      </w:r>
-      <w:proofErr w:type="gramStart"/>
-      <w:r>
-        <w:rPr>
-          <w:rFonts w:ascii="Times New Roman" w:eastAsia="Times New Roman" w:hAnsi="Times New Roman" w:cs="Times New Roman"/>
-          <w:b/>
-        </w:rPr>
-        <w:t>you</w:t>
-      </w:r>
-      <w:proofErr w:type="gramEnd"/>
-      <w:r>
-        <w:rPr>
-          <w:rFonts w:ascii="Times New Roman" w:eastAsia="Times New Roman" w:hAnsi="Times New Roman" w:cs="Times New Roman"/>
-          <w:b/>
-        </w:rPr>
-        <w:t xml:space="preserve"> made since the last meeting, including specific items that were completed, and the time spent on each item</w:t>
+        <w:t>1.) What progress you made since the last meeting, including specific items that were completed, and the time spent on each item</w:t>
       </w:r>
     </w:p>
     <w:p>
@@ -2021,77 +1881,31 @@
           <w:rFonts w:ascii="Times New Roman" w:eastAsia="Times New Roman" w:hAnsi="Times New Roman" w:cs="Times New Roman"/>
           <w:b/>
         </w:rPr>
-        <w:t xml:space="preserve">3.) Any changes you have </w:t>
-      </w:r>
-      <w:proofErr w:type="gramStart"/>
-      <w:r>
-        <w:rPr>
-          <w:rFonts w:ascii="Times New Roman" w:eastAsia="Times New Roman" w:hAnsi="Times New Roman" w:cs="Times New Roman"/>
-          <w:b/>
-        </w:rPr>
-        <w:t>identified that</w:t>
-      </w:r>
-      <w:proofErr w:type="gramEnd"/>
-      <w:r>
-        <w:rPr>
-          <w:rFonts w:ascii="Times New Roman" w:eastAsia="Times New Roman" w:hAnsi="Times New Roman" w:cs="Times New Roman"/>
-          <w:b/>
-        </w:rPr>
-        <w:t xml:space="preserve"> will result in your final project being different </w:t>
-      </w:r>
-      <w:proofErr w:type="gramStart"/>
-      <w:r>
-        <w:rPr>
-          <w:rFonts w:ascii="Times New Roman" w:eastAsia="Times New Roman" w:hAnsi="Times New Roman" w:cs="Times New Roman"/>
-          <w:b/>
-        </w:rPr>
-        <w:t>than</w:t>
-      </w:r>
-      <w:proofErr w:type="gramEnd"/>
-      <w:r>
-        <w:rPr>
-          <w:rFonts w:ascii="Times New Roman" w:eastAsia="Times New Roman" w:hAnsi="Times New Roman" w:cs="Times New Roman"/>
-          <w:b/>
-        </w:rPr>
-        <w:t xml:space="preserve"> your project proposal. This information must be recorded in 3 ways</w:t>
-      </w:r>
-    </w:p>
-    <w:p>
-      <w:pPr>
-        <w:shd w:val="clear" w:color="auto" w:fill="FFFFFF"/>
-        <w:rPr>
-          <w:rFonts w:ascii="Times New Roman" w:eastAsia="Times New Roman" w:hAnsi="Times New Roman" w:cs="Times New Roman"/>
-          <w:b/>
-        </w:rPr>
-      </w:pPr>
-    </w:p>
-    <w:p>
-      <w:pPr>
-        <w:shd w:val="clear" w:color="auto" w:fill="FFFFFF"/>
-        <w:rPr>
-          <w:rFonts w:ascii="Times New Roman" w:eastAsia="Times New Roman" w:hAnsi="Times New Roman" w:cs="Times New Roman"/>
-          <w:b/>
-        </w:rPr>
-      </w:pPr>
-      <w:r>
-        <w:rPr>
-          <w:rFonts w:ascii="Times New Roman" w:eastAsia="Times New Roman" w:hAnsi="Times New Roman" w:cs="Times New Roman"/>
-        </w:rPr>
-        <w:t xml:space="preserve">Changes have been made to the CMMC Fledge System. Project scope has been streamlined to remove CMMC l3 certification. Though not specified in the original project proposal, CMMC contains three levels of certification. The most common is CMMC l2 containing 110 controls. CMMC l3 builds </w:t>
-      </w:r>
-      <w:proofErr w:type="gramStart"/>
-      <w:r>
-        <w:rPr>
-          <w:rFonts w:ascii="Times New Roman" w:eastAsia="Times New Roman" w:hAnsi="Times New Roman" w:cs="Times New Roman"/>
-        </w:rPr>
-        <w:t>off of</w:t>
-      </w:r>
-      <w:proofErr w:type="gramEnd"/>
-      <w:r>
-        <w:rPr>
-          <w:rFonts w:ascii="Times New Roman" w:eastAsia="Times New Roman" w:hAnsi="Times New Roman" w:cs="Times New Roman"/>
-        </w:rPr>
-        <w:t xml:space="preserve"> those 110 controls and adds 24 additional controls. Due to the time constraints and complexity of the controls added, the CMMC Fledge system will not be pursuing assistance with the additional requirements of CMMC l3. CMMC l1 and CMMC l2 will remain in scope. Minor time adjustments have been made to the proposal. Milestones and tasks remain the same. These changes have been implemented in the proposal (CMMCFledge_Proposal_V1.0.3.docx), October 7, 2025.</w:t>
+        <w:t>3.) Any changes you have identified that will result in your final project being different than your project proposal. This information must be recorded in 3 ways</w:t>
+      </w:r>
+    </w:p>
+    <w:p>
+      <w:pPr>
+        <w:shd w:val="clear" w:color="auto" w:fill="FFFFFF"/>
+        <w:rPr>
+          <w:rFonts w:ascii="Times New Roman" w:eastAsia="Times New Roman" w:hAnsi="Times New Roman" w:cs="Times New Roman"/>
+          <w:b/>
+        </w:rPr>
+      </w:pPr>
+    </w:p>
+    <w:p>
+      <w:pPr>
+        <w:shd w:val="clear" w:color="auto" w:fill="FFFFFF"/>
+        <w:rPr>
+          <w:rFonts w:ascii="Times New Roman" w:eastAsia="Times New Roman" w:hAnsi="Times New Roman" w:cs="Times New Roman"/>
+          <w:b/>
+        </w:rPr>
+      </w:pPr>
+      <w:r>
+        <w:rPr>
+          <w:rFonts w:ascii="Times New Roman" w:eastAsia="Times New Roman" w:hAnsi="Times New Roman" w:cs="Times New Roman"/>
+        </w:rPr>
+        <w:t>Changes have been made to the CMMC Fledge System. Project scope has been streamlined to remove CMMC l3 certification. Though not specified in the original project proposal, CMMC contains three levels of certification. The most common is CMMC l2 containing 110 controls. CMMC l3 builds off of those 110 controls and adds 24 additional controls. Due to the time constraints and complexity of the controls added, the CMMC Fledge system will not be pursuing assistance with the additional requirements of CMMC l3. CMMC l1 and CMMC l2 will remain in scope. Minor time adjustments have been made to the proposal. Milestones and tasks remain the same. These changes have been implemented in the proposal (CMMCFledge_Proposal_V1.0.3.docx), October 7, 2025.</w:t>
       </w:r>
       <w:r>
         <w:rPr>
@@ -2131,23 +1945,7 @@
           <w:rFonts w:ascii="Times New Roman" w:eastAsia="Times New Roman" w:hAnsi="Times New Roman" w:cs="Times New Roman"/>
           <w:b/>
         </w:rPr>
-        <w:t xml:space="preserve">1.) What progress </w:t>
-      </w:r>
-      <w:proofErr w:type="gramStart"/>
-      <w:r>
-        <w:rPr>
-          <w:rFonts w:ascii="Times New Roman" w:eastAsia="Times New Roman" w:hAnsi="Times New Roman" w:cs="Times New Roman"/>
-          <w:b/>
-        </w:rPr>
-        <w:t>you</w:t>
-      </w:r>
-      <w:proofErr w:type="gramEnd"/>
-      <w:r>
-        <w:rPr>
-          <w:rFonts w:ascii="Times New Roman" w:eastAsia="Times New Roman" w:hAnsi="Times New Roman" w:cs="Times New Roman"/>
-          <w:b/>
-        </w:rPr>
-        <w:t xml:space="preserve"> made since the last meeting, including specific items that were completed, and the time spent on each item</w:t>
+        <w:t>1.) What progress you made since the last meeting, including specific items that were completed, and the time spent on each item</w:t>
       </w:r>
     </w:p>
     <w:p>
@@ -2378,21 +2176,7 @@
         <w:rPr>
           <w:rFonts w:ascii="Times New Roman" w:eastAsia="Times New Roman" w:hAnsi="Times New Roman" w:cs="Times New Roman"/>
         </w:rPr>
-        <w:t xml:space="preserve">In line with expected progress. Additional work of the Milestone Report and the GitHub Repo was added to the milestone requirements after </w:t>
-      </w:r>
-      <w:proofErr w:type="gramStart"/>
-      <w:r>
-        <w:rPr>
-          <w:rFonts w:ascii="Times New Roman" w:eastAsia="Times New Roman" w:hAnsi="Times New Roman" w:cs="Times New Roman"/>
-        </w:rPr>
-        <w:t>the Week</w:t>
-      </w:r>
-      <w:proofErr w:type="gramEnd"/>
-      <w:r>
-        <w:rPr>
-          <w:rFonts w:ascii="Times New Roman" w:eastAsia="Times New Roman" w:hAnsi="Times New Roman" w:cs="Times New Roman"/>
-        </w:rPr>
-        <w:t xml:space="preserve"> 3 Standup. These additions have not/will not </w:t>
+        <w:t xml:space="preserve">In line with expected progress. Additional work of the Milestone Report and the GitHub Repo was added to the milestone requirements after the Week 3 Standup. These additions have not/will not </w:t>
       </w:r>
       <w:r>
         <w:rPr>
@@ -2683,39 +2467,7 @@
           <w:rFonts w:ascii="Times New Roman" w:eastAsia="Times New Roman" w:hAnsi="Times New Roman" w:cs="Times New Roman"/>
           <w:b/>
         </w:rPr>
-        <w:t xml:space="preserve">3.) Any changes you have </w:t>
-      </w:r>
-      <w:proofErr w:type="gramStart"/>
-      <w:r>
-        <w:rPr>
-          <w:rFonts w:ascii="Times New Roman" w:eastAsia="Times New Roman" w:hAnsi="Times New Roman" w:cs="Times New Roman"/>
-          <w:b/>
-        </w:rPr>
-        <w:t>identified that</w:t>
-      </w:r>
-      <w:proofErr w:type="gramEnd"/>
-      <w:r>
-        <w:rPr>
-          <w:rFonts w:ascii="Times New Roman" w:eastAsia="Times New Roman" w:hAnsi="Times New Roman" w:cs="Times New Roman"/>
-          <w:b/>
-        </w:rPr>
-        <w:t xml:space="preserve"> will result in your final project being different </w:t>
-      </w:r>
-      <w:proofErr w:type="gramStart"/>
-      <w:r>
-        <w:rPr>
-          <w:rFonts w:ascii="Times New Roman" w:eastAsia="Times New Roman" w:hAnsi="Times New Roman" w:cs="Times New Roman"/>
-          <w:b/>
-        </w:rPr>
-        <w:t>than</w:t>
-      </w:r>
-      <w:proofErr w:type="gramEnd"/>
-      <w:r>
-        <w:rPr>
-          <w:rFonts w:ascii="Times New Roman" w:eastAsia="Times New Roman" w:hAnsi="Times New Roman" w:cs="Times New Roman"/>
-          <w:b/>
-        </w:rPr>
-        <w:t xml:space="preserve"> your project proposal. This information must be recorded in 3 ways</w:t>
+        <w:t>3.) Any changes you have identified that will result in your final project being different than your project proposal. This information must be recorded in 3 ways</w:t>
       </w:r>
     </w:p>
     <w:p>
@@ -2814,23 +2566,7 @@
           <w:rFonts w:ascii="Times New Roman" w:eastAsia="Times New Roman" w:hAnsi="Times New Roman" w:cs="Times New Roman"/>
           <w:b/>
         </w:rPr>
-        <w:t xml:space="preserve">1.) What progress </w:t>
-      </w:r>
-      <w:proofErr w:type="gramStart"/>
-      <w:r>
-        <w:rPr>
-          <w:rFonts w:ascii="Times New Roman" w:eastAsia="Times New Roman" w:hAnsi="Times New Roman" w:cs="Times New Roman"/>
-          <w:b/>
-        </w:rPr>
-        <w:t>you</w:t>
-      </w:r>
-      <w:proofErr w:type="gramEnd"/>
-      <w:r>
-        <w:rPr>
-          <w:rFonts w:ascii="Times New Roman" w:eastAsia="Times New Roman" w:hAnsi="Times New Roman" w:cs="Times New Roman"/>
-          <w:b/>
-        </w:rPr>
-        <w:t xml:space="preserve"> made since the last meeting, including specific items that were completed, and the time spent on each item</w:t>
+        <w:t>1.) What progress you made since the last meeting, including specific items that were completed, and the time spent on each item</w:t>
       </w:r>
     </w:p>
     <w:p>
@@ -3203,39 +2939,7 @@
           <w:rFonts w:ascii="Times New Roman" w:eastAsia="Times New Roman" w:hAnsi="Times New Roman" w:cs="Times New Roman"/>
           <w:b/>
         </w:rPr>
-        <w:t xml:space="preserve">3.) Any changes you have </w:t>
-      </w:r>
-      <w:proofErr w:type="gramStart"/>
-      <w:r>
-        <w:rPr>
-          <w:rFonts w:ascii="Times New Roman" w:eastAsia="Times New Roman" w:hAnsi="Times New Roman" w:cs="Times New Roman"/>
-          <w:b/>
-        </w:rPr>
-        <w:t>identified that</w:t>
-      </w:r>
-      <w:proofErr w:type="gramEnd"/>
-      <w:r>
-        <w:rPr>
-          <w:rFonts w:ascii="Times New Roman" w:eastAsia="Times New Roman" w:hAnsi="Times New Roman" w:cs="Times New Roman"/>
-          <w:b/>
-        </w:rPr>
-        <w:t xml:space="preserve"> will result in your final project being different </w:t>
-      </w:r>
-      <w:proofErr w:type="gramStart"/>
-      <w:r>
-        <w:rPr>
-          <w:rFonts w:ascii="Times New Roman" w:eastAsia="Times New Roman" w:hAnsi="Times New Roman" w:cs="Times New Roman"/>
-          <w:b/>
-        </w:rPr>
-        <w:t>than</w:t>
-      </w:r>
-      <w:proofErr w:type="gramEnd"/>
-      <w:r>
-        <w:rPr>
-          <w:rFonts w:ascii="Times New Roman" w:eastAsia="Times New Roman" w:hAnsi="Times New Roman" w:cs="Times New Roman"/>
-          <w:b/>
-        </w:rPr>
-        <w:t xml:space="preserve"> your project proposal. This information must be recorded in 3 ways</w:t>
+        <w:t>3.) Any changes you have identified that will result in your final project being different than your project proposal. This information must be recorded in 3 ways</w:t>
       </w:r>
     </w:p>
     <w:p>
@@ -3321,23 +3025,7 @@
           <w:rFonts w:ascii="Times New Roman" w:eastAsia="Times New Roman" w:hAnsi="Times New Roman" w:cs="Times New Roman"/>
           <w:b/>
         </w:rPr>
-        <w:t xml:space="preserve">1.) What progress </w:t>
-      </w:r>
-      <w:proofErr w:type="gramStart"/>
-      <w:r>
-        <w:rPr>
-          <w:rFonts w:ascii="Times New Roman" w:eastAsia="Times New Roman" w:hAnsi="Times New Roman" w:cs="Times New Roman"/>
-          <w:b/>
-        </w:rPr>
-        <w:t>you</w:t>
-      </w:r>
-      <w:proofErr w:type="gramEnd"/>
-      <w:r>
-        <w:rPr>
-          <w:rFonts w:ascii="Times New Roman" w:eastAsia="Times New Roman" w:hAnsi="Times New Roman" w:cs="Times New Roman"/>
-          <w:b/>
-        </w:rPr>
-        <w:t xml:space="preserve"> made since the last meeting, including specific items that were completed, and the time spent on each item</w:t>
+        <w:t>1.) What progress you made since the last meeting, including specific items that were completed, and the time spent on each item</w:t>
       </w:r>
     </w:p>
     <w:p>
@@ -3765,39 +3453,7 @@
           <w:rFonts w:ascii="Times New Roman" w:eastAsia="Times New Roman" w:hAnsi="Times New Roman" w:cs="Times New Roman"/>
           <w:b/>
         </w:rPr>
-        <w:t xml:space="preserve">3.) Any changes you have </w:t>
-      </w:r>
-      <w:proofErr w:type="gramStart"/>
-      <w:r>
-        <w:rPr>
-          <w:rFonts w:ascii="Times New Roman" w:eastAsia="Times New Roman" w:hAnsi="Times New Roman" w:cs="Times New Roman"/>
-          <w:b/>
-        </w:rPr>
-        <w:t>identified that</w:t>
-      </w:r>
-      <w:proofErr w:type="gramEnd"/>
-      <w:r>
-        <w:rPr>
-          <w:rFonts w:ascii="Times New Roman" w:eastAsia="Times New Roman" w:hAnsi="Times New Roman" w:cs="Times New Roman"/>
-          <w:b/>
-        </w:rPr>
-        <w:t xml:space="preserve"> will result in your final project being different </w:t>
-      </w:r>
-      <w:proofErr w:type="gramStart"/>
-      <w:r>
-        <w:rPr>
-          <w:rFonts w:ascii="Times New Roman" w:eastAsia="Times New Roman" w:hAnsi="Times New Roman" w:cs="Times New Roman"/>
-          <w:b/>
-        </w:rPr>
-        <w:t>than</w:t>
-      </w:r>
-      <w:proofErr w:type="gramEnd"/>
-      <w:r>
-        <w:rPr>
-          <w:rFonts w:ascii="Times New Roman" w:eastAsia="Times New Roman" w:hAnsi="Times New Roman" w:cs="Times New Roman"/>
-          <w:b/>
-        </w:rPr>
-        <w:t xml:space="preserve"> your project proposal. This information must be recorded in 3 ways</w:t>
+        <w:t>3.) Any changes you have identified that will result in your final project being different than your project proposal. This information must be recorded in 3 ways</w:t>
       </w:r>
     </w:p>
     <w:p/>
@@ -3866,23 +3522,7 @@
           <w:rFonts w:ascii="Times New Roman" w:eastAsia="Times New Roman" w:hAnsi="Times New Roman" w:cs="Times New Roman"/>
           <w:b/>
         </w:rPr>
-        <w:t xml:space="preserve">1.) What progress </w:t>
-      </w:r>
-      <w:proofErr w:type="gramStart"/>
-      <w:r>
-        <w:rPr>
-          <w:rFonts w:ascii="Times New Roman" w:eastAsia="Times New Roman" w:hAnsi="Times New Roman" w:cs="Times New Roman"/>
-          <w:b/>
-        </w:rPr>
-        <w:t>you</w:t>
-      </w:r>
-      <w:proofErr w:type="gramEnd"/>
-      <w:r>
-        <w:rPr>
-          <w:rFonts w:ascii="Times New Roman" w:eastAsia="Times New Roman" w:hAnsi="Times New Roman" w:cs="Times New Roman"/>
-          <w:b/>
-        </w:rPr>
-        <w:t xml:space="preserve"> made since the last meeting, including specific items that were completed, and the time spent on each item</w:t>
+        <w:t>1.) What progress you made since the last meeting, including specific items that were completed, and the time spent on each item</w:t>
       </w:r>
     </w:p>
     <w:p>
@@ -4114,6 +3754,12 @@
         <w:rPr>
           <w:rFonts w:ascii="Times New Roman" w:eastAsia="Times New Roman" w:hAnsi="Times New Roman" w:cs="Times New Roman"/>
         </w:rPr>
+        <w:t xml:space="preserve"> hours</w:t>
+      </w:r>
+      <w:r>
+        <w:rPr>
+          <w:rFonts w:ascii="Times New Roman" w:eastAsia="Times New Roman" w:hAnsi="Times New Roman" w:cs="Times New Roman"/>
+        </w:rPr>
         <w:t>)</w:t>
       </w:r>
     </w:p>
@@ -4420,39 +4066,7 @@
           <w:rFonts w:ascii="Times New Roman" w:eastAsia="Times New Roman" w:hAnsi="Times New Roman" w:cs="Times New Roman"/>
           <w:b/>
         </w:rPr>
-        <w:t xml:space="preserve">3.) Any changes you have </w:t>
-      </w:r>
-      <w:proofErr w:type="gramStart"/>
-      <w:r>
-        <w:rPr>
-          <w:rFonts w:ascii="Times New Roman" w:eastAsia="Times New Roman" w:hAnsi="Times New Roman" w:cs="Times New Roman"/>
-          <w:b/>
-        </w:rPr>
-        <w:t>identified that</w:t>
-      </w:r>
-      <w:proofErr w:type="gramEnd"/>
-      <w:r>
-        <w:rPr>
-          <w:rFonts w:ascii="Times New Roman" w:eastAsia="Times New Roman" w:hAnsi="Times New Roman" w:cs="Times New Roman"/>
-          <w:b/>
-        </w:rPr>
-        <w:t xml:space="preserve"> will result in your final project being different </w:t>
-      </w:r>
-      <w:proofErr w:type="gramStart"/>
-      <w:r>
-        <w:rPr>
-          <w:rFonts w:ascii="Times New Roman" w:eastAsia="Times New Roman" w:hAnsi="Times New Roman" w:cs="Times New Roman"/>
-          <w:b/>
-        </w:rPr>
-        <w:t>than</w:t>
-      </w:r>
-      <w:proofErr w:type="gramEnd"/>
-      <w:r>
-        <w:rPr>
-          <w:rFonts w:ascii="Times New Roman" w:eastAsia="Times New Roman" w:hAnsi="Times New Roman" w:cs="Times New Roman"/>
-          <w:b/>
-        </w:rPr>
-        <w:t xml:space="preserve"> your project proposal. This information must be recorded in 3 ways</w:t>
+        <w:t>3.) Any changes you have identified that will result in your final project being different than your project proposal. This information must be recorded in 3 ways</w:t>
       </w:r>
     </w:p>
     <w:p>
@@ -4527,23 +4141,7 @@
           <w:rFonts w:ascii="Times New Roman" w:eastAsia="Times New Roman" w:hAnsi="Times New Roman" w:cs="Times New Roman"/>
           <w:b/>
         </w:rPr>
-        <w:t xml:space="preserve">1.) What progress </w:t>
-      </w:r>
-      <w:proofErr w:type="gramStart"/>
-      <w:r>
-        <w:rPr>
-          <w:rFonts w:ascii="Times New Roman" w:eastAsia="Times New Roman" w:hAnsi="Times New Roman" w:cs="Times New Roman"/>
-          <w:b/>
-        </w:rPr>
-        <w:t>you</w:t>
-      </w:r>
-      <w:proofErr w:type="gramEnd"/>
-      <w:r>
-        <w:rPr>
-          <w:rFonts w:ascii="Times New Roman" w:eastAsia="Times New Roman" w:hAnsi="Times New Roman" w:cs="Times New Roman"/>
-          <w:b/>
-        </w:rPr>
-        <w:t xml:space="preserve"> made since the last meeting, including specific items that were completed, and the time spent on each item</w:t>
+        <w:t>1.) What progress you made since the last meeting, including specific items that were completed, and the time spent on each item</w:t>
       </w:r>
     </w:p>
     <w:p>
@@ -4689,39 +4287,7 @@
           <w:rFonts w:ascii="Times New Roman" w:eastAsia="Times New Roman" w:hAnsi="Times New Roman" w:cs="Times New Roman"/>
           <w:b/>
         </w:rPr>
-        <w:t xml:space="preserve">3.) Any changes you have </w:t>
-      </w:r>
-      <w:proofErr w:type="gramStart"/>
-      <w:r>
-        <w:rPr>
-          <w:rFonts w:ascii="Times New Roman" w:eastAsia="Times New Roman" w:hAnsi="Times New Roman" w:cs="Times New Roman"/>
-          <w:b/>
-        </w:rPr>
-        <w:t>identified that</w:t>
-      </w:r>
-      <w:proofErr w:type="gramEnd"/>
-      <w:r>
-        <w:rPr>
-          <w:rFonts w:ascii="Times New Roman" w:eastAsia="Times New Roman" w:hAnsi="Times New Roman" w:cs="Times New Roman"/>
-          <w:b/>
-        </w:rPr>
-        <w:t xml:space="preserve"> will result in your final project being different </w:t>
-      </w:r>
-      <w:proofErr w:type="gramStart"/>
-      <w:r>
-        <w:rPr>
-          <w:rFonts w:ascii="Times New Roman" w:eastAsia="Times New Roman" w:hAnsi="Times New Roman" w:cs="Times New Roman"/>
-          <w:b/>
-        </w:rPr>
-        <w:t>than</w:t>
-      </w:r>
-      <w:proofErr w:type="gramEnd"/>
-      <w:r>
-        <w:rPr>
-          <w:rFonts w:ascii="Times New Roman" w:eastAsia="Times New Roman" w:hAnsi="Times New Roman" w:cs="Times New Roman"/>
-          <w:b/>
-        </w:rPr>
-        <w:t xml:space="preserve"> your project proposal. This information must be recorded in 3 ways</w:t>
+        <w:t>3.) Any changes you have identified that will result in your final project being different than your project proposal. This information must be recorded in 3 ways</w:t>
       </w:r>
     </w:p>
     <w:p>
@@ -4766,23 +4332,7 @@
           <w:rFonts w:ascii="Times New Roman" w:eastAsia="Times New Roman" w:hAnsi="Times New Roman" w:cs="Times New Roman"/>
           <w:b/>
         </w:rPr>
-        <w:t xml:space="preserve">1.) What progress </w:t>
-      </w:r>
-      <w:proofErr w:type="gramStart"/>
-      <w:r>
-        <w:rPr>
-          <w:rFonts w:ascii="Times New Roman" w:eastAsia="Times New Roman" w:hAnsi="Times New Roman" w:cs="Times New Roman"/>
-          <w:b/>
-        </w:rPr>
-        <w:t>you</w:t>
-      </w:r>
-      <w:proofErr w:type="gramEnd"/>
-      <w:r>
-        <w:rPr>
-          <w:rFonts w:ascii="Times New Roman" w:eastAsia="Times New Roman" w:hAnsi="Times New Roman" w:cs="Times New Roman"/>
-          <w:b/>
-        </w:rPr>
-        <w:t xml:space="preserve"> made since the last meeting, including specific items that were completed, and the time spent on each item</w:t>
+        <w:t>1.) What progress you made since the last meeting, including specific items that were completed, and the time spent on each item</w:t>
       </w:r>
     </w:p>
     <w:p>
@@ -4928,39 +4478,7 @@
           <w:rFonts w:ascii="Times New Roman" w:eastAsia="Times New Roman" w:hAnsi="Times New Roman" w:cs="Times New Roman"/>
           <w:b/>
         </w:rPr>
-        <w:t xml:space="preserve">3.) Any changes you have </w:t>
-      </w:r>
-      <w:proofErr w:type="gramStart"/>
-      <w:r>
-        <w:rPr>
-          <w:rFonts w:ascii="Times New Roman" w:eastAsia="Times New Roman" w:hAnsi="Times New Roman" w:cs="Times New Roman"/>
-          <w:b/>
-        </w:rPr>
-        <w:t>identified that</w:t>
-      </w:r>
-      <w:proofErr w:type="gramEnd"/>
-      <w:r>
-        <w:rPr>
-          <w:rFonts w:ascii="Times New Roman" w:eastAsia="Times New Roman" w:hAnsi="Times New Roman" w:cs="Times New Roman"/>
-          <w:b/>
-        </w:rPr>
-        <w:t xml:space="preserve"> will result in your final project being different </w:t>
-      </w:r>
-      <w:proofErr w:type="gramStart"/>
-      <w:r>
-        <w:rPr>
-          <w:rFonts w:ascii="Times New Roman" w:eastAsia="Times New Roman" w:hAnsi="Times New Roman" w:cs="Times New Roman"/>
-          <w:b/>
-        </w:rPr>
-        <w:t>than</w:t>
-      </w:r>
-      <w:proofErr w:type="gramEnd"/>
-      <w:r>
-        <w:rPr>
-          <w:rFonts w:ascii="Times New Roman" w:eastAsia="Times New Roman" w:hAnsi="Times New Roman" w:cs="Times New Roman"/>
-          <w:b/>
-        </w:rPr>
-        <w:t xml:space="preserve"> your project proposal. This information must be recorded in 3 ways</w:t>
+        <w:t>3.) Any changes you have identified that will result in your final project being different than your project proposal. This information must be recorded in 3 ways</w:t>
       </w:r>
     </w:p>
     <w:p>

</xml_diff>